<commit_message>
Report and power point updated
</commit_message>
<xml_diff>
--- a/Documentation/Relazione.docx
+++ b/Documentation/Relazione.docx
@@ -59,7 +59,25 @@
           <w:sz w:val="28"/>
           <w:szCs w:val="28"/>
         </w:rPr>
-        <w:t xml:space="preserve"> realizzato consiste in un’applicazione per smartwatch con sistema operativo Android Wear Os e di una sua controparte per dispositivi mobili And</w:t>
+        <w:t xml:space="preserve"> realizzato consiste in un’applicazione per smartwatch con sistema operativo Android </w:t>
+      </w:r>
+      <w:proofErr w:type="spellStart"/>
+      <w:r>
+        <w:rPr>
+          <w:rFonts w:ascii="Times New Roman" w:hAnsi="Times New Roman" w:cs="Times New Roman"/>
+          <w:sz w:val="28"/>
+          <w:szCs w:val="28"/>
+        </w:rPr>
+        <w:t>Wear</w:t>
+      </w:r>
+      <w:proofErr w:type="spellEnd"/>
+      <w:r>
+        <w:rPr>
+          <w:rFonts w:ascii="Times New Roman" w:hAnsi="Times New Roman" w:cs="Times New Roman"/>
+          <w:sz w:val="28"/>
+          <w:szCs w:val="28"/>
+        </w:rPr>
+        <w:t xml:space="preserve"> Os e di una sua controparte per dispositivi mobili And</w:t>
       </w:r>
       <w:r>
         <w:rPr>
@@ -93,7 +111,57 @@
           <w:sz w:val="28"/>
           <w:szCs w:val="28"/>
         </w:rPr>
-        <w:t>L’applicazione Next consente di tenere traccia, sul proprio smartwatch, tramite notifica o gesture, delle informazioni relative all’orario universitario; l’obiettivo inziale è stato quello fornire all’utente un’interfaccia su smartwatch semplice ed immediata che consentisse</w:t>
+        <w:t xml:space="preserve">L’applicazione Next consente di tenere traccia, sul proprio smartwatch, tramite notifica o </w:t>
+      </w:r>
+      <w:proofErr w:type="spellStart"/>
+      <w:r>
+        <w:rPr>
+          <w:rFonts w:ascii="Times New Roman" w:hAnsi="Times New Roman" w:cs="Times New Roman"/>
+          <w:sz w:val="28"/>
+          <w:szCs w:val="28"/>
+        </w:rPr>
+        <w:t>gesture</w:t>
+      </w:r>
+      <w:proofErr w:type="spellEnd"/>
+      <w:r>
+        <w:rPr>
+          <w:rFonts w:ascii="Times New Roman" w:hAnsi="Times New Roman" w:cs="Times New Roman"/>
+          <w:sz w:val="28"/>
+          <w:szCs w:val="28"/>
+        </w:rPr>
+        <w:t>, delle informazioni relative all’orario universitario; l’obiettivo in</w:t>
+      </w:r>
+      <w:r>
+        <w:rPr>
+          <w:rFonts w:ascii="Times New Roman" w:hAnsi="Times New Roman" w:cs="Times New Roman"/>
+          <w:sz w:val="28"/>
+          <w:szCs w:val="28"/>
+        </w:rPr>
+        <w:t>i</w:t>
+      </w:r>
+      <w:r>
+        <w:rPr>
+          <w:rFonts w:ascii="Times New Roman" w:hAnsi="Times New Roman" w:cs="Times New Roman"/>
+          <w:sz w:val="28"/>
+          <w:szCs w:val="28"/>
+        </w:rPr>
+        <w:t>ziale è stato quello</w:t>
+      </w:r>
+      <w:r>
+        <w:rPr>
+          <w:rFonts w:ascii="Times New Roman" w:hAnsi="Times New Roman" w:cs="Times New Roman"/>
+          <w:sz w:val="28"/>
+          <w:szCs w:val="28"/>
+        </w:rPr>
+        <w:t xml:space="preserve"> di </w:t>
+      </w:r>
+      <w:r>
+        <w:rPr>
+          <w:rFonts w:ascii="Times New Roman" w:hAnsi="Times New Roman" w:cs="Times New Roman"/>
+          <w:sz w:val="28"/>
+          <w:szCs w:val="28"/>
+        </w:rPr>
+        <w:t>fornire all’utente un’interfaccia su smartwatch semplice ed immediata che consentisse</w:t>
       </w:r>
       <w:r>
         <w:rPr>
@@ -541,13 +609,23 @@
           <w:szCs w:val="28"/>
         </w:rPr>
       </w:pPr>
-      <w:r>
-        <w:rPr>
-          <w:rFonts w:ascii="Times New Roman" w:hAnsi="Times New Roman" w:cs="Times New Roman"/>
-          <w:sz w:val="28"/>
-          <w:szCs w:val="28"/>
-        </w:rPr>
-        <w:t>Il team di sviluppo ha cercato di orientarsi verso lo sviluppo di un applicativo che rispondesse alle esigenze degli studenti del Politecnico di Bari, in quanto coerentemente e attualmente operativi in questo contesto.</w:t>
+      <w:proofErr w:type="gramStart"/>
+      <w:r>
+        <w:rPr>
+          <w:rFonts w:ascii="Times New Roman" w:hAnsi="Times New Roman" w:cs="Times New Roman"/>
+          <w:sz w:val="28"/>
+          <w:szCs w:val="28"/>
+        </w:rPr>
+        <w:t>Il team</w:t>
+      </w:r>
+      <w:proofErr w:type="gramEnd"/>
+      <w:r>
+        <w:rPr>
+          <w:rFonts w:ascii="Times New Roman" w:hAnsi="Times New Roman" w:cs="Times New Roman"/>
+          <w:sz w:val="28"/>
+          <w:szCs w:val="28"/>
+        </w:rPr>
+        <w:t xml:space="preserve"> di sviluppo ha cercato di orientarsi verso lo sviluppo di un applicativo che rispondesse alle esigenze degli studenti del Politecnico di Bari, in quanto coerentemente e attualmente operativi in questo contesto.</w:t>
       </w:r>
     </w:p>
     <w:p>
@@ -725,13 +803,23 @@
           <w:szCs w:val="28"/>
         </w:rPr>
       </w:pPr>
-      <w:r>
-        <w:rPr>
-          <w:rFonts w:ascii="Times New Roman" w:hAnsi="Times New Roman" w:cs="Times New Roman"/>
-          <w:sz w:val="28"/>
-          <w:szCs w:val="28"/>
-        </w:rPr>
-        <w:t>Inoltre va sottolineato che numerosi studenti del primo anno e non solo, oltre alle difficoltà sopracitate, necessitano di conoscere anche la posizione dell’aula relativa a una data lezione, in quanto non ancora familiari con la struttura del Politecnico.</w:t>
+      <w:proofErr w:type="gramStart"/>
+      <w:r>
+        <w:rPr>
+          <w:rFonts w:ascii="Times New Roman" w:hAnsi="Times New Roman" w:cs="Times New Roman"/>
+          <w:sz w:val="28"/>
+          <w:szCs w:val="28"/>
+        </w:rPr>
+        <w:t>Inoltre</w:t>
+      </w:r>
+      <w:proofErr w:type="gramEnd"/>
+      <w:r>
+        <w:rPr>
+          <w:rFonts w:ascii="Times New Roman" w:hAnsi="Times New Roman" w:cs="Times New Roman"/>
+          <w:sz w:val="28"/>
+          <w:szCs w:val="28"/>
+        </w:rPr>
+        <w:t xml:space="preserve"> va sottolineato che numerosi studenti del primo anno e non solo, oltre alle difficoltà sopracitate, necessitano di conoscere anche la posizione dell’aula relativa a una data lezione, in quanto non ancora familiari con la struttura del Politecnico.</w:t>
       </w:r>
     </w:p>
     <w:p>
@@ -749,7 +837,25 @@
           <w:sz w:val="28"/>
           <w:szCs w:val="28"/>
         </w:rPr>
-        <w:t>Comportamento comune  riscontrato tra gli studenti, al momento della nostra analisi</w:t>
+        <w:t xml:space="preserve">Comportamento </w:t>
+      </w:r>
+      <w:proofErr w:type="gramStart"/>
+      <w:r>
+        <w:rPr>
+          <w:rFonts w:ascii="Times New Roman" w:hAnsi="Times New Roman" w:cs="Times New Roman"/>
+          <w:sz w:val="28"/>
+          <w:szCs w:val="28"/>
+        </w:rPr>
+        <w:t>comune  riscontrato</w:t>
+      </w:r>
+      <w:proofErr w:type="gramEnd"/>
+      <w:r>
+        <w:rPr>
+          <w:rFonts w:ascii="Times New Roman" w:hAnsi="Times New Roman" w:cs="Times New Roman"/>
+          <w:sz w:val="28"/>
+          <w:szCs w:val="28"/>
+        </w:rPr>
+        <w:t xml:space="preserve"> tra gli studenti, al momento della nostra analisi</w:t>
       </w:r>
       <w:r>
         <w:rPr>
@@ -823,8 +929,18 @@
           <w:sz w:val="28"/>
           <w:szCs w:val="28"/>
         </w:rPr>
-        <w:t xml:space="preserve"> In particolare</w:t>
-      </w:r>
+        <w:t xml:space="preserve"> </w:t>
+      </w:r>
+      <w:proofErr w:type="gramStart"/>
+      <w:r>
+        <w:rPr>
+          <w:rFonts w:ascii="Times New Roman" w:hAnsi="Times New Roman" w:cs="Times New Roman"/>
+          <w:sz w:val="28"/>
+          <w:szCs w:val="28"/>
+        </w:rPr>
+        <w:t>In particolare</w:t>
+      </w:r>
+      <w:proofErr w:type="gramEnd"/>
       <w:r>
         <w:rPr>
           <w:rFonts w:ascii="Times New Roman" w:hAnsi="Times New Roman" w:cs="Times New Roman"/>
@@ -855,7 +971,7 @@
           <w:sz w:val="28"/>
           <w:szCs w:val="28"/>
         </w:rPr>
-        <w:t xml:space="preserve"> di apertura e consultazione dello smartphone,</w:t>
+        <w:t xml:space="preserve"> di consultazione dello smartphone,</w:t>
       </w:r>
       <w:r>
         <w:rPr>
@@ -923,13 +1039,23 @@
         </w:rPr>
         <w:t xml:space="preserve"> </w:t>
       </w:r>
-      <w:r>
-        <w:rPr>
-          <w:rFonts w:ascii="Times New Roman" w:hAnsi="Times New Roman" w:cs="Times New Roman"/>
-          <w:sz w:val="28"/>
-          <w:szCs w:val="28"/>
-        </w:rPr>
-        <w:t>Tuttavia ciò non implica l’impossibilità di scaricare l’app da parte di studenti esterni ad esso, si pensi ad esempio agli studenti Erasmus che possono necessitare di avere supporto immediato</w:t>
+      <w:proofErr w:type="gramStart"/>
+      <w:r>
+        <w:rPr>
+          <w:rFonts w:ascii="Times New Roman" w:hAnsi="Times New Roman" w:cs="Times New Roman"/>
+          <w:sz w:val="28"/>
+          <w:szCs w:val="28"/>
+        </w:rPr>
+        <w:t>Tuttavia</w:t>
+      </w:r>
+      <w:proofErr w:type="gramEnd"/>
+      <w:r>
+        <w:rPr>
+          <w:rFonts w:ascii="Times New Roman" w:hAnsi="Times New Roman" w:cs="Times New Roman"/>
+          <w:sz w:val="28"/>
+          <w:szCs w:val="28"/>
+        </w:rPr>
+        <w:t xml:space="preserve"> ciò non implica l’impossibilità di scaricare l’app da parte di studenti esterni ad esso, si pensi ad esempio agli studenti Erasmus che possono necessitare di avere supporto immediato</w:t>
       </w:r>
       <w:r>
         <w:rPr>
@@ -1234,17 +1360,7 @@
           <w:sz w:val="28"/>
           <w:szCs w:val="28"/>
         </w:rPr>
-        <w:t xml:space="preserve"> </w:t>
-      </w:r>
-      <w:bookmarkStart w:id="0" w:name="_GoBack"/>
-      <w:bookmarkEnd w:id="0"/>
-      <w:r>
-        <w:rPr>
-          <w:rFonts w:ascii="Times New Roman" w:hAnsi="Times New Roman" w:cs="Times New Roman"/>
-          <w:sz w:val="28"/>
-          <w:szCs w:val="28"/>
-        </w:rPr>
-        <w:t>ricevere</w:t>
+        <w:t xml:space="preserve"> ricevere</w:t>
       </w:r>
       <w:r>
         <w:rPr>
@@ -3873,6 +3989,7 @@
                 <w:szCs w:val="24"/>
               </w:rPr>
             </w:pPr>
+            <w:proofErr w:type="spellStart"/>
             <w:r>
               <w:rPr>
                 <w:rFonts w:ascii="Times New Roman" w:hAnsi="Times New Roman" w:cs="Times New Roman"/>
@@ -3882,6 +3999,7 @@
               </w:rPr>
               <w:t>Descriptions</w:t>
             </w:r>
+            <w:proofErr w:type="spellEnd"/>
           </w:p>
         </w:tc>
       </w:tr>
@@ -4341,7 +4459,61 @@
                 <w:sz w:val="24"/>
                 <w:szCs w:val="24"/>
               </w:rPr>
-              <w:t>Il sistema, tramite interfaccia grafica su smartphone, deve fornire all’utente una lista di orari salvati. Ogni file in suddetta lista è interagibile tramite tap e menu fornendo opzioni di visualizzazione, modifica, eliminazione, condivisione, rinominazione e settaggio come orario attivo sul sistema.</w:t>
+              <w:t xml:space="preserve">Il sistema, tramite interfaccia grafica su smartphone, deve fornire all’utente una lista di orari salvati. Ogni file in suddetta lista è </w:t>
+            </w:r>
+            <w:proofErr w:type="spellStart"/>
+            <w:r>
+              <w:rPr>
+                <w:rFonts w:ascii="Times New Roman" w:hAnsi="Times New Roman" w:cs="Times New Roman"/>
+                <w:sz w:val="24"/>
+                <w:szCs w:val="24"/>
+              </w:rPr>
+              <w:t>interagibile</w:t>
+            </w:r>
+            <w:proofErr w:type="spellEnd"/>
+            <w:r>
+              <w:rPr>
+                <w:rFonts w:ascii="Times New Roman" w:hAnsi="Times New Roman" w:cs="Times New Roman"/>
+                <w:sz w:val="24"/>
+                <w:szCs w:val="24"/>
+              </w:rPr>
+              <w:t xml:space="preserve"> tramite </w:t>
+            </w:r>
+            <w:proofErr w:type="spellStart"/>
+            <w:r>
+              <w:rPr>
+                <w:rFonts w:ascii="Times New Roman" w:hAnsi="Times New Roman" w:cs="Times New Roman"/>
+                <w:sz w:val="24"/>
+                <w:szCs w:val="24"/>
+              </w:rPr>
+              <w:t>tap</w:t>
+            </w:r>
+            <w:proofErr w:type="spellEnd"/>
+            <w:r>
+              <w:rPr>
+                <w:rFonts w:ascii="Times New Roman" w:hAnsi="Times New Roman" w:cs="Times New Roman"/>
+                <w:sz w:val="24"/>
+                <w:szCs w:val="24"/>
+              </w:rPr>
+              <w:t xml:space="preserve"> e menu fornendo opzioni di visualizzazione, modifica, eliminazione, condivisione, </w:t>
+            </w:r>
+            <w:proofErr w:type="spellStart"/>
+            <w:r>
+              <w:rPr>
+                <w:rFonts w:ascii="Times New Roman" w:hAnsi="Times New Roman" w:cs="Times New Roman"/>
+                <w:sz w:val="24"/>
+                <w:szCs w:val="24"/>
+              </w:rPr>
+              <w:t>rinominazione</w:t>
+            </w:r>
+            <w:proofErr w:type="spellEnd"/>
+            <w:r>
+              <w:rPr>
+                <w:rFonts w:ascii="Times New Roman" w:hAnsi="Times New Roman" w:cs="Times New Roman"/>
+                <w:sz w:val="24"/>
+                <w:szCs w:val="24"/>
+              </w:rPr>
+              <w:t xml:space="preserve"> e settaggio come orario attivo sul sistema.</w:t>
             </w:r>
           </w:p>
         </w:tc>
@@ -5544,7 +5716,25 @@
                 <w:sz w:val="24"/>
                 <w:szCs w:val="24"/>
               </w:rPr>
-              <w:t>Il sistema, tramite interfaccia grafica su smartwatch, fornisce un’icona con l’immagine di un determinato docente. Tramite click dell’utente, il sistema mostra le informazioni relative e un apposito button per contattare il docente.</w:t>
+              <w:t xml:space="preserve">Il sistema, tramite interfaccia grafica su smartwatch, fornisce un’icona con l’immagine di un determinato docente. Tramite click dell’utente, il sistema mostra le informazioni relative e un apposito </w:t>
+            </w:r>
+            <w:proofErr w:type="spellStart"/>
+            <w:r>
+              <w:rPr>
+                <w:rFonts w:ascii="Times New Roman" w:hAnsi="Times New Roman" w:cs="Times New Roman"/>
+                <w:sz w:val="24"/>
+                <w:szCs w:val="24"/>
+              </w:rPr>
+              <w:t>button</w:t>
+            </w:r>
+            <w:proofErr w:type="spellEnd"/>
+            <w:r>
+              <w:rPr>
+                <w:rFonts w:ascii="Times New Roman" w:hAnsi="Times New Roman" w:cs="Times New Roman"/>
+                <w:sz w:val="24"/>
+                <w:szCs w:val="24"/>
+              </w:rPr>
+              <w:t xml:space="preserve"> per contattare il docente.</w:t>
             </w:r>
           </w:p>
         </w:tc>
@@ -5943,7 +6133,16 @@
                 <w:sz w:val="24"/>
                 <w:szCs w:val="24"/>
               </w:rPr>
-              <w:t>Il sistema, tramite interfaccia grafica su smartwatch, fornisce un pulsante per la</w:t>
+              <w:t xml:space="preserve">Il sistema, tramite interfaccia grafica su smartwatch, fornisce un pulsante per </w:t>
+            </w:r>
+            <w:proofErr w:type="gramStart"/>
+            <w:r>
+              <w:rPr>
+                <w:rFonts w:ascii="Times New Roman" w:hAnsi="Times New Roman" w:cs="Times New Roman"/>
+                <w:sz w:val="24"/>
+                <w:szCs w:val="24"/>
+              </w:rPr>
+              <w:t>la</w:t>
             </w:r>
             <w:r>
               <w:rPr>
@@ -5959,7 +6158,16 @@
                 <w:sz w:val="24"/>
                 <w:szCs w:val="24"/>
               </w:rPr>
-              <w:t xml:space="preserve"> registrazione della presenza alla lezione corrente.</w:t>
+              <w:t xml:space="preserve"> registrazione</w:t>
+            </w:r>
+            <w:proofErr w:type="gramEnd"/>
+            <w:r>
+              <w:rPr>
+                <w:rFonts w:ascii="Times New Roman" w:hAnsi="Times New Roman" w:cs="Times New Roman"/>
+                <w:sz w:val="24"/>
+                <w:szCs w:val="24"/>
+              </w:rPr>
+              <w:t xml:space="preserve"> della presenza alla lezione corrente.</w:t>
             </w:r>
           </w:p>
         </w:tc>
@@ -6428,6 +6636,7 @@
         </w:rPr>
         <w:t xml:space="preserve"> </w:t>
       </w:r>
+      <w:proofErr w:type="gramStart"/>
       <w:r>
         <w:rPr>
           <w:rFonts w:ascii="Times New Roman" w:hAnsi="Times New Roman" w:cs="Times New Roman"/>
@@ -6436,6 +6645,7 @@
         </w:rPr>
         <w:t>E’</w:t>
       </w:r>
+      <w:proofErr w:type="gramEnd"/>
       <w:r>
         <w:rPr>
           <w:rFonts w:ascii="Times New Roman" w:hAnsi="Times New Roman" w:cs="Times New Roman"/>
@@ -6474,7 +6684,33 @@
           <w:sz w:val="28"/>
           <w:szCs w:val="28"/>
         </w:rPr>
-        <w:t>sviluppato da Google per Android Wear Os</w:t>
+        <w:t xml:space="preserve">sviluppato da Google per Android </w:t>
+      </w:r>
+      <w:proofErr w:type="spellStart"/>
+      <w:r>
+        <w:rPr>
+          <w:rFonts w:ascii="Times New Roman" w:hAnsi="Times New Roman" w:cs="Times New Roman"/>
+          <w:sz w:val="28"/>
+          <w:szCs w:val="28"/>
+        </w:rPr>
+        <w:t>Wear</w:t>
+      </w:r>
+      <w:proofErr w:type="spellEnd"/>
+      <w:r>
+        <w:rPr>
+          <w:rFonts w:ascii="Times New Roman" w:hAnsi="Times New Roman" w:cs="Times New Roman"/>
+          <w:sz w:val="28"/>
+          <w:szCs w:val="28"/>
+        </w:rPr>
+        <w:t xml:space="preserve"> O</w:t>
+      </w:r>
+      <w:r>
+        <w:rPr>
+          <w:rFonts w:ascii="Times New Roman" w:hAnsi="Times New Roman" w:cs="Times New Roman"/>
+          <w:sz w:val="28"/>
+          <w:szCs w:val="28"/>
+        </w:rPr>
+        <w:t>S</w:t>
       </w:r>
       <w:r>
         <w:rPr>
@@ -6492,13 +6728,23 @@
         </w:rPr>
         <w:t xml:space="preserve"> </w:t>
       </w:r>
-      <w:r>
-        <w:rPr>
-          <w:rFonts w:ascii="Times New Roman" w:hAnsi="Times New Roman" w:cs="Times New Roman"/>
-          <w:sz w:val="28"/>
-          <w:szCs w:val="28"/>
-        </w:rPr>
-        <w:t xml:space="preserve">Wear 2.0. </w:t>
+      <w:proofErr w:type="spellStart"/>
+      <w:r>
+        <w:rPr>
+          <w:rFonts w:ascii="Times New Roman" w:hAnsi="Times New Roman" w:cs="Times New Roman"/>
+          <w:sz w:val="28"/>
+          <w:szCs w:val="28"/>
+        </w:rPr>
+        <w:t>Wear</w:t>
+      </w:r>
+      <w:proofErr w:type="spellEnd"/>
+      <w:r>
+        <w:rPr>
+          <w:rFonts w:ascii="Times New Roman" w:hAnsi="Times New Roman" w:cs="Times New Roman"/>
+          <w:sz w:val="28"/>
+          <w:szCs w:val="28"/>
+        </w:rPr>
+        <w:t xml:space="preserve"> 2.0. </w:t>
       </w:r>
       <w:r>
         <w:rPr>
@@ -6514,7 +6760,25 @@
           <w:sz w:val="28"/>
           <w:szCs w:val="28"/>
         </w:rPr>
-        <w:t>upporta le features quali Notification, Watch Faces, scambio dati, sincronizzazione.</w:t>
+        <w:t xml:space="preserve">upporta le features quali Notification, Watch </w:t>
+      </w:r>
+      <w:proofErr w:type="spellStart"/>
+      <w:r>
+        <w:rPr>
+          <w:rFonts w:ascii="Times New Roman" w:hAnsi="Times New Roman" w:cs="Times New Roman"/>
+          <w:sz w:val="28"/>
+          <w:szCs w:val="28"/>
+        </w:rPr>
+        <w:t>Faces</w:t>
+      </w:r>
+      <w:proofErr w:type="spellEnd"/>
+      <w:r>
+        <w:rPr>
+          <w:rFonts w:ascii="Times New Roman" w:hAnsi="Times New Roman" w:cs="Times New Roman"/>
+          <w:sz w:val="28"/>
+          <w:szCs w:val="28"/>
+        </w:rPr>
+        <w:t>, scambio dati, sincronizzazione.</w:t>
       </w:r>
     </w:p>
     <w:p>
@@ -6596,6 +6860,7 @@
         </w:rPr>
         <w:t xml:space="preserve">: </w:t>
       </w:r>
+      <w:proofErr w:type="gramStart"/>
       <w:r>
         <w:rPr>
           <w:rFonts w:ascii="Times New Roman" w:hAnsi="Times New Roman" w:cs="Times New Roman"/>
@@ -6604,6 +6869,7 @@
         </w:rPr>
         <w:t>E’</w:t>
       </w:r>
+      <w:proofErr w:type="gramEnd"/>
       <w:r>
         <w:rPr>
           <w:rFonts w:ascii="Times New Roman" w:hAnsi="Times New Roman" w:cs="Times New Roman"/>
@@ -6618,15 +6884,33 @@
           <w:sz w:val="28"/>
           <w:szCs w:val="28"/>
         </w:rPr>
-        <w:t>l P</w:t>
-      </w:r>
-      <w:r>
-        <w:rPr>
-          <w:rFonts w:ascii="Times New Roman" w:hAnsi="Times New Roman" w:cs="Times New Roman"/>
-          <w:sz w:val="28"/>
-          <w:szCs w:val="28"/>
-        </w:rPr>
-        <w:t>aradigm per la stesura de</w:t>
+        <w:t xml:space="preserve">l </w:t>
+      </w:r>
+      <w:proofErr w:type="spellStart"/>
+      <w:r>
+        <w:rPr>
+          <w:rFonts w:ascii="Times New Roman" w:hAnsi="Times New Roman" w:cs="Times New Roman"/>
+          <w:sz w:val="28"/>
+          <w:szCs w:val="28"/>
+        </w:rPr>
+        <w:t>P</w:t>
+      </w:r>
+      <w:r>
+        <w:rPr>
+          <w:rFonts w:ascii="Times New Roman" w:hAnsi="Times New Roman" w:cs="Times New Roman"/>
+          <w:sz w:val="28"/>
+          <w:szCs w:val="28"/>
+        </w:rPr>
+        <w:t>aradigm</w:t>
+      </w:r>
+      <w:proofErr w:type="spellEnd"/>
+      <w:r>
+        <w:rPr>
+          <w:rFonts w:ascii="Times New Roman" w:hAnsi="Times New Roman" w:cs="Times New Roman"/>
+          <w:sz w:val="28"/>
+          <w:szCs w:val="28"/>
+        </w:rPr>
+        <w:t xml:space="preserve"> per la stesura de</w:t>
       </w:r>
       <w:r>
         <w:rPr>
@@ -6726,7 +7010,25 @@
           <w:sz w:val="28"/>
           <w:szCs w:val="28"/>
         </w:rPr>
-        <w:t>da codice sorgente object-oriented in linguaggio Java</w:t>
+        <w:t xml:space="preserve">da codice sorgente </w:t>
+      </w:r>
+      <w:proofErr w:type="spellStart"/>
+      <w:r>
+        <w:rPr>
+          <w:rFonts w:ascii="Times New Roman" w:hAnsi="Times New Roman" w:cs="Times New Roman"/>
+          <w:sz w:val="28"/>
+          <w:szCs w:val="28"/>
+        </w:rPr>
+        <w:t>object-oriented</w:t>
+      </w:r>
+      <w:proofErr w:type="spellEnd"/>
+      <w:r>
+        <w:rPr>
+          <w:rFonts w:ascii="Times New Roman" w:hAnsi="Times New Roman" w:cs="Times New Roman"/>
+          <w:sz w:val="28"/>
+          <w:szCs w:val="28"/>
+        </w:rPr>
+        <w:t xml:space="preserve"> in linguaggio Java</w:t>
       </w:r>
       <w:r>
         <w:rPr>
@@ -6822,23 +7124,7 @@
           <w:sz w:val="28"/>
           <w:szCs w:val="28"/>
         </w:rPr>
-        <w:t>mart</w:t>
-      </w:r>
-      <w:r>
-        <w:rPr>
-          <w:rFonts w:ascii="Times New Roman" w:hAnsi="Times New Roman" w:cs="Times New Roman"/>
-          <w:sz w:val="28"/>
-          <w:szCs w:val="28"/>
-        </w:rPr>
-        <w:t xml:space="preserve"> </w:t>
-      </w:r>
-      <w:r>
-        <w:rPr>
-          <w:rFonts w:ascii="Times New Roman" w:hAnsi="Times New Roman" w:cs="Times New Roman"/>
-          <w:sz w:val="28"/>
-          <w:szCs w:val="28"/>
-        </w:rPr>
-        <w:t>watch</w:t>
+        <w:t>martwatch</w:t>
       </w:r>
       <w:r>
         <w:rPr>
@@ -7115,6 +7401,67 @@
           <w:lang w:val="es-ES"/>
         </w:rPr>
       </w:pPr>
+      <w:r>
+        <w:rPr>
+          <w:rFonts w:ascii="Times New Roman" w:hAnsi="Times New Roman" w:cs="Times New Roman"/>
+          <w:noProof/>
+          <w:sz w:val="28"/>
+          <w:szCs w:val="28"/>
+          <w:lang w:val="es-ES"/>
+        </w:rPr>
+        <w:drawing>
+          <wp:anchor distT="0" distB="0" distL="114300" distR="114300" simplePos="0" relativeHeight="251660288" behindDoc="0" locked="0" layoutInCell="1" allowOverlap="1" wp14:anchorId="5F5EFF66" wp14:editId="1293C7A3">
+            <wp:simplePos x="0" y="0"/>
+            <wp:positionH relativeFrom="column">
+              <wp:posOffset>-703580</wp:posOffset>
+            </wp:positionH>
+            <wp:positionV relativeFrom="paragraph">
+              <wp:posOffset>326390</wp:posOffset>
+            </wp:positionV>
+            <wp:extent cx="7518400" cy="4249420"/>
+            <wp:effectExtent l="0" t="0" r="6350" b="0"/>
+            <wp:wrapSquare wrapText="bothSides"/>
+            <wp:docPr id="1" name="Immagine 1" descr="Immagine che contiene testo, mappa&#10;&#10;Descrizione generata automaticamente"/>
+            <wp:cNvGraphicFramePr>
+              <a:graphicFrameLocks xmlns:a="http://schemas.openxmlformats.org/drawingml/2006/main" noChangeAspect="1"/>
+            </wp:cNvGraphicFramePr>
+            <a:graphic xmlns:a="http://schemas.openxmlformats.org/drawingml/2006/main">
+              <a:graphicData uri="http://schemas.openxmlformats.org/drawingml/2006/picture">
+                <pic:pic xmlns:pic="http://schemas.openxmlformats.org/drawingml/2006/picture">
+                  <pic:nvPicPr>
+                    <pic:cNvPr id="1" name="Casi uso.PNG"/>
+                    <pic:cNvPicPr/>
+                  </pic:nvPicPr>
+                  <pic:blipFill>
+                    <a:blip r:embed="rId7">
+                      <a:extLst>
+                        <a:ext uri="{28A0092B-C50C-407E-A947-70E740481C1C}">
+                          <a14:useLocalDpi xmlns:a14="http://schemas.microsoft.com/office/drawing/2010/main" val="0"/>
+                        </a:ext>
+                      </a:extLst>
+                    </a:blip>
+                    <a:stretch>
+                      <a:fillRect/>
+                    </a:stretch>
+                  </pic:blipFill>
+                  <pic:spPr>
+                    <a:xfrm>
+                      <a:off x="0" y="0"/>
+                      <a:ext cx="7518400" cy="4249420"/>
+                    </a:xfrm>
+                    <a:prstGeom prst="rect">
+                      <a:avLst/>
+                    </a:prstGeom>
+                  </pic:spPr>
+                </pic:pic>
+              </a:graphicData>
+            </a:graphic>
+            <wp14:sizeRelH relativeFrom="margin">
+              <wp14:pctWidth>0</wp14:pctWidth>
+            </wp14:sizeRelH>
+          </wp:anchor>
+        </w:drawing>
+      </w:r>
     </w:p>
     <w:p>
       <w:pPr>
@@ -7144,16 +7491,16 @@
           <w:szCs w:val="28"/>
           <w:lang w:val="es-ES"/>
         </w:rPr>
-        <w:t>I</w:t>
-      </w:r>
-      <w:r>
-        <w:rPr>
-          <w:rFonts w:ascii="Times New Roman" w:hAnsi="Times New Roman" w:cs="Times New Roman"/>
-          <w:sz w:val="28"/>
-          <w:szCs w:val="28"/>
-          <w:lang w:val="es-ES"/>
-        </w:rPr>
-        <w:t>mmagine</w:t>
+        <w:t>Nel diagramma delle sequenze sono stati definite le azioni che modellano gli scenari dei casi d’uso</w:t>
+      </w:r>
+      <w:r>
+        <w:rPr>
+          <w:rFonts w:ascii="Times New Roman" w:hAnsi="Times New Roman" w:cs="Times New Roman"/>
+          <w:sz w:val="28"/>
+          <w:szCs w:val="28"/>
+          <w:lang w:val="es-ES"/>
+        </w:rPr>
+        <w:t>.</w:t>
       </w:r>
     </w:p>
     <w:p>
@@ -7166,209 +7513,57 @@
           <w:lang w:val="es-ES"/>
         </w:rPr>
       </w:pPr>
-    </w:p>
-    <w:p>
-      <w:pPr>
-        <w:jc w:val="both"/>
-        <w:rPr>
-          <w:rFonts w:ascii="Times New Roman" w:hAnsi="Times New Roman" w:cs="Times New Roman"/>
-          <w:sz w:val="28"/>
-          <w:szCs w:val="28"/>
-          <w:lang w:val="es-ES"/>
-        </w:rPr>
-      </w:pPr>
-    </w:p>
-    <w:p>
-      <w:pPr>
-        <w:jc w:val="both"/>
-        <w:rPr>
-          <w:rFonts w:ascii="Times New Roman" w:hAnsi="Times New Roman" w:cs="Times New Roman"/>
-          <w:sz w:val="28"/>
-          <w:szCs w:val="28"/>
-          <w:lang w:val="es-ES"/>
-        </w:rPr>
-      </w:pPr>
-      <w:r>
-        <w:rPr>
-          <w:rFonts w:ascii="Times New Roman" w:hAnsi="Times New Roman" w:cs="Times New Roman"/>
-          <w:sz w:val="28"/>
-          <w:szCs w:val="28"/>
-          <w:lang w:val="es-ES"/>
-        </w:rPr>
-        <w:t>Nel diagramma delle sequenze sono stati definite le azioni che modellano gli scenari dei casi d’uso</w:t>
-      </w:r>
-      <w:r>
-        <w:rPr>
-          <w:rFonts w:ascii="Times New Roman" w:hAnsi="Times New Roman" w:cs="Times New Roman"/>
-          <w:sz w:val="28"/>
-          <w:szCs w:val="28"/>
-          <w:lang w:val="es-ES"/>
-        </w:rPr>
-        <w:t>.</w:t>
-      </w:r>
-    </w:p>
-    <w:p>
-      <w:pPr>
-        <w:jc w:val="both"/>
-        <w:rPr>
-          <w:rFonts w:ascii="Times New Roman" w:hAnsi="Times New Roman" w:cs="Times New Roman"/>
-          <w:sz w:val="28"/>
-          <w:szCs w:val="28"/>
-          <w:lang w:val="es-ES"/>
-        </w:rPr>
-      </w:pPr>
-    </w:p>
-    <w:p>
-      <w:pPr>
-        <w:jc w:val="both"/>
-        <w:rPr>
-          <w:rFonts w:ascii="Times New Roman" w:hAnsi="Times New Roman" w:cs="Times New Roman"/>
-          <w:sz w:val="28"/>
-          <w:szCs w:val="28"/>
-          <w:lang w:val="es-ES"/>
-        </w:rPr>
-      </w:pPr>
-      <w:r>
-        <w:rPr>
-          <w:rFonts w:ascii="Times New Roman" w:hAnsi="Times New Roman" w:cs="Times New Roman"/>
-          <w:sz w:val="28"/>
-          <w:szCs w:val="28"/>
-          <w:lang w:val="es-ES"/>
-        </w:rPr>
-        <w:t>immagine</w:t>
-      </w:r>
-    </w:p>
-    <w:p>
-      <w:pPr>
-        <w:jc w:val="both"/>
-        <w:rPr>
-          <w:rFonts w:ascii="Times New Roman" w:hAnsi="Times New Roman" w:cs="Times New Roman"/>
-          <w:sz w:val="28"/>
-          <w:szCs w:val="28"/>
-          <w:lang w:val="es-ES"/>
-        </w:rPr>
-      </w:pPr>
-    </w:p>
-    <w:p>
-      <w:pPr>
-        <w:jc w:val="both"/>
-        <w:rPr>
-          <w:rFonts w:ascii="Times New Roman" w:hAnsi="Times New Roman" w:cs="Times New Roman"/>
-          <w:sz w:val="28"/>
-          <w:szCs w:val="28"/>
-          <w:lang w:val="es-ES"/>
-        </w:rPr>
-      </w:pPr>
-    </w:p>
-    <w:p>
-      <w:pPr>
-        <w:jc w:val="both"/>
-        <w:rPr>
-          <w:rFonts w:ascii="Times New Roman" w:hAnsi="Times New Roman" w:cs="Times New Roman"/>
-          <w:sz w:val="28"/>
-          <w:szCs w:val="28"/>
-          <w:lang w:val="es-ES"/>
-        </w:rPr>
-      </w:pPr>
-    </w:p>
-    <w:p>
-      <w:pPr>
-        <w:jc w:val="both"/>
-        <w:rPr>
-          <w:rFonts w:ascii="Times New Roman" w:hAnsi="Times New Roman" w:cs="Times New Roman"/>
-          <w:sz w:val="28"/>
-          <w:szCs w:val="28"/>
-          <w:lang w:val="es-ES"/>
-        </w:rPr>
-      </w:pPr>
-    </w:p>
-    <w:p>
-      <w:pPr>
-        <w:jc w:val="both"/>
-        <w:rPr>
-          <w:rFonts w:ascii="Times New Roman" w:hAnsi="Times New Roman" w:cs="Times New Roman"/>
-          <w:sz w:val="28"/>
-          <w:szCs w:val="28"/>
-          <w:lang w:val="es-ES"/>
-        </w:rPr>
-      </w:pPr>
-    </w:p>
-    <w:p>
-      <w:pPr>
-        <w:jc w:val="both"/>
-        <w:rPr>
-          <w:rFonts w:ascii="Times New Roman" w:hAnsi="Times New Roman" w:cs="Times New Roman"/>
-          <w:sz w:val="28"/>
-          <w:szCs w:val="28"/>
-          <w:lang w:val="es-ES"/>
-        </w:rPr>
-      </w:pPr>
-    </w:p>
-    <w:p>
-      <w:pPr>
-        <w:jc w:val="both"/>
-        <w:rPr>
-          <w:rFonts w:ascii="Times New Roman" w:hAnsi="Times New Roman" w:cs="Times New Roman"/>
-          <w:sz w:val="28"/>
-          <w:szCs w:val="28"/>
-          <w:lang w:val="es-ES"/>
-        </w:rPr>
-      </w:pPr>
-    </w:p>
-    <w:p>
-      <w:pPr>
-        <w:jc w:val="both"/>
-        <w:rPr>
-          <w:rFonts w:ascii="Times New Roman" w:hAnsi="Times New Roman" w:cs="Times New Roman"/>
-          <w:sz w:val="28"/>
-          <w:szCs w:val="28"/>
-          <w:lang w:val="es-ES"/>
-        </w:rPr>
-      </w:pPr>
-    </w:p>
-    <w:p>
-      <w:pPr>
-        <w:jc w:val="both"/>
-        <w:rPr>
-          <w:rFonts w:ascii="Times New Roman" w:hAnsi="Times New Roman" w:cs="Times New Roman"/>
-          <w:sz w:val="28"/>
-          <w:szCs w:val="28"/>
-          <w:lang w:val="es-ES"/>
-        </w:rPr>
-      </w:pPr>
-    </w:p>
-    <w:p>
-      <w:pPr>
-        <w:jc w:val="both"/>
-        <w:rPr>
-          <w:rFonts w:ascii="Times New Roman" w:hAnsi="Times New Roman" w:cs="Times New Roman"/>
-          <w:sz w:val="28"/>
-          <w:szCs w:val="28"/>
-          <w:lang w:val="es-ES"/>
-        </w:rPr>
-      </w:pPr>
-    </w:p>
-    <w:p>
-      <w:pPr>
-        <w:jc w:val="both"/>
-        <w:rPr>
-          <w:rFonts w:ascii="Times New Roman" w:hAnsi="Times New Roman" w:cs="Times New Roman"/>
-          <w:sz w:val="28"/>
-          <w:szCs w:val="28"/>
-          <w:lang w:val="es-ES"/>
-        </w:rPr>
-      </w:pPr>
-    </w:p>
-    <w:p>
-      <w:pPr>
-        <w:jc w:val="both"/>
-        <w:rPr>
-          <w:rFonts w:ascii="Times New Roman" w:hAnsi="Times New Roman" w:cs="Times New Roman"/>
-          <w:sz w:val="28"/>
-          <w:szCs w:val="28"/>
-          <w:lang w:val="es-ES"/>
-        </w:rPr>
-      </w:pPr>
+      <w:r>
+        <w:rPr>
+          <w:rFonts w:ascii="Times New Roman" w:hAnsi="Times New Roman" w:cs="Times New Roman"/>
+          <w:noProof/>
+          <w:sz w:val="28"/>
+          <w:szCs w:val="28"/>
+          <w:lang w:val="es-ES"/>
+        </w:rPr>
+        <w:lastRenderedPageBreak/>
+        <w:drawing>
+          <wp:inline distT="0" distB="0" distL="0" distR="0" wp14:anchorId="32E7BF1B" wp14:editId="60BEBD30">
+            <wp:extent cx="5066030" cy="9072245"/>
+            <wp:effectExtent l="0" t="0" r="1270" b="0"/>
+            <wp:docPr id="3" name="Immagine 3" descr="Immagine che contiene testo&#10;&#10;Descrizione generata automaticamente"/>
+            <wp:cNvGraphicFramePr>
+              <a:graphicFrameLocks xmlns:a="http://schemas.openxmlformats.org/drawingml/2006/main" noChangeAspect="1"/>
+            </wp:cNvGraphicFramePr>
+            <a:graphic xmlns:a="http://schemas.openxmlformats.org/drawingml/2006/main">
+              <a:graphicData uri="http://schemas.openxmlformats.org/drawingml/2006/picture">
+                <pic:pic xmlns:pic="http://schemas.openxmlformats.org/drawingml/2006/picture">
+                  <pic:nvPicPr>
+                    <pic:cNvPr id="3" name="Sequence Diagram1.jpg"/>
+                    <pic:cNvPicPr/>
+                  </pic:nvPicPr>
+                  <pic:blipFill>
+                    <a:blip r:embed="rId8" cstate="print">
+                      <a:extLst>
+                        <a:ext uri="{28A0092B-C50C-407E-A947-70E740481C1C}">
+                          <a14:useLocalDpi xmlns:a14="http://schemas.microsoft.com/office/drawing/2010/main" val="0"/>
+                        </a:ext>
+                      </a:extLst>
+                    </a:blip>
+                    <a:stretch>
+                      <a:fillRect/>
+                    </a:stretch>
+                  </pic:blipFill>
+                  <pic:spPr>
+                    <a:xfrm>
+                      <a:off x="0" y="0"/>
+                      <a:ext cx="5066030" cy="9072245"/>
+                    </a:xfrm>
+                    <a:prstGeom prst="rect">
+                      <a:avLst/>
+                    </a:prstGeom>
+                  </pic:spPr>
+                </pic:pic>
+              </a:graphicData>
+            </a:graphic>
+          </wp:inline>
+        </w:drawing>
+      </w:r>
     </w:p>
     <w:p>
       <w:pPr>
@@ -10757,6 +10952,7 @@
           <w:ilvl w:val="0"/>
           <w:numId w:val="10"/>
         </w:numPr>
+        <w:jc w:val="both"/>
         <w:rPr>
           <w:rFonts w:ascii="Times New Roman" w:hAnsi="Times New Roman" w:cs="Times New Roman"/>
           <w:sz w:val="28"/>
@@ -11531,6 +11727,15 @@
           <w:lang w:val="es-ES"/>
         </w:rPr>
       </w:pPr>
+      <w:r>
+        <w:rPr>
+          <w:rFonts w:ascii="Times New Roman" w:hAnsi="Times New Roman" w:cs="Times New Roman"/>
+          <w:sz w:val="28"/>
+          <w:szCs w:val="28"/>
+          <w:lang w:val="es-ES"/>
+        </w:rPr>
+        <w:t>Di seguito è mostrato il diagramma delle classi:</w:t>
+      </w:r>
     </w:p>
     <w:p>
       <w:pPr>
@@ -11542,6 +11747,56 @@
           <w:lang w:val="es-ES"/>
         </w:rPr>
       </w:pPr>
+      <w:r>
+        <w:rPr>
+          <w:rFonts w:ascii="Times New Roman" w:hAnsi="Times New Roman" w:cs="Times New Roman"/>
+          <w:noProof/>
+          <w:sz w:val="28"/>
+          <w:szCs w:val="28"/>
+          <w:lang w:val="es-ES"/>
+        </w:rPr>
+        <w:drawing>
+          <wp:inline distT="0" distB="0" distL="0" distR="0" wp14:anchorId="1B5C4975" wp14:editId="5B39E9CE">
+            <wp:extent cx="6120130" cy="3549650"/>
+            <wp:effectExtent l="0" t="0" r="0" b="0"/>
+            <wp:docPr id="4" name="Immagine 4" descr="Immagine che contiene screenshot&#10;&#10;Descrizione generata automaticamente"/>
+            <wp:cNvGraphicFramePr>
+              <a:graphicFrameLocks xmlns:a="http://schemas.openxmlformats.org/drawingml/2006/main" noChangeAspect="1"/>
+            </wp:cNvGraphicFramePr>
+            <a:graphic xmlns:a="http://schemas.openxmlformats.org/drawingml/2006/main">
+              <a:graphicData uri="http://schemas.openxmlformats.org/drawingml/2006/picture">
+                <pic:pic xmlns:pic="http://schemas.openxmlformats.org/drawingml/2006/picture">
+                  <pic:nvPicPr>
+                    <pic:cNvPr id="4" name="Class Diagram1.jpg"/>
+                    <pic:cNvPicPr/>
+                  </pic:nvPicPr>
+                  <pic:blipFill>
+                    <a:blip r:embed="rId9">
+                      <a:extLst>
+                        <a:ext uri="{28A0092B-C50C-407E-A947-70E740481C1C}">
+                          <a14:useLocalDpi xmlns:a14="http://schemas.microsoft.com/office/drawing/2010/main" val="0"/>
+                        </a:ext>
+                      </a:extLst>
+                    </a:blip>
+                    <a:stretch>
+                      <a:fillRect/>
+                    </a:stretch>
+                  </pic:blipFill>
+                  <pic:spPr>
+                    <a:xfrm>
+                      <a:off x="0" y="0"/>
+                      <a:ext cx="6120130" cy="3549650"/>
+                    </a:xfrm>
+                    <a:prstGeom prst="rect">
+                      <a:avLst/>
+                    </a:prstGeom>
+                  </pic:spPr>
+                </pic:pic>
+              </a:graphicData>
+            </a:graphic>
+          </wp:inline>
+        </w:drawing>
+      </w:r>
     </w:p>
     <w:p>
       <w:pPr>
@@ -11560,7 +11815,35 @@
           <w:szCs w:val="28"/>
           <w:lang w:val="es-ES"/>
         </w:rPr>
-        <w:t>Di seguito è mostrato il diagramma delle classi:</w:t>
+        <w:lastRenderedPageBreak/>
+        <w:t>In</w:t>
+      </w:r>
+      <w:r>
+        <w:rPr>
+          <w:rFonts w:ascii="Times New Roman" w:hAnsi="Times New Roman" w:cs="Times New Roman"/>
+          <w:sz w:val="28"/>
+          <w:szCs w:val="28"/>
+          <w:lang w:val="es-ES"/>
+        </w:rPr>
+        <w:t xml:space="preserve">fine sono stati modellati i diagrammi implementativi </w:t>
+      </w:r>
+      <w:r>
+        <w:rPr>
+          <w:rFonts w:ascii="Times New Roman" w:hAnsi="Times New Roman" w:cs="Times New Roman"/>
+          <w:sz w:val="28"/>
+          <w:szCs w:val="28"/>
+          <w:lang w:val="es-ES"/>
+        </w:rPr>
+        <w:t>delle componenti</w:t>
+      </w:r>
+      <w:r>
+        <w:rPr>
+          <w:rFonts w:ascii="Times New Roman" w:hAnsi="Times New Roman" w:cs="Times New Roman"/>
+          <w:sz w:val="28"/>
+          <w:szCs w:val="28"/>
+          <w:lang w:val="es-ES"/>
+        </w:rPr>
+        <w:t xml:space="preserve"> e dei deployment:</w:t>
       </w:r>
     </w:p>
     <w:p>
@@ -11580,16 +11863,7 @@
           <w:szCs w:val="28"/>
           <w:lang w:val="es-ES"/>
         </w:rPr>
-        <w:t>I</w:t>
-      </w:r>
-      <w:r>
-        <w:rPr>
-          <w:rFonts w:ascii="Times New Roman" w:hAnsi="Times New Roman" w:cs="Times New Roman"/>
-          <w:sz w:val="28"/>
-          <w:szCs w:val="28"/>
-          <w:lang w:val="es-ES"/>
-        </w:rPr>
-        <w:t>mmagine</w:t>
+        <w:t>Component Diagram:</w:t>
       </w:r>
     </w:p>
     <w:p>
@@ -11602,6 +11876,67 @@
           <w:lang w:val="es-ES"/>
         </w:rPr>
       </w:pPr>
+      <w:r>
+        <w:rPr>
+          <w:rFonts w:ascii="Times New Roman" w:hAnsi="Times New Roman" w:cs="Times New Roman"/>
+          <w:noProof/>
+          <w:sz w:val="28"/>
+          <w:szCs w:val="28"/>
+          <w:lang w:val="es-ES"/>
+        </w:rPr>
+        <w:drawing>
+          <wp:anchor distT="0" distB="0" distL="114300" distR="114300" simplePos="0" relativeHeight="251662336" behindDoc="0" locked="0" layoutInCell="1" allowOverlap="1" wp14:anchorId="4757E499" wp14:editId="5115956F">
+            <wp:simplePos x="0" y="0"/>
+            <wp:positionH relativeFrom="margin">
+              <wp:posOffset>-643890</wp:posOffset>
+            </wp:positionH>
+            <wp:positionV relativeFrom="paragraph">
+              <wp:posOffset>384810</wp:posOffset>
+            </wp:positionV>
+            <wp:extent cx="7466965" cy="2768600"/>
+            <wp:effectExtent l="0" t="0" r="635" b="0"/>
+            <wp:wrapSquare wrapText="bothSides"/>
+            <wp:docPr id="7" name="Immagine 7" descr="Component Diagram&#10;&#10;&#10;Descrizione generata automaticamente"/>
+            <wp:cNvGraphicFramePr>
+              <a:graphicFrameLocks xmlns:a="http://schemas.openxmlformats.org/drawingml/2006/main" noChangeAspect="1"/>
+            </wp:cNvGraphicFramePr>
+            <a:graphic xmlns:a="http://schemas.openxmlformats.org/drawingml/2006/main">
+              <a:graphicData uri="http://schemas.openxmlformats.org/drawingml/2006/picture">
+                <pic:pic xmlns:pic="http://schemas.openxmlformats.org/drawingml/2006/picture">
+                  <pic:nvPicPr>
+                    <pic:cNvPr id="7" name="Component Diagram1.jpg"/>
+                    <pic:cNvPicPr/>
+                  </pic:nvPicPr>
+                  <pic:blipFill>
+                    <a:blip r:embed="rId10" cstate="print">
+                      <a:extLst>
+                        <a:ext uri="{28A0092B-C50C-407E-A947-70E740481C1C}">
+                          <a14:useLocalDpi xmlns:a14="http://schemas.microsoft.com/office/drawing/2010/main" val="0"/>
+                        </a:ext>
+                      </a:extLst>
+                    </a:blip>
+                    <a:stretch>
+                      <a:fillRect/>
+                    </a:stretch>
+                  </pic:blipFill>
+                  <pic:spPr>
+                    <a:xfrm>
+                      <a:off x="0" y="0"/>
+                      <a:ext cx="7466965" cy="2768600"/>
+                    </a:xfrm>
+                    <a:prstGeom prst="rect">
+                      <a:avLst/>
+                    </a:prstGeom>
+                  </pic:spPr>
+                </pic:pic>
+              </a:graphicData>
+            </a:graphic>
+            <wp14:sizeRelH relativeFrom="margin">
+              <wp14:pctWidth>0</wp14:pctWidth>
+            </wp14:sizeRelH>
+          </wp:anchor>
+        </w:drawing>
+      </w:r>
     </w:p>
     <w:p>
       <w:pPr>
@@ -11624,75 +11959,81 @@
           <w:lang w:val="es-ES"/>
         </w:rPr>
       </w:pPr>
-    </w:p>
-    <w:p>
-      <w:pPr>
-        <w:jc w:val="both"/>
-        <w:rPr>
-          <w:rFonts w:ascii="Times New Roman" w:hAnsi="Times New Roman" w:cs="Times New Roman"/>
-          <w:sz w:val="28"/>
-          <w:szCs w:val="28"/>
-          <w:lang w:val="es-ES"/>
-        </w:rPr>
-      </w:pPr>
-      <w:r>
-        <w:rPr>
-          <w:rFonts w:ascii="Times New Roman" w:hAnsi="Times New Roman" w:cs="Times New Roman"/>
-          <w:sz w:val="28"/>
-          <w:szCs w:val="28"/>
-          <w:lang w:val="es-ES"/>
-        </w:rPr>
-        <w:t>In</w:t>
-      </w:r>
-      <w:r>
-        <w:rPr>
-          <w:rFonts w:ascii="Times New Roman" w:hAnsi="Times New Roman" w:cs="Times New Roman"/>
-          <w:sz w:val="28"/>
-          <w:szCs w:val="28"/>
-          <w:lang w:val="es-ES"/>
-        </w:rPr>
-        <w:t>fine sono stati modellati i diagrammi implementativi delle sequenze e dei deployment:</w:t>
-      </w:r>
-    </w:p>
-    <w:p>
-      <w:pPr>
-        <w:jc w:val="both"/>
-        <w:rPr>
-          <w:rFonts w:ascii="Times New Roman" w:hAnsi="Times New Roman" w:cs="Times New Roman"/>
-          <w:sz w:val="28"/>
-          <w:szCs w:val="28"/>
-          <w:lang w:val="es-ES"/>
-        </w:rPr>
-      </w:pPr>
-      <w:r>
-        <w:rPr>
-          <w:rFonts w:ascii="Times New Roman" w:hAnsi="Times New Roman" w:cs="Times New Roman"/>
-          <w:sz w:val="28"/>
-          <w:szCs w:val="28"/>
-          <w:lang w:val="es-ES"/>
-        </w:rPr>
-        <w:t>I</w:t>
-      </w:r>
-      <w:r>
-        <w:rPr>
-          <w:rFonts w:ascii="Times New Roman" w:hAnsi="Times New Roman" w:cs="Times New Roman"/>
-          <w:sz w:val="28"/>
-          <w:szCs w:val="28"/>
-          <w:lang w:val="es-ES"/>
-        </w:rPr>
-        <w:t>mmagine</w:t>
-      </w:r>
-    </w:p>
-    <w:p>
-      <w:pPr>
-        <w:jc w:val="both"/>
-        <w:rPr>
-          <w:rFonts w:ascii="Times New Roman" w:hAnsi="Times New Roman" w:cs="Times New Roman"/>
-          <w:sz w:val="28"/>
-          <w:szCs w:val="28"/>
-          <w:lang w:val="es-ES"/>
-        </w:rPr>
-      </w:pPr>
+      <w:bookmarkStart w:id="0" w:name="_GoBack"/>
+      <w:r>
+        <w:rPr>
+          <w:rFonts w:ascii="Times New Roman" w:hAnsi="Times New Roman" w:cs="Times New Roman"/>
+          <w:noProof/>
+          <w:sz w:val="28"/>
+          <w:szCs w:val="28"/>
+          <w:lang w:val="es-ES"/>
+        </w:rPr>
+        <w:drawing>
+          <wp:anchor distT="0" distB="0" distL="114300" distR="114300" simplePos="0" relativeHeight="251661312" behindDoc="0" locked="0" layoutInCell="1" allowOverlap="1" wp14:anchorId="10C064FF" wp14:editId="59C41DE5">
+            <wp:simplePos x="0" y="0"/>
+            <wp:positionH relativeFrom="column">
+              <wp:posOffset>-669290</wp:posOffset>
+            </wp:positionH>
+            <wp:positionV relativeFrom="paragraph">
+              <wp:posOffset>440055</wp:posOffset>
+            </wp:positionV>
+            <wp:extent cx="7433310" cy="3386455"/>
+            <wp:effectExtent l="0" t="0" r="0" b="4445"/>
+            <wp:wrapSquare wrapText="bothSides"/>
+            <wp:docPr id="6" name="Immagine 6" descr="Immagine che contiene testo&#10;&#10;Descrizione generata automaticamente"/>
+            <wp:cNvGraphicFramePr>
+              <a:graphicFrameLocks xmlns:a="http://schemas.openxmlformats.org/drawingml/2006/main" noChangeAspect="1"/>
+            </wp:cNvGraphicFramePr>
+            <a:graphic xmlns:a="http://schemas.openxmlformats.org/drawingml/2006/main">
+              <a:graphicData uri="http://schemas.openxmlformats.org/drawingml/2006/picture">
+                <pic:pic xmlns:pic="http://schemas.openxmlformats.org/drawingml/2006/picture">
+                  <pic:nvPicPr>
+                    <pic:cNvPr id="6" name="Deployment Diagram1.jpg"/>
+                    <pic:cNvPicPr/>
+                  </pic:nvPicPr>
+                  <pic:blipFill>
+                    <a:blip r:embed="rId11" cstate="print">
+                      <a:extLst>
+                        <a:ext uri="{28A0092B-C50C-407E-A947-70E740481C1C}">
+                          <a14:useLocalDpi xmlns:a14="http://schemas.microsoft.com/office/drawing/2010/main" val="0"/>
+                        </a:ext>
+                      </a:extLst>
+                    </a:blip>
+                    <a:stretch>
+                      <a:fillRect/>
+                    </a:stretch>
+                  </pic:blipFill>
+                  <pic:spPr>
+                    <a:xfrm>
+                      <a:off x="0" y="0"/>
+                      <a:ext cx="7433310" cy="3386455"/>
+                    </a:xfrm>
+                    <a:prstGeom prst="rect">
+                      <a:avLst/>
+                    </a:prstGeom>
+                  </pic:spPr>
+                </pic:pic>
+              </a:graphicData>
+            </a:graphic>
+            <wp14:sizeRelH relativeFrom="margin">
+              <wp14:pctWidth>0</wp14:pctWidth>
+            </wp14:sizeRelH>
+            <wp14:sizeRelV relativeFrom="margin">
+              <wp14:pctHeight>0</wp14:pctHeight>
+            </wp14:sizeRelV>
+          </wp:anchor>
+        </w:drawing>
+      </w:r>
+      <w:bookmarkEnd w:id="0"/>
+      <w:r>
+        <w:rPr>
+          <w:rFonts w:ascii="Times New Roman" w:hAnsi="Times New Roman" w:cs="Times New Roman"/>
+          <w:sz w:val="28"/>
+          <w:szCs w:val="28"/>
+          <w:lang w:val="es-ES"/>
+        </w:rPr>
+        <w:t>Deployment Diagram:</w:t>
+      </w:r>
     </w:p>
     <w:p>
       <w:pPr>
@@ -11728,7 +12069,10 @@
           <w:lang w:val="es-ES"/>
         </w:rPr>
       </w:pPr>
-      <w:r>
+    </w:p>
+    <w:p>
+      <w:pPr>
+        <w:jc w:val="center"/>
         <w:rPr>
           <w:rFonts w:ascii="Times New Roman" w:hAnsi="Times New Roman" w:cs="Times New Roman"/>
           <w:b/>
@@ -11737,9 +12081,7 @@
           <w:szCs w:val="44"/>
           <w:lang w:val="es-ES"/>
         </w:rPr>
-        <w:lastRenderedPageBreak/>
-        <w:t>V</w:t>
-      </w:r>
+      </w:pPr>
       <w:r>
         <w:rPr>
           <w:rFonts w:ascii="Times New Roman" w:hAnsi="Times New Roman" w:cs="Times New Roman"/>
@@ -11749,6 +12091,17 @@
           <w:szCs w:val="44"/>
           <w:lang w:val="es-ES"/>
         </w:rPr>
+        <w:t>V</w:t>
+      </w:r>
+      <w:r>
+        <w:rPr>
+          <w:rFonts w:ascii="Times New Roman" w:hAnsi="Times New Roman" w:cs="Times New Roman"/>
+          <w:b/>
+          <w:bCs/>
+          <w:sz w:val="44"/>
+          <w:szCs w:val="44"/>
+          <w:lang w:val="es-ES"/>
+        </w:rPr>
         <w:t>alidazione</w:t>
       </w:r>
     </w:p>
@@ -12039,7 +12392,6 @@
           <w:sz w:val="28"/>
           <w:szCs w:val="28"/>
         </w:rPr>
-        <w:lastRenderedPageBreak/>
         <w:t xml:space="preserve"> </w:t>
       </w:r>
       <w:r>
@@ -12132,6 +12484,7 @@
         </w:rPr>
         <w:t xml:space="preserve"> framework di Android </w:t>
       </w:r>
+      <w:proofErr w:type="spellStart"/>
       <w:r>
         <w:rPr>
           <w:rFonts w:ascii="Times New Roman" w:hAnsi="Times New Roman" w:cs="Times New Roman"/>
@@ -12140,6 +12493,7 @@
         </w:rPr>
         <w:t>Wear</w:t>
       </w:r>
+      <w:proofErr w:type="spellEnd"/>
       <w:r>
         <w:rPr>
           <w:rFonts w:ascii="Times New Roman" w:hAnsi="Times New Roman" w:cs="Times New Roman"/>
@@ -12254,13 +12608,23 @@
         </w:rPr>
         <w:t xml:space="preserve">, </w:t>
       </w:r>
-      <w:r>
-        <w:rPr>
-          <w:rFonts w:ascii="Times New Roman" w:hAnsi="Times New Roman" w:cs="Times New Roman"/>
-          <w:sz w:val="28"/>
-          <w:szCs w:val="28"/>
-        </w:rPr>
-        <w:t>il team si ritiene soddisfatto per i risultati ottenuti</w:t>
+      <w:proofErr w:type="gramStart"/>
+      <w:r>
+        <w:rPr>
+          <w:rFonts w:ascii="Times New Roman" w:hAnsi="Times New Roman" w:cs="Times New Roman"/>
+          <w:sz w:val="28"/>
+          <w:szCs w:val="28"/>
+        </w:rPr>
+        <w:t>il team</w:t>
+      </w:r>
+      <w:proofErr w:type="gramEnd"/>
+      <w:r>
+        <w:rPr>
+          <w:rFonts w:ascii="Times New Roman" w:hAnsi="Times New Roman" w:cs="Times New Roman"/>
+          <w:sz w:val="28"/>
+          <w:szCs w:val="28"/>
+        </w:rPr>
+        <w:t xml:space="preserve"> si ritiene soddisfatto per i risultati ottenuti</w:t>
       </w:r>
       <w:r>
         <w:rPr>
@@ -12332,7 +12696,25 @@
           <w:sz w:val="28"/>
           <w:szCs w:val="28"/>
         </w:rPr>
-        <w:t xml:space="preserve"> mettere in pratica le conoscenze possedute attraverso il corso di ingegneria del software in un progetto concreto, favorendo anche il miglioramento delle capacità di team working.</w:t>
+        <w:t xml:space="preserve"> mettere in pratica le conoscenze possedute attraverso il corso di ingegneria del software in un progetto concreto, favorendo anche il miglioramento delle capacità di team </w:t>
+      </w:r>
+      <w:proofErr w:type="spellStart"/>
+      <w:r>
+        <w:rPr>
+          <w:rFonts w:ascii="Times New Roman" w:hAnsi="Times New Roman" w:cs="Times New Roman"/>
+          <w:sz w:val="28"/>
+          <w:szCs w:val="28"/>
+        </w:rPr>
+        <w:t>working</w:t>
+      </w:r>
+      <w:proofErr w:type="spellEnd"/>
+      <w:r>
+        <w:rPr>
+          <w:rFonts w:ascii="Times New Roman" w:hAnsi="Times New Roman" w:cs="Times New Roman"/>
+          <w:sz w:val="28"/>
+          <w:szCs w:val="28"/>
+        </w:rPr>
+        <w:t>.</w:t>
       </w:r>
     </w:p>
     <w:p>
@@ -12424,7 +12806,43 @@
           <w:sz w:val="28"/>
           <w:szCs w:val="28"/>
         </w:rPr>
-        <w:t>Primo fra tutti il meccanismo di parsing dell’orario che consentirebbe di prelevare dal sito ufficiale del Politecnico di Bari il file pdf selezionato dall’utente e fare il parsing del pdf in file .xml</w:t>
+        <w:t xml:space="preserve">Primo fra tutti il meccanismo di </w:t>
+      </w:r>
+      <w:proofErr w:type="spellStart"/>
+      <w:r>
+        <w:rPr>
+          <w:rFonts w:ascii="Times New Roman" w:hAnsi="Times New Roman" w:cs="Times New Roman"/>
+          <w:sz w:val="28"/>
+          <w:szCs w:val="28"/>
+        </w:rPr>
+        <w:t>parsing</w:t>
+      </w:r>
+      <w:proofErr w:type="spellEnd"/>
+      <w:r>
+        <w:rPr>
+          <w:rFonts w:ascii="Times New Roman" w:hAnsi="Times New Roman" w:cs="Times New Roman"/>
+          <w:sz w:val="28"/>
+          <w:szCs w:val="28"/>
+        </w:rPr>
+        <w:t xml:space="preserve"> dell’orario che consentirebbe di prelevare dal sito ufficiale del Politecnico di Bari il file pdf selezionato dall’utente e fare il </w:t>
+      </w:r>
+      <w:proofErr w:type="spellStart"/>
+      <w:r>
+        <w:rPr>
+          <w:rFonts w:ascii="Times New Roman" w:hAnsi="Times New Roman" w:cs="Times New Roman"/>
+          <w:sz w:val="28"/>
+          <w:szCs w:val="28"/>
+        </w:rPr>
+        <w:t>parsing</w:t>
+      </w:r>
+      <w:proofErr w:type="spellEnd"/>
+      <w:r>
+        <w:rPr>
+          <w:rFonts w:ascii="Times New Roman" w:hAnsi="Times New Roman" w:cs="Times New Roman"/>
+          <w:sz w:val="28"/>
+          <w:szCs w:val="28"/>
+        </w:rPr>
+        <w:t xml:space="preserve"> del pdf in file .xml</w:t>
       </w:r>
       <w:r>
         <w:rPr>
@@ -12515,7 +12933,7 @@
       </w:pPr>
     </w:p>
     <w:sectPr>
-      <w:footerReference w:type="default" r:id="rId7"/>
+      <w:footerReference w:type="default" r:id="rId12"/>
       <w:pgSz w:w="11906" w:h="16838"/>
       <w:pgMar w:top="1417" w:right="1134" w:bottom="1134" w:left="1134" w:header="708" w:footer="708" w:gutter="0"/>
       <w:cols w:space="708"/>
@@ -12560,6 +12978,7 @@
         <w:docPartUnique/>
       </w:docPartObj>
     </w:sdtPr>
+    <w:sdtEndPr/>
     <w:sdtContent>
       <w:p>
         <w:pPr>

</xml_diff>

<commit_message>
minor fixes and validation
</commit_message>
<xml_diff>
--- a/Documentation/Relazione.docx
+++ b/Documentation/Relazione.docx
@@ -1,7 +1,1737 @@
 
 <file path=word/document.xml><?xml version="1.0" encoding="utf-8"?>
-<w:document xmlns:wpc="http://schemas.microsoft.com/office/word/2010/wordprocessingCanvas" xmlns:cx="http://schemas.microsoft.com/office/drawing/2014/chartex" xmlns:cx1="http://schemas.microsoft.com/office/drawing/2015/9/8/chartex" xmlns:cx2="http://schemas.microsoft.com/office/drawing/2015/10/21/chartex" xmlns:cx3="http://schemas.microsoft.com/office/drawing/2016/5/9/chartex" xmlns:cx4="http://schemas.microsoft.com/office/drawing/2016/5/10/chartex" xmlns:cx5="http://schemas.microsoft.com/office/drawing/2016/5/11/chartex" xmlns:cx6="http://schemas.microsoft.com/office/drawing/2016/5/12/chartex" xmlns:cx7="http://schemas.microsoft.com/office/drawing/2016/5/13/chartex" xmlns:cx8="http://schemas.microsoft.com/office/drawing/2016/5/14/chartex" xmlns:mc="http://schemas.openxmlformats.org/markup-compatibility/2006" xmlns:aink="http://schemas.microsoft.com/office/drawing/2016/ink" xmlns:am3d="http://schemas.microsoft.com/office/drawing/2017/model3d" xmlns:o="urn:schemas-microsoft-com:office:office" xmlns:r="http://schemas.openxmlformats.org/officeDocument/2006/relationships" xmlns:m="http://schemas.openxmlformats.org/officeDocument/2006/math" xmlns:v="urn:schemas-microsoft-com:vml" xmlns:wp14="http://schemas.microsoft.com/office/word/2010/wordprocessingDrawing" xmlns:wp="http://schemas.openxmlformats.org/drawingml/2006/wordprocessingDrawing" xmlns:w10="urn:schemas-microsoft-com:office:word" xmlns:w="http://schemas.openxmlformats.org/wordprocessingml/2006/main" xmlns:w14="http://schemas.microsoft.com/office/word/2010/wordml" xmlns:w15="http://schemas.microsoft.com/office/word/2012/wordml" xmlns:w16cid="http://schemas.microsoft.com/office/word/2016/wordml/cid" xmlns:w16se="http://schemas.microsoft.com/office/word/2015/wordml/symex" xmlns:wpg="http://schemas.microsoft.com/office/word/2010/wordprocessingGroup" xmlns:wpi="http://schemas.microsoft.com/office/word/2010/wordprocessingInk" xmlns:wne="http://schemas.microsoft.com/office/word/2006/wordml" xmlns:wps="http://schemas.microsoft.com/office/word/2010/wordprocessingShape" mc:Ignorable="w14 w15 w16se w16cid wp14">
+<w:document xmlns:wpc="http://schemas.microsoft.com/office/word/2010/wordprocessingCanvas" xmlns:cx="http://schemas.microsoft.com/office/drawing/2014/chartex" xmlns:cx1="http://schemas.microsoft.com/office/drawing/2015/9/8/chartex" xmlns:cx2="http://schemas.microsoft.com/office/drawing/2015/10/21/chartex" xmlns:cx3="http://schemas.microsoft.com/office/drawing/2016/5/9/chartex" xmlns:cx4="http://schemas.microsoft.com/office/drawing/2016/5/10/chartex" xmlns:cx5="http://schemas.microsoft.com/office/drawing/2016/5/11/chartex" xmlns:cx6="http://schemas.microsoft.com/office/drawing/2016/5/12/chartex" xmlns:cx7="http://schemas.microsoft.com/office/drawing/2016/5/13/chartex" xmlns:cx8="http://schemas.microsoft.com/office/drawing/2016/5/14/chartex" xmlns:mc="http://schemas.openxmlformats.org/markup-compatibility/2006" xmlns:aink="http://schemas.microsoft.com/office/drawing/2016/ink" xmlns:am3d="http://schemas.microsoft.com/office/drawing/2017/model3d" xmlns:o="urn:schemas-microsoft-com:office:office" xmlns:r="http://schemas.openxmlformats.org/officeDocument/2006/relationships" xmlns:m="http://schemas.openxmlformats.org/officeDocument/2006/math" xmlns:v="urn:schemas-microsoft-com:vml" xmlns:wp14="http://schemas.microsoft.com/office/word/2010/wordprocessingDrawing" xmlns:wp="http://schemas.openxmlformats.org/drawingml/2006/wordprocessingDrawing" xmlns:w10="urn:schemas-microsoft-com:office:word" xmlns:w="http://schemas.openxmlformats.org/wordprocessingml/2006/main" xmlns:w14="http://schemas.microsoft.com/office/word/2010/wordml" xmlns:w15="http://schemas.microsoft.com/office/word/2012/wordml" xmlns:w16cex="http://schemas.microsoft.com/office/word/2018/wordml/cex" xmlns:w16cid="http://schemas.microsoft.com/office/word/2016/wordml/cid" xmlns:w16="http://schemas.microsoft.com/office/word/2018/wordml" xmlns:w16se="http://schemas.microsoft.com/office/word/2015/wordml/symex" xmlns:wpg="http://schemas.microsoft.com/office/word/2010/wordprocessingGroup" xmlns:wpi="http://schemas.microsoft.com/office/word/2010/wordprocessingInk" xmlns:wne="http://schemas.microsoft.com/office/word/2006/wordml" xmlns:wps="http://schemas.microsoft.com/office/word/2010/wordprocessingShape" mc:Ignorable="w14 w15 w16se w16cid w16 w16cex wp14">
   <w:body>
+    <w:p>
+      <w:pPr>
+        <w:tabs>
+          <w:tab w:val="left" w:pos="3031"/>
+          <w:tab w:val="center" w:pos="4819"/>
+        </w:tabs>
+        <w:jc w:val="center"/>
+        <w:rPr>
+          <w:rFonts w:ascii="Times New Roman" w:hAnsi="Times New Roman" w:cs="Times New Roman"/>
+          <w:b/>
+          <w:sz w:val="32"/>
+          <w:szCs w:val="32"/>
+        </w:rPr>
+      </w:pPr>
+      <w:r>
+        <w:rPr>
+          <w:rFonts w:ascii="Times New Roman" w:hAnsi="Times New Roman" w:cs="Times New Roman"/>
+          <w:b/>
+          <w:noProof/>
+          <w:sz w:val="32"/>
+          <w:szCs w:val="32"/>
+          <w:lang w:val="en-US"/>
+        </w:rPr>
+        <w:drawing>
+          <wp:inline distT="0" distB="0" distL="0" distR="0" wp14:anchorId="72EFB71E" wp14:editId="7150E891">
+            <wp:extent cx="1333500" cy="1310509"/>
+            <wp:effectExtent l="0" t="0" r="0" b="4445"/>
+            <wp:docPr id="26" name="Immagine 25" descr="logopoliba.png"/>
+            <wp:cNvGraphicFramePr>
+              <a:graphicFrameLocks xmlns:a="http://schemas.openxmlformats.org/drawingml/2006/main" noChangeAspect="1"/>
+            </wp:cNvGraphicFramePr>
+            <a:graphic xmlns:a="http://schemas.openxmlformats.org/drawingml/2006/main">
+              <a:graphicData uri="http://schemas.openxmlformats.org/drawingml/2006/picture">
+                <pic:pic xmlns:pic="http://schemas.openxmlformats.org/drawingml/2006/picture">
+                  <pic:nvPicPr>
+                    <pic:cNvPr id="0" name="logopoliba.png"/>
+                    <pic:cNvPicPr/>
+                  </pic:nvPicPr>
+                  <pic:blipFill>
+                    <a:blip r:embed="rId7" cstate="print"/>
+                    <a:stretch>
+                      <a:fillRect/>
+                    </a:stretch>
+                  </pic:blipFill>
+                  <pic:spPr>
+                    <a:xfrm>
+                      <a:off x="0" y="0"/>
+                      <a:ext cx="1342128" cy="1318988"/>
+                    </a:xfrm>
+                    <a:prstGeom prst="rect">
+                      <a:avLst/>
+                    </a:prstGeom>
+                  </pic:spPr>
+                </pic:pic>
+              </a:graphicData>
+            </a:graphic>
+          </wp:inline>
+        </w:drawing>
+      </w:r>
+    </w:p>
+    <w:p>
+      <w:pPr>
+        <w:autoSpaceDE w:val="0"/>
+        <w:autoSpaceDN w:val="0"/>
+        <w:adjustRightInd w:val="0"/>
+        <w:spacing w:after="0" w:line="240" w:lineRule="auto"/>
+        <w:jc w:val="center"/>
+        <w:rPr>
+          <w:rFonts w:ascii="Times New Roman" w:eastAsia="Times New Roman" w:hAnsi="Times New Roman" w:cs="Times New Roman"/>
+          <w:b/>
+          <w:bCs/>
+          <w:sz w:val="44"/>
+          <w:szCs w:val="44"/>
+        </w:rPr>
+      </w:pPr>
+      <w:r>
+        <w:rPr>
+          <w:rFonts w:ascii="Times New Roman" w:eastAsia="Times New Roman" w:hAnsi="Times New Roman" w:cs="Times New Roman"/>
+          <w:b/>
+          <w:bCs/>
+          <w:sz w:val="44"/>
+          <w:szCs w:val="44"/>
+        </w:rPr>
+        <w:t>POLITECNICO DI BARI</w:t>
+      </w:r>
+    </w:p>
+    <w:p>
+      <w:pPr>
+        <w:autoSpaceDE w:val="0"/>
+        <w:autoSpaceDN w:val="0"/>
+        <w:adjustRightInd w:val="0"/>
+        <w:spacing w:after="0" w:line="240" w:lineRule="auto"/>
+        <w:jc w:val="center"/>
+        <w:rPr>
+          <w:rFonts w:ascii="Times New Roman" w:hAnsi="Times New Roman" w:cs="Times New Roman"/>
+          <w:b/>
+          <w:bCs/>
+          <w:sz w:val="44"/>
+          <w:szCs w:val="44"/>
+        </w:rPr>
+      </w:pPr>
+    </w:p>
+    <w:p>
+      <w:pPr>
+        <w:autoSpaceDE w:val="0"/>
+        <w:autoSpaceDN w:val="0"/>
+        <w:adjustRightInd w:val="0"/>
+        <w:spacing w:after="0" w:line="240" w:lineRule="auto"/>
+        <w:jc w:val="center"/>
+        <w:rPr>
+          <w:rFonts w:ascii="Times New Roman" w:eastAsia="Times New Roman" w:hAnsi="Times New Roman" w:cs="Times New Roman"/>
+          <w:b/>
+          <w:bCs/>
+          <w:sz w:val="28"/>
+          <w:szCs w:val="28"/>
+        </w:rPr>
+      </w:pPr>
+      <w:r>
+        <w:rPr>
+          <w:rFonts w:ascii="Times New Roman" w:eastAsia="Times New Roman" w:hAnsi="Times New Roman" w:cs="Times New Roman"/>
+          <w:b/>
+          <w:bCs/>
+          <w:sz w:val="28"/>
+          <w:szCs w:val="28"/>
+        </w:rPr>
+        <w:t>DIPARTIMENTO DI INGEGNERIA ELETTRICA E DELL'INFORMAZIONE</w:t>
+      </w:r>
+    </w:p>
+    <w:p>
+      <w:pPr>
+        <w:autoSpaceDE w:val="0"/>
+        <w:autoSpaceDN w:val="0"/>
+        <w:adjustRightInd w:val="0"/>
+        <w:spacing w:after="0" w:line="240" w:lineRule="auto"/>
+        <w:jc w:val="both"/>
+        <w:rPr>
+          <w:rFonts w:ascii="Times New Roman" w:hAnsi="Times New Roman" w:cs="Times New Roman"/>
+          <w:b/>
+          <w:bCs/>
+          <w:sz w:val="28"/>
+          <w:szCs w:val="28"/>
+        </w:rPr>
+      </w:pPr>
+    </w:p>
+    <w:p>
+      <w:pPr>
+        <w:autoSpaceDE w:val="0"/>
+        <w:autoSpaceDN w:val="0"/>
+        <w:adjustRightInd w:val="0"/>
+        <w:spacing w:after="0" w:line="240" w:lineRule="auto"/>
+        <w:jc w:val="center"/>
+        <w:rPr>
+          <w:rFonts w:ascii="Times New Roman,LiberationSerif" w:eastAsia="Times New Roman,LiberationSerif" w:hAnsi="Times New Roman,LiberationSerif" w:cs="Times New Roman,LiberationSerif"/>
+          <w:sz w:val="28"/>
+          <w:szCs w:val="28"/>
+        </w:rPr>
+      </w:pPr>
+      <w:r>
+        <w:rPr>
+          <w:rFonts w:ascii="Times New Roman,LiberationSerif" w:eastAsia="Times New Roman,LiberationSerif" w:hAnsi="Times New Roman,LiberationSerif" w:cs="Times New Roman,LiberationSerif"/>
+          <w:sz w:val="28"/>
+          <w:szCs w:val="28"/>
+        </w:rPr>
+        <w:t>CORSO DI LAUREA TRIENNALE IN</w:t>
+      </w:r>
+    </w:p>
+    <w:p>
+      <w:pPr>
+        <w:tabs>
+          <w:tab w:val="left" w:pos="3031"/>
+          <w:tab w:val="center" w:pos="4819"/>
+        </w:tabs>
+        <w:jc w:val="center"/>
+        <w:rPr>
+          <w:rFonts w:ascii="Times New Roman,LiberationSerif" w:eastAsia="Times New Roman,LiberationSerif" w:hAnsi="Times New Roman,LiberationSerif" w:cs="Times New Roman,LiberationSerif"/>
+          <w:sz w:val="28"/>
+          <w:szCs w:val="28"/>
+        </w:rPr>
+      </w:pPr>
+      <w:r>
+        <w:rPr>
+          <w:rFonts w:ascii="Times New Roman,LiberationSerif" w:eastAsia="Times New Roman,LiberationSerif" w:hAnsi="Times New Roman,LiberationSerif" w:cs="Times New Roman,LiberationSerif"/>
+          <w:sz w:val="28"/>
+          <w:szCs w:val="28"/>
+        </w:rPr>
+        <w:t>INGEGNERIA INFORMATICA E DELL'AUTOMAZIONE</w:t>
+      </w:r>
+    </w:p>
+    <w:p>
+      <w:pPr>
+        <w:tabs>
+          <w:tab w:val="left" w:pos="3031"/>
+          <w:tab w:val="center" w:pos="4819"/>
+        </w:tabs>
+        <w:jc w:val="center"/>
+        <w:rPr>
+          <w:rFonts w:ascii="Times New Roman" w:eastAsia="LiberationSerif" w:hAnsi="Times New Roman" w:cs="Times New Roman"/>
+          <w:sz w:val="28"/>
+          <w:szCs w:val="28"/>
+        </w:rPr>
+      </w:pPr>
+      <w:r>
+        <w:rPr>
+          <w:rFonts w:ascii="Times New Roman" w:hAnsi="Times New Roman" w:cs="Times New Roman"/>
+          <w:b/>
+          <w:noProof/>
+          <w:sz w:val="32"/>
+          <w:szCs w:val="32"/>
+          <w:lang w:val="en-US"/>
+        </w:rPr>
+        <mc:AlternateContent>
+          <mc:Choice Requires="wps">
+            <w:drawing>
+              <wp:anchor distT="0" distB="0" distL="114300" distR="114300" simplePos="0" relativeHeight="251667456" behindDoc="0" locked="0" layoutInCell="1" allowOverlap="1" wp14:anchorId="47F6E774" wp14:editId="661A32D1">
+                <wp:simplePos x="0" y="0"/>
+                <wp:positionH relativeFrom="column">
+                  <wp:posOffset>-92075</wp:posOffset>
+                </wp:positionH>
+                <wp:positionV relativeFrom="paragraph">
+                  <wp:posOffset>44450</wp:posOffset>
+                </wp:positionV>
+                <wp:extent cx="6113780" cy="0"/>
+                <wp:effectExtent l="17780" t="17780" r="12065" b="10795"/>
+                <wp:wrapNone/>
+                <wp:docPr id="5" name="Connettore 2 5"/>
+                <wp:cNvGraphicFramePr>
+                  <a:graphicFrameLocks xmlns:a="http://schemas.openxmlformats.org/drawingml/2006/main"/>
+                </wp:cNvGraphicFramePr>
+                <a:graphic xmlns:a="http://schemas.openxmlformats.org/drawingml/2006/main">
+                  <a:graphicData uri="http://schemas.microsoft.com/office/word/2010/wordprocessingShape">
+                    <wps:wsp>
+                      <wps:cNvCnPr>
+                        <a:cxnSpLocks noChangeShapeType="1"/>
+                      </wps:cNvCnPr>
+                      <wps:spPr bwMode="auto">
+                        <a:xfrm>
+                          <a:off x="0" y="0"/>
+                          <a:ext cx="6113780" cy="0"/>
+                        </a:xfrm>
+                        <a:prstGeom prst="straightConnector1">
+                          <a:avLst/>
+                        </a:prstGeom>
+                        <a:noFill/>
+                        <a:ln w="19050">
+                          <a:solidFill>
+                            <a:srgbClr val="000000"/>
+                          </a:solidFill>
+                          <a:round/>
+                          <a:headEnd/>
+                          <a:tailEnd/>
+                        </a:ln>
+                        <a:extLst>
+                          <a:ext uri="{909E8E84-426E-40DD-AFC4-6F175D3DCCD1}">
+                            <a14:hiddenFill xmlns:a14="http://schemas.microsoft.com/office/drawing/2010/main">
+                              <a:noFill/>
+                            </a14:hiddenFill>
+                          </a:ext>
+                        </a:extLst>
+                      </wps:spPr>
+                      <wps:bodyPr/>
+                    </wps:wsp>
+                  </a:graphicData>
+                </a:graphic>
+                <wp14:sizeRelH relativeFrom="page">
+                  <wp14:pctWidth>0</wp14:pctWidth>
+                </wp14:sizeRelH>
+                <wp14:sizeRelV relativeFrom="page">
+                  <wp14:pctHeight>0</wp14:pctHeight>
+                </wp14:sizeRelV>
+              </wp:anchor>
+            </w:drawing>
+          </mc:Choice>
+          <mc:Fallback>
+            <w:pict>
+              <v:shapetype w14:anchorId="4CA2F172" id="_x0000_t32" coordsize="21600,21600" o:spt="32" o:oned="t" path="m,l21600,21600e" filled="f">
+                <v:path arrowok="t" fillok="f" o:connecttype="none"/>
+                <o:lock v:ext="edit" shapetype="t"/>
+              </v:shapetype>
+              <v:shape id="Connettore 2 5" o:spid="_x0000_s1026" type="#_x0000_t32" style="position:absolute;margin-left:-7.25pt;margin-top:3.5pt;width:481.4pt;height:0;z-index:251667456;visibility:visible;mso-wrap-style:square;mso-width-percent:0;mso-height-percent:0;mso-wrap-distance-left:9pt;mso-wrap-distance-top:0;mso-wrap-distance-right:9pt;mso-wrap-distance-bottom:0;mso-position-horizontal:absolute;mso-position-horizontal-relative:text;mso-position-vertical:absolute;mso-position-vertical-relative:text;mso-width-percent:0;mso-height-percent:0;mso-width-relative:page;mso-height-relative:page" o:gfxdata="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" strokeweight="1.5pt"/>
+            </w:pict>
+          </mc:Fallback>
+        </mc:AlternateContent>
+      </w:r>
+    </w:p>
+    <w:p>
+      <w:pPr>
+        <w:tabs>
+          <w:tab w:val="left" w:pos="3031"/>
+          <w:tab w:val="center" w:pos="4819"/>
+        </w:tabs>
+        <w:spacing w:after="0"/>
+        <w:jc w:val="center"/>
+        <w:rPr>
+          <w:rFonts w:ascii="Times New Roman" w:eastAsia="Times New Roman" w:hAnsi="Times New Roman" w:cs="Times New Roman"/>
+          <w:sz w:val="28"/>
+          <w:szCs w:val="28"/>
+        </w:rPr>
+      </w:pPr>
+      <w:r>
+        <w:rPr>
+          <w:rFonts w:ascii="Times New Roman" w:eastAsia="Times New Roman" w:hAnsi="Times New Roman" w:cs="Times New Roman"/>
+          <w:sz w:val="28"/>
+          <w:szCs w:val="28"/>
+        </w:rPr>
+        <w:t>Work Project</w:t>
+      </w:r>
+    </w:p>
+    <w:p>
+      <w:pPr>
+        <w:tabs>
+          <w:tab w:val="left" w:pos="3031"/>
+          <w:tab w:val="center" w:pos="4819"/>
+        </w:tabs>
+        <w:spacing w:after="0"/>
+        <w:jc w:val="center"/>
+        <w:rPr>
+          <w:rFonts w:ascii="Times New Roman" w:eastAsia="Times New Roman" w:hAnsi="Times New Roman" w:cs="Times New Roman"/>
+          <w:sz w:val="28"/>
+          <w:szCs w:val="28"/>
+        </w:rPr>
+      </w:pPr>
+    </w:p>
+    <w:p>
+      <w:pPr>
+        <w:tabs>
+          <w:tab w:val="left" w:pos="3031"/>
+          <w:tab w:val="center" w:pos="4819"/>
+        </w:tabs>
+        <w:spacing w:after="0"/>
+        <w:jc w:val="center"/>
+        <w:rPr>
+          <w:rFonts w:ascii="Times New Roman" w:eastAsia="Times New Roman" w:hAnsi="Times New Roman" w:cs="Times New Roman"/>
+          <w:sz w:val="28"/>
+          <w:szCs w:val="28"/>
+        </w:rPr>
+      </w:pPr>
+      <w:r>
+        <w:rPr>
+          <w:rFonts w:ascii="Times New Roman" w:eastAsia="Times New Roman" w:hAnsi="Times New Roman" w:cs="Times New Roman"/>
+          <w:sz w:val="28"/>
+          <w:szCs w:val="28"/>
+        </w:rPr>
+        <w:t>INGEGNERIA DEL SOFTWARE</w:t>
+      </w:r>
+    </w:p>
+    <w:p>
+      <w:pPr>
+        <w:tabs>
+          <w:tab w:val="left" w:pos="3031"/>
+          <w:tab w:val="center" w:pos="4819"/>
+        </w:tabs>
+        <w:spacing w:after="0"/>
+        <w:jc w:val="center"/>
+        <w:rPr>
+          <w:rFonts w:ascii="Times New Roman" w:hAnsi="Times New Roman" w:cs="Times New Roman"/>
+          <w:sz w:val="28"/>
+          <w:szCs w:val="28"/>
+        </w:rPr>
+      </w:pPr>
+    </w:p>
+    <w:p>
+      <w:pPr>
+        <w:autoSpaceDE w:val="0"/>
+        <w:autoSpaceDN w:val="0"/>
+        <w:adjustRightInd w:val="0"/>
+        <w:spacing w:after="0" w:line="240" w:lineRule="auto"/>
+        <w:rPr>
+          <w:rFonts w:ascii="LiberationSerif" w:eastAsia="LiberationSerif" w:cs="LiberationSerif"/>
+          <w:sz w:val="28"/>
+          <w:szCs w:val="28"/>
+        </w:rPr>
+      </w:pPr>
+    </w:p>
+    <w:p>
+      <w:pPr>
+        <w:autoSpaceDE w:val="0"/>
+        <w:autoSpaceDN w:val="0"/>
+        <w:adjustRightInd w:val="0"/>
+        <w:spacing w:after="0" w:line="240" w:lineRule="auto"/>
+        <w:rPr>
+          <w:rFonts w:ascii="LiberationSerif" w:eastAsia="LiberationSerif" w:cs="LiberationSerif"/>
+          <w:sz w:val="28"/>
+          <w:szCs w:val="28"/>
+        </w:rPr>
+      </w:pPr>
+    </w:p>
+    <w:p>
+      <w:pPr>
+        <w:tabs>
+          <w:tab w:val="left" w:pos="3031"/>
+          <w:tab w:val="center" w:pos="4819"/>
+        </w:tabs>
+        <w:spacing w:after="0"/>
+        <w:jc w:val="center"/>
+        <w:rPr>
+          <w:rFonts w:ascii="Times New Roman" w:eastAsia="Times New Roman" w:hAnsi="Times New Roman" w:cs="Times New Roman"/>
+          <w:b/>
+          <w:bCs/>
+          <w:sz w:val="36"/>
+          <w:szCs w:val="36"/>
+        </w:rPr>
+      </w:pPr>
+      <w:r>
+        <w:rPr>
+          <w:rFonts w:ascii="Times New Roman" w:eastAsia="Times New Roman" w:hAnsi="Times New Roman" w:cs="Times New Roman"/>
+          <w:b/>
+          <w:bCs/>
+          <w:sz w:val="36"/>
+          <w:szCs w:val="36"/>
+        </w:rPr>
+        <w:t>Titolo</w:t>
+      </w:r>
+    </w:p>
+    <w:p>
+      <w:pPr>
+        <w:autoSpaceDE w:val="0"/>
+        <w:autoSpaceDN w:val="0"/>
+        <w:adjustRightInd w:val="0"/>
+        <w:spacing w:after="0" w:line="240" w:lineRule="auto"/>
+        <w:rPr>
+          <w:rFonts w:ascii="LiberationSerif" w:eastAsia="LiberationSerif" w:cs="LiberationSerif"/>
+          <w:sz w:val="28"/>
+          <w:szCs w:val="28"/>
+        </w:rPr>
+      </w:pPr>
+    </w:p>
+    <w:p>
+      <w:pPr>
+        <w:spacing w:after="0" w:line="240" w:lineRule="auto"/>
+        <w:rPr>
+          <w:rFonts w:ascii="LiberationSerif" w:eastAsia="LiberationSerif" w:hAnsi="LiberationSerif" w:cs="LiberationSerif"/>
+          <w:sz w:val="28"/>
+          <w:szCs w:val="28"/>
+        </w:rPr>
+      </w:pPr>
+      <w:r>
+        <w:rPr>
+          <w:rFonts w:ascii="LiberationSerif" w:eastAsia="LiberationSerif" w:hAnsi="LiberationSerif" w:cs="LiberationSerif"/>
+          <w:sz w:val="28"/>
+          <w:szCs w:val="28"/>
+        </w:rPr>
+        <w:t xml:space="preserve">                          </w:t>
+      </w:r>
+    </w:p>
+    <w:p>
+      <w:pPr>
+        <w:autoSpaceDE w:val="0"/>
+        <w:autoSpaceDN w:val="0"/>
+        <w:adjustRightInd w:val="0"/>
+        <w:spacing w:after="0" w:line="240" w:lineRule="auto"/>
+        <w:rPr>
+          <w:rFonts w:ascii="LiberationSerif" w:eastAsia="LiberationSerif" w:cs="LiberationSerif"/>
+          <w:sz w:val="28"/>
+          <w:szCs w:val="28"/>
+        </w:rPr>
+      </w:pPr>
+    </w:p>
+    <w:p>
+      <w:pPr>
+        <w:autoSpaceDE w:val="0"/>
+        <w:autoSpaceDN w:val="0"/>
+        <w:adjustRightInd w:val="0"/>
+        <w:spacing w:after="0" w:line="240" w:lineRule="auto"/>
+        <w:rPr>
+          <w:rFonts w:ascii="Times New Roman" w:eastAsia="Times New Roman" w:hAnsi="Times New Roman" w:cs="Times New Roman"/>
+          <w:b/>
+          <w:bCs/>
+          <w:sz w:val="28"/>
+          <w:szCs w:val="28"/>
+        </w:rPr>
+      </w:pPr>
+      <w:r>
+        <w:rPr>
+          <w:rFonts w:ascii="Times New Roman" w:eastAsia="Times New Roman" w:hAnsi="Times New Roman" w:cs="Times New Roman"/>
+          <w:b/>
+          <w:bCs/>
+          <w:sz w:val="28"/>
+          <w:szCs w:val="28"/>
+        </w:rPr>
+        <w:t>Docente</w:t>
+      </w:r>
+      <w:r>
+        <w:rPr>
+          <w:rFonts w:ascii="Times New Roman" w:eastAsia="Times New Roman" w:hAnsi="Times New Roman" w:cs="Times New Roman"/>
+          <w:b/>
+          <w:bCs/>
+          <w:sz w:val="28"/>
+          <w:szCs w:val="28"/>
+        </w:rPr>
+        <w:t xml:space="preserve">: </w:t>
+      </w:r>
+      <w:r>
+        <w:rPr>
+          <w:rFonts w:ascii="Times New Roman" w:hAnsi="Times New Roman" w:cs="Times New Roman"/>
+          <w:b/>
+          <w:sz w:val="28"/>
+          <w:szCs w:val="28"/>
+        </w:rPr>
+        <w:tab/>
+      </w:r>
+      <w:r>
+        <w:rPr>
+          <w:rFonts w:ascii="Times New Roman" w:hAnsi="Times New Roman" w:cs="Times New Roman"/>
+          <w:b/>
+          <w:sz w:val="28"/>
+          <w:szCs w:val="28"/>
+        </w:rPr>
+        <w:tab/>
+      </w:r>
+      <w:r>
+        <w:rPr>
+          <w:rFonts w:ascii="Times New Roman" w:eastAsia="Times New Roman" w:hAnsi="Times New Roman" w:cs="Times New Roman"/>
+          <w:b/>
+          <w:bCs/>
+          <w:sz w:val="28"/>
+          <w:szCs w:val="28"/>
+        </w:rPr>
+        <w:t xml:space="preserve">                                                                 </w:t>
+      </w:r>
+      <w:r>
+        <w:rPr>
+          <w:rFonts w:ascii="Times New Roman" w:eastAsia="Times New Roman" w:hAnsi="Times New Roman" w:cs="Times New Roman"/>
+          <w:b/>
+          <w:bCs/>
+          <w:sz w:val="28"/>
+          <w:szCs w:val="28"/>
+        </w:rPr>
+        <w:t xml:space="preserve">         Codice Gruppo</w:t>
+      </w:r>
+      <w:r>
+        <w:rPr>
+          <w:rFonts w:ascii="Times New Roman" w:eastAsia="Times New Roman" w:hAnsi="Times New Roman" w:cs="Times New Roman"/>
+          <w:b/>
+          <w:bCs/>
+          <w:sz w:val="28"/>
+          <w:szCs w:val="28"/>
+        </w:rPr>
+        <w:t xml:space="preserve">: </w:t>
+      </w:r>
+      <w:r>
+        <w:rPr>
+          <w:rFonts w:ascii="Times New Roman" w:eastAsia="Times New Roman" w:hAnsi="Times New Roman" w:cs="Times New Roman"/>
+          <w:b/>
+          <w:bCs/>
+          <w:sz w:val="28"/>
+          <w:szCs w:val="28"/>
+        </w:rPr>
+        <w:t>T6</w:t>
+      </w:r>
+    </w:p>
+    <w:p>
+      <w:pPr>
+        <w:autoSpaceDE w:val="0"/>
+        <w:autoSpaceDN w:val="0"/>
+        <w:adjustRightInd w:val="0"/>
+        <w:spacing w:after="0" w:line="240" w:lineRule="auto"/>
+        <w:rPr>
+          <w:rFonts w:ascii="Times New Roman" w:eastAsia="LiberationSerif" w:hAnsi="Times New Roman" w:cs="Times New Roman"/>
+          <w:sz w:val="28"/>
+          <w:szCs w:val="28"/>
+        </w:rPr>
+      </w:pPr>
+      <w:r>
+        <w:rPr>
+          <w:rFonts w:ascii="Times New Roman,LiberationSerif" w:eastAsia="Times New Roman,LiberationSerif" w:hAnsi="Times New Roman,LiberationSerif" w:cs="Times New Roman,LiberationSerif"/>
+          <w:sz w:val="28"/>
+          <w:szCs w:val="28"/>
+        </w:rPr>
+        <w:t>Prof.ssa Ing. Marina Mongiello</w:t>
+      </w:r>
+      <w:r>
+        <w:rPr>
+          <w:rFonts w:ascii="Times New Roman" w:eastAsia="LiberationSerif" w:hAnsi="Times New Roman" w:cs="Times New Roman"/>
+          <w:sz w:val="28"/>
+          <w:szCs w:val="28"/>
+        </w:rPr>
+        <w:tab/>
+      </w:r>
+      <w:r>
+        <w:rPr>
+          <w:rFonts w:ascii="Times New Roman" w:eastAsia="LiberationSerif" w:hAnsi="Times New Roman" w:cs="Times New Roman"/>
+          <w:sz w:val="28"/>
+          <w:szCs w:val="28"/>
+        </w:rPr>
+        <w:tab/>
+      </w:r>
+      <w:r>
+        <w:rPr>
+          <w:rFonts w:ascii="Times New Roman" w:eastAsia="LiberationSerif" w:hAnsi="Times New Roman" w:cs="Times New Roman"/>
+          <w:sz w:val="28"/>
+          <w:szCs w:val="28"/>
+        </w:rPr>
+        <w:tab/>
+      </w:r>
+      <w:r>
+        <w:rPr>
+          <w:rFonts w:ascii="Times New Roman" w:eastAsia="LiberationSerif" w:hAnsi="Times New Roman" w:cs="Times New Roman"/>
+          <w:sz w:val="28"/>
+          <w:szCs w:val="28"/>
+        </w:rPr>
+        <w:tab/>
+      </w:r>
+      <w:r>
+        <w:rPr>
+          <w:rFonts w:ascii="Times New Roman" w:eastAsia="LiberationSerif" w:hAnsi="Times New Roman" w:cs="Times New Roman"/>
+          <w:sz w:val="28"/>
+          <w:szCs w:val="28"/>
+        </w:rPr>
+        <w:tab/>
+      </w:r>
+      <w:r>
+        <w:rPr>
+          <w:rFonts w:ascii="Times New Roman" w:eastAsia="LiberationSerif" w:hAnsi="Times New Roman" w:cs="Times New Roman"/>
+          <w:sz w:val="28"/>
+          <w:szCs w:val="28"/>
+        </w:rPr>
+        <w:tab/>
+      </w:r>
+    </w:p>
+    <w:p>
+      <w:pPr>
+        <w:autoSpaceDE w:val="0"/>
+        <w:autoSpaceDN w:val="0"/>
+        <w:adjustRightInd w:val="0"/>
+        <w:spacing w:after="0" w:line="240" w:lineRule="auto"/>
+        <w:ind w:left="6372" w:firstLine="708"/>
+        <w:rPr>
+          <w:rFonts w:ascii="Times New Roman" w:eastAsia="LiberationSerif" w:hAnsi="Times New Roman" w:cs="Times New Roman"/>
+          <w:b/>
+          <w:sz w:val="28"/>
+          <w:szCs w:val="28"/>
+        </w:rPr>
+      </w:pPr>
+      <w:r>
+        <w:rPr>
+          <w:rFonts w:ascii="Times New Roman" w:eastAsia="LiberationSerif" w:hAnsi="Times New Roman" w:cs="Times New Roman"/>
+          <w:b/>
+          <w:sz w:val="28"/>
+          <w:szCs w:val="28"/>
+        </w:rPr>
+        <w:t>Componenti gruppo:</w:t>
+      </w:r>
+    </w:p>
+    <w:p>
+      <w:pPr>
+        <w:autoSpaceDE w:val="0"/>
+        <w:autoSpaceDN w:val="0"/>
+        <w:adjustRightInd w:val="0"/>
+        <w:spacing w:after="0" w:line="240" w:lineRule="auto"/>
+        <w:jc w:val="right"/>
+        <w:rPr>
+          <w:rFonts w:ascii="Times New Roman" w:eastAsia="LiberationSerif" w:hAnsi="Times New Roman" w:cs="Times New Roman"/>
+          <w:sz w:val="28"/>
+          <w:szCs w:val="28"/>
+        </w:rPr>
+      </w:pPr>
+      <w:r>
+        <w:rPr>
+          <w:rFonts w:ascii="Times New Roman" w:eastAsia="LiberationSerif" w:hAnsi="Times New Roman" w:cs="Times New Roman"/>
+          <w:sz w:val="28"/>
+          <w:szCs w:val="28"/>
+        </w:rPr>
+        <w:tab/>
+      </w:r>
+      <w:r>
+        <w:rPr>
+          <w:rFonts w:ascii="Times New Roman" w:eastAsia="LiberationSerif" w:hAnsi="Times New Roman" w:cs="Times New Roman"/>
+          <w:sz w:val="28"/>
+          <w:szCs w:val="28"/>
+        </w:rPr>
+        <w:tab/>
+      </w:r>
+      <w:r>
+        <w:rPr>
+          <w:rFonts w:ascii="Times New Roman" w:eastAsia="LiberationSerif" w:hAnsi="Times New Roman" w:cs="Times New Roman"/>
+          <w:sz w:val="28"/>
+          <w:szCs w:val="28"/>
+        </w:rPr>
+        <w:tab/>
+      </w:r>
+      <w:r>
+        <w:rPr>
+          <w:rFonts w:ascii="Times New Roman" w:eastAsia="LiberationSerif" w:hAnsi="Times New Roman" w:cs="Times New Roman"/>
+          <w:sz w:val="28"/>
+          <w:szCs w:val="28"/>
+        </w:rPr>
+        <w:tab/>
+      </w:r>
+      <w:r>
+        <w:rPr>
+          <w:rFonts w:ascii="Times New Roman" w:eastAsia="LiberationSerif" w:hAnsi="Times New Roman" w:cs="Times New Roman"/>
+          <w:sz w:val="28"/>
+          <w:szCs w:val="28"/>
+        </w:rPr>
+        <w:tab/>
+      </w:r>
+      <w:r>
+        <w:rPr>
+          <w:rFonts w:ascii="Times New Roman" w:eastAsia="LiberationSerif" w:hAnsi="Times New Roman" w:cs="Times New Roman"/>
+          <w:sz w:val="28"/>
+          <w:szCs w:val="28"/>
+        </w:rPr>
+        <w:tab/>
+      </w:r>
+      <w:r>
+        <w:rPr>
+          <w:rFonts w:ascii="Times New Roman" w:eastAsia="LiberationSerif" w:hAnsi="Times New Roman" w:cs="Times New Roman"/>
+          <w:sz w:val="28"/>
+          <w:szCs w:val="28"/>
+        </w:rPr>
+        <w:tab/>
+      </w:r>
+      <w:r>
+        <w:rPr>
+          <w:rFonts w:ascii="Times New Roman" w:eastAsia="LiberationSerif" w:hAnsi="Times New Roman" w:cs="Times New Roman"/>
+          <w:sz w:val="28"/>
+          <w:szCs w:val="28"/>
+        </w:rPr>
+        <w:tab/>
+      </w:r>
+      <w:r>
+        <w:rPr>
+          <w:rFonts w:ascii="Times New Roman" w:eastAsia="LiberationSerif" w:hAnsi="Times New Roman" w:cs="Times New Roman"/>
+          <w:sz w:val="28"/>
+          <w:szCs w:val="28"/>
+        </w:rPr>
+        <w:tab/>
+      </w:r>
+      <w:r>
+        <w:rPr>
+          <w:rFonts w:ascii="Times New Roman" w:eastAsia="LiberationSerif" w:hAnsi="Times New Roman" w:cs="Times New Roman"/>
+          <w:sz w:val="28"/>
+          <w:szCs w:val="28"/>
+        </w:rPr>
+        <w:tab/>
+      </w:r>
+      <w:r>
+        <w:rPr>
+          <w:rFonts w:ascii="Times New Roman" w:eastAsia="LiberationSerif" w:hAnsi="Times New Roman" w:cs="Times New Roman"/>
+          <w:sz w:val="28"/>
+          <w:szCs w:val="28"/>
+        </w:rPr>
+        <w:t>Damato Luigi Lele</w:t>
+      </w:r>
+    </w:p>
+    <w:p>
+      <w:pPr>
+        <w:autoSpaceDE w:val="0"/>
+        <w:autoSpaceDN w:val="0"/>
+        <w:adjustRightInd w:val="0"/>
+        <w:spacing w:after="0" w:line="240" w:lineRule="auto"/>
+        <w:jc w:val="right"/>
+        <w:rPr>
+          <w:rFonts w:ascii="Times New Roman" w:eastAsia="LiberationSerif" w:hAnsi="Times New Roman" w:cs="Times New Roman"/>
+          <w:sz w:val="28"/>
+          <w:szCs w:val="28"/>
+        </w:rPr>
+      </w:pPr>
+      <w:r>
+        <w:rPr>
+          <w:rFonts w:ascii="Times New Roman" w:eastAsia="LiberationSerif" w:hAnsi="Times New Roman" w:cs="Times New Roman"/>
+          <w:sz w:val="28"/>
+          <w:szCs w:val="28"/>
+        </w:rPr>
+        <w:t>Campo Fabrizio</w:t>
+      </w:r>
+    </w:p>
+    <w:p>
+      <w:pPr>
+        <w:autoSpaceDE w:val="0"/>
+        <w:autoSpaceDN w:val="0"/>
+        <w:adjustRightInd w:val="0"/>
+        <w:spacing w:after="0" w:line="240" w:lineRule="auto"/>
+        <w:jc w:val="right"/>
+        <w:rPr>
+          <w:rFonts w:ascii="Times New Roman" w:eastAsia="LiberationSerif" w:hAnsi="Times New Roman" w:cs="Times New Roman"/>
+          <w:sz w:val="28"/>
+          <w:szCs w:val="28"/>
+        </w:rPr>
+      </w:pPr>
+      <w:r>
+        <w:rPr>
+          <w:rFonts w:ascii="Times New Roman" w:eastAsia="LiberationSerif" w:hAnsi="Times New Roman" w:cs="Times New Roman"/>
+          <w:sz w:val="28"/>
+          <w:szCs w:val="28"/>
+        </w:rPr>
+        <w:t>De Frenza Dario Donato</w:t>
+      </w:r>
+    </w:p>
+    <w:p>
+      <w:pPr>
+        <w:autoSpaceDE w:val="0"/>
+        <w:autoSpaceDN w:val="0"/>
+        <w:adjustRightInd w:val="0"/>
+        <w:spacing w:after="0" w:line="240" w:lineRule="auto"/>
+        <w:rPr>
+          <w:rFonts w:ascii="Times New Roman" w:eastAsia="LiberationSerif" w:hAnsi="Times New Roman" w:cs="Times New Roman"/>
+          <w:sz w:val="28"/>
+          <w:szCs w:val="28"/>
+        </w:rPr>
+      </w:pPr>
+      <w:r>
+        <w:rPr>
+          <w:rFonts w:ascii="Times New Roman" w:eastAsia="LiberationSerif" w:hAnsi="Times New Roman" w:cs="Times New Roman"/>
+          <w:sz w:val="28"/>
+          <w:szCs w:val="28"/>
+        </w:rPr>
+        <w:tab/>
+      </w:r>
+      <w:r>
+        <w:rPr>
+          <w:rFonts w:ascii="Times New Roman,LiberationSerif" w:eastAsia="Times New Roman,LiberationSerif" w:hAnsi="Times New Roman,LiberationSerif" w:cs="Times New Roman,LiberationSerif"/>
+          <w:sz w:val="28"/>
+          <w:szCs w:val="28"/>
+        </w:rPr>
+        <w:t xml:space="preserve">                                  </w:t>
+      </w:r>
+      <w:r>
+        <w:rPr>
+          <w:rFonts w:ascii="Times New Roman,LiberationSerif" w:eastAsia="Times New Roman,LiberationSerif" w:hAnsi="Times New Roman,LiberationSerif" w:cs="Times New Roman,LiberationSerif"/>
+          <w:sz w:val="28"/>
+          <w:szCs w:val="28"/>
+        </w:rPr>
+        <w:t xml:space="preserve">       </w:t>
+      </w:r>
+      <w:r>
+        <w:rPr>
+          <w:rFonts w:ascii="Times New Roman" w:eastAsia="LiberationSerif" w:hAnsi="Times New Roman" w:cs="Times New Roman"/>
+          <w:sz w:val="28"/>
+          <w:szCs w:val="28"/>
+        </w:rPr>
+        <w:t xml:space="preserve">                                    </w:t>
+      </w:r>
+    </w:p>
+    <w:p>
+      <w:pPr>
+        <w:autoSpaceDE w:val="0"/>
+        <w:autoSpaceDN w:val="0"/>
+        <w:adjustRightInd w:val="0"/>
+        <w:spacing w:after="0" w:line="240" w:lineRule="auto"/>
+        <w:jc w:val="center"/>
+        <w:rPr>
+          <w:rFonts w:ascii="Times New Roman" w:eastAsia="Times New Roman" w:hAnsi="Times New Roman" w:cs="Times New Roman"/>
+          <w:b/>
+          <w:bCs/>
+          <w:sz w:val="32"/>
+          <w:szCs w:val="32"/>
+        </w:rPr>
+      </w:pPr>
+      <w:r>
+        <w:rPr>
+          <w:rFonts w:ascii="Times New Roman" w:eastAsia="Times New Roman" w:hAnsi="Times New Roman" w:cs="Times New Roman"/>
+          <w:b/>
+          <w:bCs/>
+          <w:sz w:val="32"/>
+          <w:szCs w:val="32"/>
+        </w:rPr>
+        <w:t>____________________________________________________________</w:t>
+      </w:r>
+      <w:r>
+        <w:rPr>
+          <w:rFonts w:ascii="Times New Roman" w:eastAsia="Times New Roman" w:hAnsi="Times New Roman" w:cs="Times New Roman"/>
+          <w:sz w:val="24"/>
+          <w:szCs w:val="24"/>
+        </w:rPr>
+        <w:t>Anno Accademico 201</w:t>
+      </w:r>
+      <w:r>
+        <w:rPr>
+          <w:rFonts w:ascii="Times New Roman" w:eastAsia="Times New Roman" w:hAnsi="Times New Roman" w:cs="Times New Roman"/>
+          <w:sz w:val="24"/>
+          <w:szCs w:val="24"/>
+        </w:rPr>
+        <w:t>9</w:t>
+      </w:r>
+      <w:r>
+        <w:rPr>
+          <w:rFonts w:ascii="Times New Roman" w:eastAsia="Times New Roman" w:hAnsi="Times New Roman" w:cs="Times New Roman"/>
+          <w:sz w:val="24"/>
+          <w:szCs w:val="24"/>
+        </w:rPr>
+        <w:t>/20</w:t>
+      </w:r>
+      <w:r>
+        <w:rPr>
+          <w:rFonts w:ascii="Times New Roman" w:eastAsia="Times New Roman" w:hAnsi="Times New Roman" w:cs="Times New Roman"/>
+          <w:sz w:val="24"/>
+          <w:szCs w:val="24"/>
+        </w:rPr>
+        <w:t>20</w:t>
+      </w:r>
+    </w:p>
+    <w:p>
+      <w:pPr>
+        <w:spacing w:after="0" w:line="240" w:lineRule="auto"/>
+        <w:jc w:val="center"/>
+        <w:rPr>
+          <w:rFonts w:ascii="Times New Roman" w:eastAsia="Times New Roman" w:hAnsi="Times New Roman" w:cs="Times New Roman"/>
+          <w:sz w:val="24"/>
+          <w:szCs w:val="24"/>
+        </w:rPr>
+      </w:pPr>
+    </w:p>
+    <w:p>
+      <w:pPr>
+        <w:spacing w:after="0" w:line="240" w:lineRule="auto"/>
+        <w:jc w:val="center"/>
+        <w:rPr>
+          <w:rFonts w:ascii="Times New Roman" w:eastAsia="Times New Roman" w:hAnsi="Times New Roman" w:cs="Times New Roman"/>
+          <w:sz w:val="24"/>
+          <w:szCs w:val="24"/>
+        </w:rPr>
+      </w:pPr>
+    </w:p>
+    <w:p>
+      <w:pPr>
+        <w:spacing w:after="0" w:line="240" w:lineRule="auto"/>
+        <w:jc w:val="center"/>
+        <w:rPr>
+          <w:rFonts w:ascii="Times New Roman" w:eastAsia="Times New Roman" w:hAnsi="Times New Roman" w:cs="Times New Roman"/>
+          <w:sz w:val="24"/>
+          <w:szCs w:val="24"/>
+        </w:rPr>
+      </w:pPr>
+    </w:p>
+    <w:p>
+      <w:pPr>
+        <w:spacing w:after="0" w:line="240" w:lineRule="auto"/>
+        <w:jc w:val="center"/>
+        <w:rPr>
+          <w:rFonts w:ascii="Times New Roman" w:eastAsia="Times New Roman" w:hAnsi="Times New Roman" w:cs="Times New Roman"/>
+          <w:sz w:val="24"/>
+          <w:szCs w:val="24"/>
+        </w:rPr>
+      </w:pPr>
+    </w:p>
+    <w:p>
+      <w:pPr>
+        <w:spacing w:after="0" w:line="240" w:lineRule="auto"/>
+        <w:jc w:val="center"/>
+        <w:rPr>
+          <w:rFonts w:ascii="Times New Roman" w:eastAsia="Times New Roman" w:hAnsi="Times New Roman" w:cs="Times New Roman"/>
+          <w:sz w:val="24"/>
+          <w:szCs w:val="24"/>
+        </w:rPr>
+      </w:pPr>
+    </w:p>
+    <w:p>
+      <w:pPr>
+        <w:spacing w:after="0" w:line="240" w:lineRule="auto"/>
+        <w:jc w:val="center"/>
+        <w:rPr>
+          <w:rFonts w:ascii="Times New Roman" w:eastAsia="Times New Roman" w:hAnsi="Times New Roman" w:cs="Times New Roman"/>
+          <w:sz w:val="24"/>
+          <w:szCs w:val="24"/>
+        </w:rPr>
+      </w:pPr>
+    </w:p>
+    <w:p>
+      <w:pPr>
+        <w:spacing w:after="0" w:line="240" w:lineRule="auto"/>
+        <w:jc w:val="center"/>
+        <w:rPr>
+          <w:rFonts w:ascii="Times New Roman" w:eastAsia="Times New Roman" w:hAnsi="Times New Roman" w:cs="Times New Roman"/>
+          <w:sz w:val="24"/>
+          <w:szCs w:val="24"/>
+        </w:rPr>
+      </w:pPr>
+    </w:p>
+    <w:p>
+      <w:pPr>
+        <w:spacing w:after="0" w:line="240" w:lineRule="auto"/>
+        <w:jc w:val="center"/>
+        <w:rPr>
+          <w:rFonts w:ascii="Times New Roman" w:eastAsia="Times New Roman" w:hAnsi="Times New Roman" w:cs="Times New Roman"/>
+          <w:sz w:val="24"/>
+          <w:szCs w:val="24"/>
+        </w:rPr>
+      </w:pPr>
+    </w:p>
+    <w:p>
+      <w:pPr>
+        <w:spacing w:after="0" w:line="240" w:lineRule="auto"/>
+        <w:jc w:val="center"/>
+        <w:rPr>
+          <w:rFonts w:ascii="Times New Roman" w:eastAsia="Times New Roman" w:hAnsi="Times New Roman" w:cs="Times New Roman"/>
+          <w:sz w:val="24"/>
+          <w:szCs w:val="24"/>
+        </w:rPr>
+      </w:pPr>
+    </w:p>
+    <w:p>
+      <w:pPr>
+        <w:spacing w:after="0" w:line="240" w:lineRule="auto"/>
+        <w:jc w:val="center"/>
+        <w:rPr>
+          <w:rFonts w:ascii="Times New Roman" w:eastAsia="Times New Roman" w:hAnsi="Times New Roman" w:cs="Times New Roman"/>
+          <w:sz w:val="24"/>
+          <w:szCs w:val="24"/>
+        </w:rPr>
+      </w:pPr>
+    </w:p>
+    <w:p>
+      <w:pPr>
+        <w:spacing w:after="0" w:line="240" w:lineRule="auto"/>
+        <w:jc w:val="center"/>
+        <w:rPr>
+          <w:rFonts w:ascii="Times New Roman" w:eastAsia="Times New Roman" w:hAnsi="Times New Roman" w:cs="Times New Roman"/>
+          <w:sz w:val="24"/>
+          <w:szCs w:val="24"/>
+        </w:rPr>
+      </w:pPr>
+    </w:p>
+    <w:p>
+      <w:pPr>
+        <w:spacing w:after="0" w:line="240" w:lineRule="auto"/>
+        <w:jc w:val="center"/>
+        <w:rPr>
+          <w:rFonts w:ascii="Times New Roman" w:eastAsia="Times New Roman" w:hAnsi="Times New Roman" w:cs="Times New Roman"/>
+          <w:sz w:val="24"/>
+          <w:szCs w:val="24"/>
+        </w:rPr>
+      </w:pPr>
+    </w:p>
+    <w:p>
+      <w:pPr>
+        <w:spacing w:after="0" w:line="240" w:lineRule="auto"/>
+        <w:jc w:val="center"/>
+        <w:rPr>
+          <w:rFonts w:ascii="Times New Roman" w:eastAsia="Times New Roman" w:hAnsi="Times New Roman" w:cs="Times New Roman"/>
+          <w:sz w:val="24"/>
+          <w:szCs w:val="24"/>
+        </w:rPr>
+      </w:pPr>
+      <w:r>
+        <w:rPr>
+          <w:rFonts w:ascii="Times New Roman" w:eastAsia="Times New Roman" w:hAnsi="Times New Roman" w:cs="Times New Roman"/>
+          <w:sz w:val="24"/>
+          <w:szCs w:val="24"/>
+        </w:rPr>
+        <w:t>Indice</w:t>
+      </w:r>
+    </w:p>
+    <w:p>
+      <w:pPr>
+        <w:spacing w:after="0" w:line="240" w:lineRule="auto"/>
+        <w:jc w:val="center"/>
+        <w:rPr>
+          <w:rFonts w:ascii="Times New Roman" w:eastAsia="Times New Roman" w:hAnsi="Times New Roman" w:cs="Times New Roman"/>
+          <w:sz w:val="24"/>
+          <w:szCs w:val="24"/>
+        </w:rPr>
+      </w:pPr>
+    </w:p>
+    <w:p>
+      <w:pPr>
+        <w:pStyle w:val="Paragrafoelenco"/>
+        <w:numPr>
+          <w:ilvl w:val="0"/>
+          <w:numId w:val="13"/>
+        </w:numPr>
+        <w:spacing w:after="0" w:line="240" w:lineRule="auto"/>
+        <w:rPr>
+          <w:rFonts w:ascii="Times New Roman" w:eastAsia="Times New Roman" w:hAnsi="Times New Roman" w:cs="Times New Roman"/>
+          <w:sz w:val="24"/>
+          <w:szCs w:val="24"/>
+        </w:rPr>
+      </w:pPr>
+      <w:r>
+        <w:rPr>
+          <w:rFonts w:ascii="Times New Roman" w:eastAsia="Times New Roman" w:hAnsi="Times New Roman" w:cs="Times New Roman"/>
+          <w:sz w:val="24"/>
+          <w:szCs w:val="24"/>
+        </w:rPr>
+        <w:t xml:space="preserve">Introduzione </w:t>
+      </w:r>
+      <w:r>
+        <w:rPr>
+          <w:rFonts w:ascii="Times New Roman" w:eastAsia="Times New Roman" w:hAnsi="Times New Roman" w:cs="Times New Roman"/>
+          <w:sz w:val="24"/>
+          <w:szCs w:val="24"/>
+        </w:rPr>
+        <w:tab/>
+      </w:r>
+      <w:r>
+        <w:rPr>
+          <w:rFonts w:ascii="Times New Roman" w:eastAsia="Times New Roman" w:hAnsi="Times New Roman" w:cs="Times New Roman"/>
+          <w:sz w:val="24"/>
+          <w:szCs w:val="24"/>
+        </w:rPr>
+        <w:tab/>
+      </w:r>
+      <w:r>
+        <w:rPr>
+          <w:rFonts w:ascii="Times New Roman" w:eastAsia="Times New Roman" w:hAnsi="Times New Roman" w:cs="Times New Roman"/>
+          <w:sz w:val="24"/>
+          <w:szCs w:val="24"/>
+        </w:rPr>
+        <w:tab/>
+      </w:r>
+      <w:r>
+        <w:rPr>
+          <w:rFonts w:ascii="Times New Roman" w:eastAsia="Times New Roman" w:hAnsi="Times New Roman" w:cs="Times New Roman"/>
+          <w:sz w:val="24"/>
+          <w:szCs w:val="24"/>
+        </w:rPr>
+        <w:tab/>
+      </w:r>
+      <w:r>
+        <w:rPr>
+          <w:rFonts w:ascii="Times New Roman" w:eastAsia="Times New Roman" w:hAnsi="Times New Roman" w:cs="Times New Roman"/>
+          <w:sz w:val="24"/>
+          <w:szCs w:val="24"/>
+        </w:rPr>
+        <w:tab/>
+      </w:r>
+      <w:r>
+        <w:rPr>
+          <w:rFonts w:ascii="Times New Roman" w:eastAsia="Times New Roman" w:hAnsi="Times New Roman" w:cs="Times New Roman"/>
+          <w:sz w:val="24"/>
+          <w:szCs w:val="24"/>
+        </w:rPr>
+        <w:tab/>
+      </w:r>
+      <w:r>
+        <w:rPr>
+          <w:rFonts w:ascii="Times New Roman" w:eastAsia="Times New Roman" w:hAnsi="Times New Roman" w:cs="Times New Roman"/>
+          <w:sz w:val="24"/>
+          <w:szCs w:val="24"/>
+        </w:rPr>
+        <w:tab/>
+      </w:r>
+      <w:r>
+        <w:rPr>
+          <w:rFonts w:ascii="Times New Roman" w:eastAsia="Times New Roman" w:hAnsi="Times New Roman" w:cs="Times New Roman"/>
+          <w:sz w:val="24"/>
+          <w:szCs w:val="24"/>
+        </w:rPr>
+        <w:tab/>
+      </w:r>
+      <w:r>
+        <w:rPr>
+          <w:rFonts w:ascii="Times New Roman" w:eastAsia="Times New Roman" w:hAnsi="Times New Roman" w:cs="Times New Roman"/>
+          <w:sz w:val="24"/>
+          <w:szCs w:val="24"/>
+        </w:rPr>
+        <w:tab/>
+        <w:t>1</w:t>
+      </w:r>
+    </w:p>
+    <w:p>
+      <w:pPr>
+        <w:pStyle w:val="Paragrafoelenco"/>
+        <w:numPr>
+          <w:ilvl w:val="0"/>
+          <w:numId w:val="13"/>
+        </w:numPr>
+        <w:spacing w:after="0" w:line="240" w:lineRule="auto"/>
+        <w:rPr>
+          <w:rFonts w:ascii="Times New Roman" w:eastAsia="Times New Roman" w:hAnsi="Times New Roman" w:cs="Times New Roman"/>
+          <w:sz w:val="24"/>
+          <w:szCs w:val="24"/>
+        </w:rPr>
+      </w:pPr>
+      <w:r>
+        <w:rPr>
+          <w:rFonts w:ascii="Times New Roman" w:eastAsia="Times New Roman" w:hAnsi="Times New Roman" w:cs="Times New Roman"/>
+          <w:sz w:val="24"/>
+          <w:szCs w:val="24"/>
+        </w:rPr>
+        <w:t xml:space="preserve"> Dominio di interesse </w:t>
+      </w:r>
+      <w:r>
+        <w:rPr>
+          <w:rFonts w:ascii="Times New Roman" w:eastAsia="Times New Roman" w:hAnsi="Times New Roman" w:cs="Times New Roman"/>
+          <w:sz w:val="24"/>
+          <w:szCs w:val="24"/>
+        </w:rPr>
+        <w:tab/>
+      </w:r>
+      <w:r>
+        <w:rPr>
+          <w:rFonts w:ascii="Times New Roman" w:eastAsia="Times New Roman" w:hAnsi="Times New Roman" w:cs="Times New Roman"/>
+          <w:sz w:val="24"/>
+          <w:szCs w:val="24"/>
+        </w:rPr>
+        <w:tab/>
+      </w:r>
+      <w:r>
+        <w:rPr>
+          <w:rFonts w:ascii="Times New Roman" w:eastAsia="Times New Roman" w:hAnsi="Times New Roman" w:cs="Times New Roman"/>
+          <w:sz w:val="24"/>
+          <w:szCs w:val="24"/>
+        </w:rPr>
+        <w:tab/>
+      </w:r>
+      <w:r>
+        <w:rPr>
+          <w:rFonts w:ascii="Times New Roman" w:eastAsia="Times New Roman" w:hAnsi="Times New Roman" w:cs="Times New Roman"/>
+          <w:sz w:val="24"/>
+          <w:szCs w:val="24"/>
+        </w:rPr>
+        <w:tab/>
+      </w:r>
+      <w:r>
+        <w:rPr>
+          <w:rFonts w:ascii="Times New Roman" w:eastAsia="Times New Roman" w:hAnsi="Times New Roman" w:cs="Times New Roman"/>
+          <w:sz w:val="24"/>
+          <w:szCs w:val="24"/>
+        </w:rPr>
+        <w:tab/>
+      </w:r>
+      <w:r>
+        <w:rPr>
+          <w:rFonts w:ascii="Times New Roman" w:eastAsia="Times New Roman" w:hAnsi="Times New Roman" w:cs="Times New Roman"/>
+          <w:sz w:val="24"/>
+          <w:szCs w:val="24"/>
+        </w:rPr>
+        <w:tab/>
+      </w:r>
+      <w:r>
+        <w:rPr>
+          <w:rFonts w:ascii="Times New Roman" w:eastAsia="Times New Roman" w:hAnsi="Times New Roman" w:cs="Times New Roman"/>
+          <w:sz w:val="24"/>
+          <w:szCs w:val="24"/>
+        </w:rPr>
+        <w:tab/>
+        <w:t>3</w:t>
+      </w:r>
+    </w:p>
+    <w:p>
+      <w:pPr>
+        <w:pStyle w:val="Paragrafoelenco"/>
+        <w:numPr>
+          <w:ilvl w:val="0"/>
+          <w:numId w:val="13"/>
+        </w:numPr>
+        <w:spacing w:after="0" w:line="240" w:lineRule="auto"/>
+        <w:rPr>
+          <w:rFonts w:ascii="Times New Roman" w:eastAsia="Times New Roman" w:hAnsi="Times New Roman" w:cs="Times New Roman"/>
+          <w:sz w:val="24"/>
+          <w:szCs w:val="24"/>
+        </w:rPr>
+      </w:pPr>
+      <w:r>
+        <w:rPr>
+          <w:rFonts w:ascii="Times New Roman" w:eastAsia="Times New Roman" w:hAnsi="Times New Roman" w:cs="Times New Roman"/>
+          <w:sz w:val="24"/>
+          <w:szCs w:val="24"/>
+        </w:rPr>
+        <w:t xml:space="preserve">Tecnologie utilizzate </w:t>
+      </w:r>
+      <w:r>
+        <w:rPr>
+          <w:rFonts w:ascii="Times New Roman" w:eastAsia="Times New Roman" w:hAnsi="Times New Roman" w:cs="Times New Roman"/>
+          <w:sz w:val="24"/>
+          <w:szCs w:val="24"/>
+        </w:rPr>
+        <w:tab/>
+      </w:r>
+      <w:r>
+        <w:rPr>
+          <w:rFonts w:ascii="Times New Roman" w:eastAsia="Times New Roman" w:hAnsi="Times New Roman" w:cs="Times New Roman"/>
+          <w:sz w:val="24"/>
+          <w:szCs w:val="24"/>
+        </w:rPr>
+        <w:tab/>
+      </w:r>
+      <w:r>
+        <w:rPr>
+          <w:rFonts w:ascii="Times New Roman" w:eastAsia="Times New Roman" w:hAnsi="Times New Roman" w:cs="Times New Roman"/>
+          <w:sz w:val="24"/>
+          <w:szCs w:val="24"/>
+        </w:rPr>
+        <w:tab/>
+      </w:r>
+      <w:r>
+        <w:rPr>
+          <w:rFonts w:ascii="Times New Roman" w:eastAsia="Times New Roman" w:hAnsi="Times New Roman" w:cs="Times New Roman"/>
+          <w:sz w:val="24"/>
+          <w:szCs w:val="24"/>
+        </w:rPr>
+        <w:tab/>
+      </w:r>
+      <w:r>
+        <w:rPr>
+          <w:rFonts w:ascii="Times New Roman" w:eastAsia="Times New Roman" w:hAnsi="Times New Roman" w:cs="Times New Roman"/>
+          <w:sz w:val="24"/>
+          <w:szCs w:val="24"/>
+        </w:rPr>
+        <w:tab/>
+      </w:r>
+      <w:r>
+        <w:rPr>
+          <w:rFonts w:ascii="Times New Roman" w:eastAsia="Times New Roman" w:hAnsi="Times New Roman" w:cs="Times New Roman"/>
+          <w:sz w:val="24"/>
+          <w:szCs w:val="24"/>
+        </w:rPr>
+        <w:tab/>
+      </w:r>
+      <w:r>
+        <w:rPr>
+          <w:rFonts w:ascii="Times New Roman" w:eastAsia="Times New Roman" w:hAnsi="Times New Roman" w:cs="Times New Roman"/>
+          <w:sz w:val="24"/>
+          <w:szCs w:val="24"/>
+        </w:rPr>
+        <w:tab/>
+      </w:r>
+      <w:r>
+        <w:rPr>
+          <w:rFonts w:ascii="Times New Roman" w:eastAsia="Times New Roman" w:hAnsi="Times New Roman" w:cs="Times New Roman"/>
+          <w:sz w:val="24"/>
+          <w:szCs w:val="24"/>
+        </w:rPr>
+        <w:tab/>
+        <w:t>4</w:t>
+      </w:r>
+    </w:p>
+    <w:p>
+      <w:pPr>
+        <w:pStyle w:val="Paragrafoelenco"/>
+        <w:numPr>
+          <w:ilvl w:val="0"/>
+          <w:numId w:val="13"/>
+        </w:numPr>
+        <w:spacing w:after="0" w:line="240" w:lineRule="auto"/>
+        <w:rPr>
+          <w:rFonts w:ascii="Times New Roman" w:eastAsia="Times New Roman" w:hAnsi="Times New Roman" w:cs="Times New Roman"/>
+          <w:sz w:val="24"/>
+          <w:szCs w:val="24"/>
+        </w:rPr>
+      </w:pPr>
+      <w:r>
+        <w:rPr>
+          <w:rFonts w:ascii="Times New Roman" w:eastAsia="Times New Roman" w:hAnsi="Times New Roman" w:cs="Times New Roman"/>
+          <w:sz w:val="24"/>
+          <w:szCs w:val="24"/>
+        </w:rPr>
+        <w:t xml:space="preserve">Il progetto </w:t>
+      </w:r>
+      <w:r>
+        <w:rPr>
+          <w:rFonts w:ascii="Times New Roman" w:eastAsia="Times New Roman" w:hAnsi="Times New Roman" w:cs="Times New Roman"/>
+          <w:sz w:val="24"/>
+          <w:szCs w:val="24"/>
+        </w:rPr>
+        <w:tab/>
+      </w:r>
+      <w:r>
+        <w:rPr>
+          <w:rFonts w:ascii="Times New Roman" w:eastAsia="Times New Roman" w:hAnsi="Times New Roman" w:cs="Times New Roman"/>
+          <w:sz w:val="24"/>
+          <w:szCs w:val="24"/>
+        </w:rPr>
+        <w:tab/>
+      </w:r>
+      <w:r>
+        <w:rPr>
+          <w:rFonts w:ascii="Times New Roman" w:eastAsia="Times New Roman" w:hAnsi="Times New Roman" w:cs="Times New Roman"/>
+          <w:sz w:val="24"/>
+          <w:szCs w:val="24"/>
+        </w:rPr>
+        <w:tab/>
+      </w:r>
+      <w:r>
+        <w:rPr>
+          <w:rFonts w:ascii="Times New Roman" w:eastAsia="Times New Roman" w:hAnsi="Times New Roman" w:cs="Times New Roman"/>
+          <w:sz w:val="24"/>
+          <w:szCs w:val="24"/>
+        </w:rPr>
+        <w:tab/>
+      </w:r>
+      <w:r>
+        <w:rPr>
+          <w:rFonts w:ascii="Times New Roman" w:eastAsia="Times New Roman" w:hAnsi="Times New Roman" w:cs="Times New Roman"/>
+          <w:sz w:val="24"/>
+          <w:szCs w:val="24"/>
+        </w:rPr>
+        <w:tab/>
+      </w:r>
+      <w:r>
+        <w:rPr>
+          <w:rFonts w:ascii="Times New Roman" w:eastAsia="Times New Roman" w:hAnsi="Times New Roman" w:cs="Times New Roman"/>
+          <w:sz w:val="24"/>
+          <w:szCs w:val="24"/>
+        </w:rPr>
+        <w:tab/>
+      </w:r>
+      <w:r>
+        <w:rPr>
+          <w:rFonts w:ascii="Times New Roman" w:eastAsia="Times New Roman" w:hAnsi="Times New Roman" w:cs="Times New Roman"/>
+          <w:sz w:val="24"/>
+          <w:szCs w:val="24"/>
+        </w:rPr>
+        <w:tab/>
+      </w:r>
+      <w:r>
+        <w:rPr>
+          <w:rFonts w:ascii="Times New Roman" w:eastAsia="Times New Roman" w:hAnsi="Times New Roman" w:cs="Times New Roman"/>
+          <w:sz w:val="24"/>
+          <w:szCs w:val="24"/>
+        </w:rPr>
+        <w:tab/>
+      </w:r>
+      <w:r>
+        <w:rPr>
+          <w:rFonts w:ascii="Times New Roman" w:eastAsia="Times New Roman" w:hAnsi="Times New Roman" w:cs="Times New Roman"/>
+          <w:sz w:val="24"/>
+          <w:szCs w:val="24"/>
+        </w:rPr>
+        <w:tab/>
+        <w:t>8</w:t>
+      </w:r>
+    </w:p>
+    <w:p>
+      <w:pPr>
+        <w:pStyle w:val="Paragrafoelenco"/>
+        <w:numPr>
+          <w:ilvl w:val="0"/>
+          <w:numId w:val="13"/>
+        </w:numPr>
+        <w:spacing w:after="0" w:line="240" w:lineRule="auto"/>
+        <w:rPr>
+          <w:rFonts w:ascii="Times New Roman" w:eastAsia="Times New Roman" w:hAnsi="Times New Roman" w:cs="Times New Roman"/>
+          <w:sz w:val="24"/>
+          <w:szCs w:val="24"/>
+        </w:rPr>
+      </w:pPr>
+      <w:r>
+        <w:rPr>
+          <w:rFonts w:ascii="Times New Roman" w:eastAsia="Times New Roman" w:hAnsi="Times New Roman" w:cs="Times New Roman"/>
+          <w:sz w:val="24"/>
+          <w:szCs w:val="24"/>
+        </w:rPr>
+        <w:t>Validazione</w:t>
+      </w:r>
+      <w:r>
+        <w:rPr>
+          <w:rFonts w:ascii="Times New Roman" w:eastAsia="Times New Roman" w:hAnsi="Times New Roman" w:cs="Times New Roman"/>
+          <w:sz w:val="24"/>
+          <w:szCs w:val="24"/>
+        </w:rPr>
+        <w:tab/>
+      </w:r>
+      <w:r>
+        <w:rPr>
+          <w:rFonts w:ascii="Times New Roman" w:eastAsia="Times New Roman" w:hAnsi="Times New Roman" w:cs="Times New Roman"/>
+          <w:sz w:val="24"/>
+          <w:szCs w:val="24"/>
+        </w:rPr>
+        <w:tab/>
+      </w:r>
+      <w:r>
+        <w:rPr>
+          <w:rFonts w:ascii="Times New Roman" w:eastAsia="Times New Roman" w:hAnsi="Times New Roman" w:cs="Times New Roman"/>
+          <w:sz w:val="24"/>
+          <w:szCs w:val="24"/>
+        </w:rPr>
+        <w:tab/>
+      </w:r>
+      <w:r>
+        <w:rPr>
+          <w:rFonts w:ascii="Times New Roman" w:eastAsia="Times New Roman" w:hAnsi="Times New Roman" w:cs="Times New Roman"/>
+          <w:sz w:val="24"/>
+          <w:szCs w:val="24"/>
+        </w:rPr>
+        <w:tab/>
+      </w:r>
+      <w:r>
+        <w:rPr>
+          <w:rFonts w:ascii="Times New Roman" w:eastAsia="Times New Roman" w:hAnsi="Times New Roman" w:cs="Times New Roman"/>
+          <w:sz w:val="24"/>
+          <w:szCs w:val="24"/>
+        </w:rPr>
+        <w:tab/>
+      </w:r>
+      <w:r>
+        <w:rPr>
+          <w:rFonts w:ascii="Times New Roman" w:eastAsia="Times New Roman" w:hAnsi="Times New Roman" w:cs="Times New Roman"/>
+          <w:sz w:val="24"/>
+          <w:szCs w:val="24"/>
+        </w:rPr>
+        <w:tab/>
+      </w:r>
+      <w:r>
+        <w:rPr>
+          <w:rFonts w:ascii="Times New Roman" w:eastAsia="Times New Roman" w:hAnsi="Times New Roman" w:cs="Times New Roman"/>
+          <w:sz w:val="24"/>
+          <w:szCs w:val="24"/>
+        </w:rPr>
+        <w:tab/>
+      </w:r>
+      <w:r>
+        <w:rPr>
+          <w:rFonts w:ascii="Times New Roman" w:eastAsia="Times New Roman" w:hAnsi="Times New Roman" w:cs="Times New Roman"/>
+          <w:sz w:val="24"/>
+          <w:szCs w:val="24"/>
+        </w:rPr>
+        <w:tab/>
+      </w:r>
+      <w:r>
+        <w:rPr>
+          <w:rFonts w:ascii="Times New Roman" w:eastAsia="Times New Roman" w:hAnsi="Times New Roman" w:cs="Times New Roman"/>
+          <w:sz w:val="24"/>
+          <w:szCs w:val="24"/>
+        </w:rPr>
+        <w:tab/>
+        <w:t>14</w:t>
+      </w:r>
+    </w:p>
+    <w:p>
+      <w:pPr>
+        <w:pStyle w:val="Paragrafoelenco"/>
+        <w:numPr>
+          <w:ilvl w:val="0"/>
+          <w:numId w:val="13"/>
+        </w:numPr>
+        <w:spacing w:after="0" w:line="240" w:lineRule="auto"/>
+        <w:rPr>
+          <w:rFonts w:ascii="Times New Roman" w:eastAsia="Times New Roman" w:hAnsi="Times New Roman" w:cs="Times New Roman"/>
+          <w:sz w:val="24"/>
+          <w:szCs w:val="24"/>
+        </w:rPr>
+      </w:pPr>
+      <w:r>
+        <w:rPr>
+          <w:rFonts w:ascii="Times New Roman" w:eastAsia="Times New Roman" w:hAnsi="Times New Roman" w:cs="Times New Roman"/>
+          <w:sz w:val="24"/>
+          <w:szCs w:val="24"/>
+        </w:rPr>
+        <w:t xml:space="preserve">Conclusioni </w:t>
+      </w:r>
+      <w:r>
+        <w:rPr>
+          <w:rFonts w:ascii="Times New Roman" w:eastAsia="Times New Roman" w:hAnsi="Times New Roman" w:cs="Times New Roman"/>
+          <w:sz w:val="24"/>
+          <w:szCs w:val="24"/>
+        </w:rPr>
+        <w:tab/>
+      </w:r>
+      <w:r>
+        <w:rPr>
+          <w:rFonts w:ascii="Times New Roman" w:eastAsia="Times New Roman" w:hAnsi="Times New Roman" w:cs="Times New Roman"/>
+          <w:sz w:val="24"/>
+          <w:szCs w:val="24"/>
+        </w:rPr>
+        <w:tab/>
+      </w:r>
+      <w:r>
+        <w:rPr>
+          <w:rFonts w:ascii="Times New Roman" w:eastAsia="Times New Roman" w:hAnsi="Times New Roman" w:cs="Times New Roman"/>
+          <w:sz w:val="24"/>
+          <w:szCs w:val="24"/>
+        </w:rPr>
+        <w:tab/>
+      </w:r>
+      <w:r>
+        <w:rPr>
+          <w:rFonts w:ascii="Times New Roman" w:eastAsia="Times New Roman" w:hAnsi="Times New Roman" w:cs="Times New Roman"/>
+          <w:sz w:val="24"/>
+          <w:szCs w:val="24"/>
+        </w:rPr>
+        <w:tab/>
+      </w:r>
+      <w:r>
+        <w:rPr>
+          <w:rFonts w:ascii="Times New Roman" w:eastAsia="Times New Roman" w:hAnsi="Times New Roman" w:cs="Times New Roman"/>
+          <w:sz w:val="24"/>
+          <w:szCs w:val="24"/>
+        </w:rPr>
+        <w:tab/>
+      </w:r>
+      <w:r>
+        <w:rPr>
+          <w:rFonts w:ascii="Times New Roman" w:eastAsia="Times New Roman" w:hAnsi="Times New Roman" w:cs="Times New Roman"/>
+          <w:sz w:val="24"/>
+          <w:szCs w:val="24"/>
+        </w:rPr>
+        <w:tab/>
+      </w:r>
+      <w:r>
+        <w:rPr>
+          <w:rFonts w:ascii="Times New Roman" w:eastAsia="Times New Roman" w:hAnsi="Times New Roman" w:cs="Times New Roman"/>
+          <w:sz w:val="24"/>
+          <w:szCs w:val="24"/>
+        </w:rPr>
+        <w:tab/>
+      </w:r>
+      <w:r>
+        <w:rPr>
+          <w:rFonts w:ascii="Times New Roman" w:eastAsia="Times New Roman" w:hAnsi="Times New Roman" w:cs="Times New Roman"/>
+          <w:sz w:val="24"/>
+          <w:szCs w:val="24"/>
+        </w:rPr>
+        <w:tab/>
+      </w:r>
+      <w:r>
+        <w:rPr>
+          <w:rFonts w:ascii="Times New Roman" w:eastAsia="Times New Roman" w:hAnsi="Times New Roman" w:cs="Times New Roman"/>
+          <w:sz w:val="24"/>
+          <w:szCs w:val="24"/>
+        </w:rPr>
+        <w:tab/>
+        <w:t>80</w:t>
+      </w:r>
+    </w:p>
+    <w:p>
+      <w:pPr>
+        <w:pStyle w:val="Paragrafoelenco"/>
+        <w:numPr>
+          <w:ilvl w:val="0"/>
+          <w:numId w:val="13"/>
+        </w:numPr>
+        <w:spacing w:after="0" w:line="240" w:lineRule="auto"/>
+        <w:rPr>
+          <w:rFonts w:ascii="Times New Roman" w:eastAsia="Times New Roman" w:hAnsi="Times New Roman" w:cs="Times New Roman"/>
+          <w:sz w:val="24"/>
+          <w:szCs w:val="24"/>
+        </w:rPr>
+      </w:pPr>
+      <w:r>
+        <w:rPr>
+          <w:rFonts w:ascii="Times New Roman" w:eastAsia="Times New Roman" w:hAnsi="Times New Roman" w:cs="Times New Roman"/>
+          <w:sz w:val="24"/>
+          <w:szCs w:val="24"/>
+        </w:rPr>
+        <w:t>Bibliografia</w:t>
+      </w:r>
+      <w:r>
+        <w:rPr>
+          <w:rFonts w:ascii="Times New Roman" w:eastAsia="Times New Roman" w:hAnsi="Times New Roman" w:cs="Times New Roman"/>
+          <w:sz w:val="24"/>
+          <w:szCs w:val="24"/>
+        </w:rPr>
+        <w:tab/>
+      </w:r>
+      <w:r>
+        <w:rPr>
+          <w:rFonts w:ascii="Times New Roman" w:eastAsia="Times New Roman" w:hAnsi="Times New Roman" w:cs="Times New Roman"/>
+          <w:sz w:val="24"/>
+          <w:szCs w:val="24"/>
+        </w:rPr>
+        <w:tab/>
+      </w:r>
+      <w:r>
+        <w:rPr>
+          <w:rFonts w:ascii="Times New Roman" w:eastAsia="Times New Roman" w:hAnsi="Times New Roman" w:cs="Times New Roman"/>
+          <w:sz w:val="24"/>
+          <w:szCs w:val="24"/>
+        </w:rPr>
+        <w:tab/>
+      </w:r>
+      <w:r>
+        <w:rPr>
+          <w:rFonts w:ascii="Times New Roman" w:eastAsia="Times New Roman" w:hAnsi="Times New Roman" w:cs="Times New Roman"/>
+          <w:sz w:val="24"/>
+          <w:szCs w:val="24"/>
+        </w:rPr>
+        <w:tab/>
+      </w:r>
+      <w:r>
+        <w:rPr>
+          <w:rFonts w:ascii="Times New Roman" w:eastAsia="Times New Roman" w:hAnsi="Times New Roman" w:cs="Times New Roman"/>
+          <w:sz w:val="24"/>
+          <w:szCs w:val="24"/>
+        </w:rPr>
+        <w:tab/>
+      </w:r>
+      <w:r>
+        <w:rPr>
+          <w:rFonts w:ascii="Times New Roman" w:eastAsia="Times New Roman" w:hAnsi="Times New Roman" w:cs="Times New Roman"/>
+          <w:sz w:val="24"/>
+          <w:szCs w:val="24"/>
+        </w:rPr>
+        <w:tab/>
+      </w:r>
+      <w:r>
+        <w:rPr>
+          <w:rFonts w:ascii="Times New Roman" w:eastAsia="Times New Roman" w:hAnsi="Times New Roman" w:cs="Times New Roman"/>
+          <w:sz w:val="24"/>
+          <w:szCs w:val="24"/>
+        </w:rPr>
+        <w:tab/>
+      </w:r>
+      <w:r>
+        <w:rPr>
+          <w:rFonts w:ascii="Times New Roman" w:eastAsia="Times New Roman" w:hAnsi="Times New Roman" w:cs="Times New Roman"/>
+          <w:sz w:val="24"/>
+          <w:szCs w:val="24"/>
+        </w:rPr>
+        <w:tab/>
+      </w:r>
+      <w:r>
+        <w:rPr>
+          <w:rFonts w:ascii="Times New Roman" w:eastAsia="Times New Roman" w:hAnsi="Times New Roman" w:cs="Times New Roman"/>
+          <w:sz w:val="24"/>
+          <w:szCs w:val="24"/>
+        </w:rPr>
+        <w:tab/>
+        <w:t>92</w:t>
+      </w:r>
+    </w:p>
+    <w:p>
+      <w:pPr>
+        <w:spacing w:after="0" w:line="240" w:lineRule="auto"/>
+        <w:jc w:val="center"/>
+        <w:rPr>
+          <w:rFonts w:ascii="Times New Roman" w:eastAsia="Times New Roman" w:hAnsi="Times New Roman" w:cs="Times New Roman"/>
+          <w:sz w:val="24"/>
+          <w:szCs w:val="24"/>
+        </w:rPr>
+      </w:pPr>
+    </w:p>
+    <w:p>
+      <w:r>
+        <w:br w:type="page"/>
+      </w:r>
+    </w:p>
+    <w:p>
+      <w:pPr>
+        <w:jc w:val="center"/>
+        <w:rPr>
+          <w:rFonts w:ascii="Times New Roman" w:hAnsi="Times New Roman" w:cs="Times New Roman"/>
+          <w:b/>
+          <w:bCs/>
+          <w:sz w:val="44"/>
+          <w:szCs w:val="44"/>
+        </w:rPr>
+      </w:pPr>
+    </w:p>
     <w:p>
       <w:pPr>
         <w:jc w:val="center"/>
@@ -539,7 +2269,6 @@
             </w14:srgbClr>
           </w14:shadow>
         </w:rPr>
-        <w:lastRenderedPageBreak/>
         <w:t>Dominio di interesse</w:t>
       </w:r>
     </w:p>
@@ -564,13 +2293,23 @@
           <w:szCs w:val="28"/>
         </w:rPr>
       </w:pPr>
-      <w:r>
-        <w:rPr>
-          <w:rFonts w:ascii="Times New Roman" w:hAnsi="Times New Roman" w:cs="Times New Roman"/>
-          <w:sz w:val="28"/>
-          <w:szCs w:val="28"/>
-        </w:rPr>
-        <w:t>Il team di sviluppo ha cercato di orientarsi verso lo sviluppo di un applicativo che rispondesse alle esigenze degli studenti del Politecnico di Bari, in quanto coerentemente e attualmente operativi in questo contesto.</w:t>
+      <w:proofErr w:type="gramStart"/>
+      <w:r>
+        <w:rPr>
+          <w:rFonts w:ascii="Times New Roman" w:hAnsi="Times New Roman" w:cs="Times New Roman"/>
+          <w:sz w:val="28"/>
+          <w:szCs w:val="28"/>
+        </w:rPr>
+        <w:t>Il team</w:t>
+      </w:r>
+      <w:proofErr w:type="gramEnd"/>
+      <w:r>
+        <w:rPr>
+          <w:rFonts w:ascii="Times New Roman" w:hAnsi="Times New Roman" w:cs="Times New Roman"/>
+          <w:sz w:val="28"/>
+          <w:szCs w:val="28"/>
+        </w:rPr>
+        <w:t xml:space="preserve"> di sviluppo ha cercato di orientarsi verso lo sviluppo di un applicativo che rispondesse alle esigenze degli studenti del Politecnico di Bari, in quanto coerentemente e attualmente operativi in questo contesto.</w:t>
       </w:r>
     </w:p>
     <w:p>
@@ -754,7 +2493,31 @@
           <w:sz w:val="28"/>
           <w:szCs w:val="28"/>
         </w:rPr>
-        <w:t>Inoltre va sottolineato che numerosi studenti del primo anno e non solo, oltre alle difficoltà sopracitate, necessitano di conoscere anche la posizione dell’aula relativa a una data lezione, in quanto non ancora familiari con la struttura del Politecnico.</w:t>
+        <w:t>V</w:t>
+      </w:r>
+      <w:r>
+        <w:rPr>
+          <w:rFonts w:ascii="Times New Roman" w:hAnsi="Times New Roman" w:cs="Times New Roman"/>
+          <w:sz w:val="28"/>
+          <w:szCs w:val="28"/>
+        </w:rPr>
+        <w:t>a</w:t>
+      </w:r>
+      <w:r>
+        <w:rPr>
+          <w:rFonts w:ascii="Times New Roman" w:hAnsi="Times New Roman" w:cs="Times New Roman"/>
+          <w:sz w:val="28"/>
+          <w:szCs w:val="28"/>
+        </w:rPr>
+        <w:t xml:space="preserve"> inoltre</w:t>
+      </w:r>
+      <w:r>
+        <w:rPr>
+          <w:rFonts w:ascii="Times New Roman" w:hAnsi="Times New Roman" w:cs="Times New Roman"/>
+          <w:sz w:val="28"/>
+          <w:szCs w:val="28"/>
+        </w:rPr>
+        <w:t xml:space="preserve"> sottolineato che numerosi studenti del primo anno e non solo, oltre alle difficoltà sopracitate, necessitano di conoscere anche la posizione dell’aula relativa a una data lezione, in quanto non ancora familiari con la struttura del Politecnico.</w:t>
       </w:r>
     </w:p>
     <w:p>
@@ -772,7 +2535,23 @@
           <w:sz w:val="28"/>
           <w:szCs w:val="28"/>
         </w:rPr>
-        <w:t>Comportamento comune  riscontrato tra gli studenti, al momento della nostra analisi</w:t>
+        <w:t xml:space="preserve">Comportamento </w:t>
+      </w:r>
+      <w:r>
+        <w:rPr>
+          <w:rFonts w:ascii="Times New Roman" w:hAnsi="Times New Roman" w:cs="Times New Roman"/>
+          <w:sz w:val="28"/>
+          <w:szCs w:val="28"/>
+        </w:rPr>
+        <w:t>comune riscontrato</w:t>
+      </w:r>
+      <w:r>
+        <w:rPr>
+          <w:rFonts w:ascii="Times New Roman" w:hAnsi="Times New Roman" w:cs="Times New Roman"/>
+          <w:sz w:val="28"/>
+          <w:szCs w:val="28"/>
+        </w:rPr>
+        <w:t xml:space="preserve"> tra gli studenti, al momento della nostra analisi</w:t>
       </w:r>
       <w:r>
         <w:rPr>
@@ -814,7 +2593,7 @@
           <w:sz w:val="28"/>
           <w:szCs w:val="28"/>
         </w:rPr>
-        <w:t xml:space="preserve">A tale fine, l’app Next, </w:t>
+        <w:t xml:space="preserve">A tale fine, l’app Next </w:t>
       </w:r>
       <w:r>
         <w:rPr>
@@ -846,7 +2625,15 @@
           <w:sz w:val="28"/>
           <w:szCs w:val="28"/>
         </w:rPr>
-        <w:t xml:space="preserve"> In particolare</w:t>
+        <w:t xml:space="preserve"> </w:t>
+      </w:r>
+      <w:r>
+        <w:rPr>
+          <w:rFonts w:ascii="Times New Roman" w:hAnsi="Times New Roman" w:cs="Times New Roman"/>
+          <w:sz w:val="28"/>
+          <w:szCs w:val="28"/>
+        </w:rPr>
+        <w:t>In particolare,</w:t>
       </w:r>
       <w:r>
         <w:rPr>
@@ -952,7 +2739,24 @@
           <w:sz w:val="28"/>
           <w:szCs w:val="28"/>
         </w:rPr>
-        <w:t>Tuttavia ciò non implica l’impossibilità di scaricare l’app da parte di studenti esterni ad esso, si pensi ad esempio agli studenti Erasmus che possono necessitare di avere supporto immediato</w:t>
+        <w:t>Tuttavia,</w:t>
+      </w:r>
+      <w:r>
+        <w:rPr>
+          <w:rFonts w:ascii="Times New Roman" w:hAnsi="Times New Roman" w:cs="Times New Roman"/>
+          <w:sz w:val="28"/>
+          <w:szCs w:val="28"/>
+        </w:rPr>
+        <w:t xml:space="preserve"> ciò non implica l’impossibilità di scaricare l’app da parte di studenti esterni ad esso, si pensi ad esempio agli studenti Erasmus che possono necessitare di avere </w:t>
+      </w:r>
+      <w:r>
+        <w:rPr>
+          <w:rFonts w:ascii="Times New Roman" w:hAnsi="Times New Roman" w:cs="Times New Roman"/>
+          <w:sz w:val="28"/>
+          <w:szCs w:val="28"/>
+        </w:rPr>
+        <w:lastRenderedPageBreak/>
+        <w:t>supporto immediato</w:t>
       </w:r>
       <w:r>
         <w:rPr>
@@ -1452,7 +3256,71 @@
           <w:sz w:val="28"/>
           <w:szCs w:val="28"/>
         </w:rPr>
-        <w:t>Di seguito sono riportati i requisiti di sistema SRS e i corrispondenti requisiti architetturali SAS.</w:t>
+        <w:t xml:space="preserve">Di seguito sono riportati i requisiti di sistema </w:t>
+      </w:r>
+      <w:r>
+        <w:rPr>
+          <w:rFonts w:ascii="Times New Roman" w:hAnsi="Times New Roman" w:cs="Times New Roman"/>
+          <w:sz w:val="28"/>
+          <w:szCs w:val="28"/>
+        </w:rPr>
+        <w:t>(</w:t>
+      </w:r>
+      <w:r>
+        <w:rPr>
+          <w:rFonts w:ascii="Times New Roman" w:hAnsi="Times New Roman" w:cs="Times New Roman"/>
+          <w:sz w:val="28"/>
+          <w:szCs w:val="28"/>
+        </w:rPr>
+        <w:t>SRS</w:t>
+      </w:r>
+      <w:r>
+        <w:rPr>
+          <w:rFonts w:ascii="Times New Roman" w:hAnsi="Times New Roman" w:cs="Times New Roman"/>
+          <w:sz w:val="28"/>
+          <w:szCs w:val="28"/>
+        </w:rPr>
+        <w:t>)</w:t>
+      </w:r>
+      <w:r>
+        <w:rPr>
+          <w:rFonts w:ascii="Times New Roman" w:hAnsi="Times New Roman" w:cs="Times New Roman"/>
+          <w:sz w:val="28"/>
+          <w:szCs w:val="28"/>
+        </w:rPr>
+        <w:t xml:space="preserve"> e i corrispondenti requisiti architetturali </w:t>
+      </w:r>
+      <w:r>
+        <w:rPr>
+          <w:rFonts w:ascii="Times New Roman" w:hAnsi="Times New Roman" w:cs="Times New Roman"/>
+          <w:sz w:val="28"/>
+          <w:szCs w:val="28"/>
+        </w:rPr>
+        <w:t>(</w:t>
+      </w:r>
+      <w:r>
+        <w:rPr>
+          <w:rFonts w:ascii="Times New Roman" w:hAnsi="Times New Roman" w:cs="Times New Roman"/>
+          <w:sz w:val="28"/>
+          <w:szCs w:val="28"/>
+        </w:rPr>
+        <w:t>SAS</w:t>
+      </w:r>
+      <w:r>
+        <w:rPr>
+          <w:rFonts w:ascii="Times New Roman" w:hAnsi="Times New Roman" w:cs="Times New Roman"/>
+          <w:sz w:val="28"/>
+          <w:szCs w:val="28"/>
+        </w:rPr>
+        <w:t>)</w:t>
+      </w:r>
+      <w:r>
+        <w:rPr>
+          <w:rFonts w:ascii="Times New Roman" w:hAnsi="Times New Roman" w:cs="Times New Roman"/>
+          <w:sz w:val="28"/>
+          <w:szCs w:val="28"/>
+        </w:rPr>
+        <w:t>.</w:t>
       </w:r>
     </w:p>
     <w:p>
@@ -1656,7 +3524,7 @@
                 <w:szCs w:val="24"/>
                 <w:lang w:val="es-ES"/>
               </w:rPr>
-              <w:t>Descriptions</w:t>
+              <w:t>Descrizione</w:t>
             </w:r>
           </w:p>
         </w:tc>
@@ -3165,6 +5033,7 @@
                 <w:szCs w:val="24"/>
                 <w:lang w:val="es-ES"/>
               </w:rPr>
+              <w:lastRenderedPageBreak/>
               <w:t>SRS-08.1</w:t>
             </w:r>
           </w:p>
@@ -3267,7 +5136,6 @@
                 <w:szCs w:val="24"/>
                 <w:lang w:val="es-ES"/>
               </w:rPr>
-              <w:lastRenderedPageBreak/>
               <w:t>SRS-08.2</w:t>
             </w:r>
           </w:p>
@@ -3881,7 +5749,7 @@
                 <w:sz w:val="24"/>
                 <w:szCs w:val="24"/>
               </w:rPr>
-              <w:t>Descriptions</w:t>
+              <w:t>Descrizione</w:t>
             </w:r>
           </w:p>
         </w:tc>
@@ -4342,7 +6210,61 @@
                 <w:sz w:val="24"/>
                 <w:szCs w:val="24"/>
               </w:rPr>
-              <w:t>Il sistema, tramite interfaccia grafica su smartphone, deve fornire all’utente una lista di orari salvati. Ogni file in suddetta lista è interagibile tramite tap e menu fornendo opzioni di visualizzazione, modifica, eliminazione, condivisione, rinominazione e settaggio come orario attivo sul sistema.</w:t>
+              <w:t xml:space="preserve">Il sistema, tramite interfaccia grafica su smartphone, deve fornire all’utente una lista di orari salvati. Ogni file in suddetta lista è </w:t>
+            </w:r>
+            <w:proofErr w:type="spellStart"/>
+            <w:r>
+              <w:rPr>
+                <w:rFonts w:ascii="Times New Roman" w:hAnsi="Times New Roman" w:cs="Times New Roman"/>
+                <w:sz w:val="24"/>
+                <w:szCs w:val="24"/>
+              </w:rPr>
+              <w:t>interagibile</w:t>
+            </w:r>
+            <w:proofErr w:type="spellEnd"/>
+            <w:r>
+              <w:rPr>
+                <w:rFonts w:ascii="Times New Roman" w:hAnsi="Times New Roman" w:cs="Times New Roman"/>
+                <w:sz w:val="24"/>
+                <w:szCs w:val="24"/>
+              </w:rPr>
+              <w:t xml:space="preserve"> tramite </w:t>
+            </w:r>
+            <w:proofErr w:type="spellStart"/>
+            <w:r>
+              <w:rPr>
+                <w:rFonts w:ascii="Times New Roman" w:hAnsi="Times New Roman" w:cs="Times New Roman"/>
+                <w:sz w:val="24"/>
+                <w:szCs w:val="24"/>
+              </w:rPr>
+              <w:t>tap</w:t>
+            </w:r>
+            <w:proofErr w:type="spellEnd"/>
+            <w:r>
+              <w:rPr>
+                <w:rFonts w:ascii="Times New Roman" w:hAnsi="Times New Roman" w:cs="Times New Roman"/>
+                <w:sz w:val="24"/>
+                <w:szCs w:val="24"/>
+              </w:rPr>
+              <w:t xml:space="preserve"> e menu fornendo opzioni di visualizzazione, modifica, eliminazione, condivisione, </w:t>
+            </w:r>
+            <w:proofErr w:type="spellStart"/>
+            <w:r>
+              <w:rPr>
+                <w:rFonts w:ascii="Times New Roman" w:hAnsi="Times New Roman" w:cs="Times New Roman"/>
+                <w:sz w:val="24"/>
+                <w:szCs w:val="24"/>
+              </w:rPr>
+              <w:t>rinominazione</w:t>
+            </w:r>
+            <w:proofErr w:type="spellEnd"/>
+            <w:r>
+              <w:rPr>
+                <w:rFonts w:ascii="Times New Roman" w:hAnsi="Times New Roman" w:cs="Times New Roman"/>
+                <w:sz w:val="24"/>
+                <w:szCs w:val="24"/>
+              </w:rPr>
+              <w:t xml:space="preserve"> e settaggio come orario attivo sul sistema.</w:t>
             </w:r>
           </w:p>
         </w:tc>
@@ -4704,6 +6626,7 @@
                 <w:sz w:val="24"/>
                 <w:szCs w:val="24"/>
               </w:rPr>
+              <w:lastRenderedPageBreak/>
               <w:t>SAS-11</w:t>
             </w:r>
           </w:p>
@@ -4781,7 +6704,6 @@
                 <w:sz w:val="24"/>
                 <w:szCs w:val="24"/>
               </w:rPr>
-              <w:lastRenderedPageBreak/>
               <w:t>SAS-12</w:t>
             </w:r>
           </w:p>
@@ -5545,7 +7467,25 @@
                 <w:sz w:val="24"/>
                 <w:szCs w:val="24"/>
               </w:rPr>
-              <w:t>Il sistema, tramite interfaccia grafica su smartwatch, fornisce un’icona con l’immagine di un determinato docente. Tramite click dell’utente, il sistema mostra le informazioni relative e un apposito button per contattare il docente.</w:t>
+              <w:t xml:space="preserve">Il sistema, tramite interfaccia grafica su smartwatch, fornisce un’icona con l’immagine di un determinato docente. Tramite click dell’utente, il sistema mostra le informazioni relative e un apposito </w:t>
+            </w:r>
+            <w:proofErr w:type="spellStart"/>
+            <w:r>
+              <w:rPr>
+                <w:rFonts w:ascii="Times New Roman" w:hAnsi="Times New Roman" w:cs="Times New Roman"/>
+                <w:sz w:val="24"/>
+                <w:szCs w:val="24"/>
+              </w:rPr>
+              <w:t>button</w:t>
+            </w:r>
+            <w:proofErr w:type="spellEnd"/>
+            <w:r>
+              <w:rPr>
+                <w:rFonts w:ascii="Times New Roman" w:hAnsi="Times New Roman" w:cs="Times New Roman"/>
+                <w:sz w:val="24"/>
+                <w:szCs w:val="24"/>
+              </w:rPr>
+              <w:t xml:space="preserve"> per contattare il docente.</w:t>
             </w:r>
           </w:p>
         </w:tc>
@@ -5944,7 +7884,15 @@
                 <w:sz w:val="24"/>
                 <w:szCs w:val="24"/>
               </w:rPr>
-              <w:t>Il sistema, tramite interfaccia grafica su smartwatch, fornisce un pulsante per la</w:t>
+              <w:t xml:space="preserve">Il sistema, tramite interfaccia grafica su smartwatch, fornisce un pulsante per </w:t>
+            </w:r>
+            <w:r>
+              <w:rPr>
+                <w:rFonts w:ascii="Times New Roman" w:hAnsi="Times New Roman" w:cs="Times New Roman"/>
+                <w:sz w:val="24"/>
+                <w:szCs w:val="24"/>
+              </w:rPr>
+              <w:t>la</w:t>
             </w:r>
             <w:r>
               <w:rPr>
@@ -5960,7 +7908,15 @@
                 <w:sz w:val="24"/>
                 <w:szCs w:val="24"/>
               </w:rPr>
-              <w:t xml:space="preserve"> registrazione della presenza alla lezione corrente.</w:t>
+              <w:t>registrazione</w:t>
+            </w:r>
+            <w:r>
+              <w:rPr>
+                <w:rFonts w:ascii="Times New Roman" w:hAnsi="Times New Roman" w:cs="Times New Roman"/>
+                <w:sz w:val="24"/>
+                <w:szCs w:val="24"/>
+              </w:rPr>
+              <w:t xml:space="preserve"> della presenza alla lezione corrente.</w:t>
             </w:r>
           </w:p>
         </w:tc>
@@ -6243,7 +8199,6 @@
           <w:sz w:val="44"/>
           <w:szCs w:val="44"/>
         </w:rPr>
-        <w:lastRenderedPageBreak/>
         <w:t>Tecnologie utilizzate</w:t>
       </w:r>
     </w:p>
@@ -6390,7 +8345,7 @@
           <w:sz w:val="28"/>
           <w:szCs w:val="28"/>
         </w:rPr>
-        <w:t>E’</w:t>
+        <w:t>È</w:t>
       </w:r>
       <w:r>
         <w:rPr>
@@ -6478,7 +8433,25 @@
           <w:sz w:val="28"/>
           <w:szCs w:val="28"/>
         </w:rPr>
-        <w:t>upporta le features quali Notification, Watch Faces, scambio dati, sincronizzazione.</w:t>
+        <w:t xml:space="preserve">upporta le features quali Notification, Watch </w:t>
+      </w:r>
+      <w:proofErr w:type="spellStart"/>
+      <w:r>
+        <w:rPr>
+          <w:rFonts w:ascii="Times New Roman" w:hAnsi="Times New Roman" w:cs="Times New Roman"/>
+          <w:sz w:val="28"/>
+          <w:szCs w:val="28"/>
+        </w:rPr>
+        <w:t>Faces</w:t>
+      </w:r>
+      <w:proofErr w:type="spellEnd"/>
+      <w:r>
+        <w:rPr>
+          <w:rFonts w:ascii="Times New Roman" w:hAnsi="Times New Roman" w:cs="Times New Roman"/>
+          <w:sz w:val="28"/>
+          <w:szCs w:val="28"/>
+        </w:rPr>
+        <w:t>, scambio dati, sincronizzazione.</w:t>
       </w:r>
     </w:p>
     <w:p>
@@ -6566,31 +8539,15 @@
           <w:sz w:val="28"/>
           <w:szCs w:val="28"/>
         </w:rPr>
-        <w:t>E’</w:t>
-      </w:r>
-      <w:r>
-        <w:rPr>
-          <w:rFonts w:ascii="Times New Roman" w:hAnsi="Times New Roman" w:cs="Times New Roman"/>
-          <w:sz w:val="28"/>
-          <w:szCs w:val="28"/>
-        </w:rPr>
-        <w:t xml:space="preserve"> stato utilizzato Visua</w:t>
-      </w:r>
-      <w:r>
-        <w:rPr>
-          <w:rFonts w:ascii="Times New Roman" w:hAnsi="Times New Roman" w:cs="Times New Roman"/>
-          <w:sz w:val="28"/>
-          <w:szCs w:val="28"/>
-        </w:rPr>
-        <w:t>l P</w:t>
-      </w:r>
-      <w:r>
-        <w:rPr>
-          <w:rFonts w:ascii="Times New Roman" w:hAnsi="Times New Roman" w:cs="Times New Roman"/>
-          <w:sz w:val="28"/>
-          <w:szCs w:val="28"/>
-        </w:rPr>
-        <w:t>aradigm per la stesura de</w:t>
+        <w:t>La</w:t>
+      </w:r>
+      <w:r>
+        <w:rPr>
+          <w:rFonts w:ascii="Times New Roman" w:hAnsi="Times New Roman" w:cs="Times New Roman"/>
+          <w:sz w:val="28"/>
+          <w:szCs w:val="28"/>
+        </w:rPr>
+        <w:t xml:space="preserve"> stesura de</w:t>
       </w:r>
       <w:r>
         <w:rPr>
@@ -6608,6 +8565,50 @@
         </w:rPr>
         <w:t>UML</w:t>
       </w:r>
+      <w:r>
+        <w:rPr>
+          <w:rFonts w:ascii="Times New Roman" w:hAnsi="Times New Roman" w:cs="Times New Roman"/>
+          <w:sz w:val="28"/>
+          <w:szCs w:val="28"/>
+        </w:rPr>
+        <w:t xml:space="preserve"> è stata effettuata tramite</w:t>
+      </w:r>
+      <w:r>
+        <w:rPr>
+          <w:rFonts w:ascii="Times New Roman" w:hAnsi="Times New Roman" w:cs="Times New Roman"/>
+          <w:sz w:val="28"/>
+          <w:szCs w:val="28"/>
+        </w:rPr>
+        <w:t xml:space="preserve"> </w:t>
+      </w:r>
+      <w:proofErr w:type="spellStart"/>
+      <w:r>
+        <w:rPr>
+          <w:rFonts w:ascii="Times New Roman" w:hAnsi="Times New Roman" w:cs="Times New Roman"/>
+          <w:sz w:val="28"/>
+          <w:szCs w:val="28"/>
+        </w:rPr>
+        <w:t>Draw.io</w:t>
+      </w:r>
+      <w:proofErr w:type="spellEnd"/>
+      <w:r>
+        <w:rPr>
+          <w:rFonts w:ascii="Times New Roman" w:hAnsi="Times New Roman" w:cs="Times New Roman"/>
+          <w:sz w:val="28"/>
+          <w:szCs w:val="28"/>
+        </w:rPr>
+        <w:t xml:space="preserve"> e Visual </w:t>
+      </w:r>
+      <w:proofErr w:type="spellStart"/>
+      <w:r>
+        <w:rPr>
+          <w:rFonts w:ascii="Times New Roman" w:hAnsi="Times New Roman" w:cs="Times New Roman"/>
+          <w:sz w:val="28"/>
+          <w:szCs w:val="28"/>
+        </w:rPr>
+        <w:t>Paradigm</w:t>
+      </w:r>
+      <w:proofErr w:type="spellEnd"/>
       <w:r>
         <w:rPr>
           <w:rFonts w:ascii="Times New Roman" w:hAnsi="Times New Roman" w:cs="Times New Roman"/>
@@ -6674,14 +8675,6 @@
           <w:sz w:val="28"/>
           <w:szCs w:val="28"/>
         </w:rPr>
-        <w:t xml:space="preserve"> costituito</w:t>
-      </w:r>
-      <w:r>
-        <w:rPr>
-          <w:rFonts w:ascii="Times New Roman" w:hAnsi="Times New Roman" w:cs="Times New Roman"/>
-          <w:sz w:val="28"/>
-          <w:szCs w:val="28"/>
-        </w:rPr>
         <w:t xml:space="preserve"> </w:t>
       </w:r>
       <w:r>
@@ -6690,7 +8683,33 @@
           <w:sz w:val="28"/>
           <w:szCs w:val="28"/>
         </w:rPr>
-        <w:t>da codice sorgente object-oriented in linguaggio Java</w:t>
+        <w:t>scritto in</w:t>
+      </w:r>
+      <w:r>
+        <w:rPr>
+          <w:rFonts w:ascii="Times New Roman" w:hAnsi="Times New Roman" w:cs="Times New Roman"/>
+          <w:sz w:val="28"/>
+          <w:szCs w:val="28"/>
+        </w:rPr>
+        <w:t xml:space="preserve"> codice sorgente </w:t>
+      </w:r>
+      <w:proofErr w:type="spellStart"/>
+      <w:r>
+        <w:rPr>
+          <w:rFonts w:ascii="Times New Roman" w:hAnsi="Times New Roman" w:cs="Times New Roman"/>
+          <w:sz w:val="28"/>
+          <w:szCs w:val="28"/>
+        </w:rPr>
+        <w:t>object-oriented</w:t>
+      </w:r>
+      <w:proofErr w:type="spellEnd"/>
+      <w:r>
+        <w:rPr>
+          <w:rFonts w:ascii="Times New Roman" w:hAnsi="Times New Roman" w:cs="Times New Roman"/>
+          <w:sz w:val="28"/>
+          <w:szCs w:val="28"/>
+        </w:rPr>
+        <w:t xml:space="preserve"> linguaggio Java</w:t>
       </w:r>
       <w:r>
         <w:rPr>
@@ -6762,15 +8781,47 @@
           <w:sz w:val="28"/>
           <w:szCs w:val="28"/>
         </w:rPr>
-        <w:t>è la tecnologia su cui si basa il</w:t>
-      </w:r>
-      <w:r>
-        <w:rPr>
-          <w:rFonts w:ascii="Times New Roman" w:hAnsi="Times New Roman" w:cs="Times New Roman"/>
-          <w:sz w:val="28"/>
-          <w:szCs w:val="28"/>
-        </w:rPr>
-        <w:t xml:space="preserve"> protocollo di comunicazione comunemente utilizzato dagli </w:t>
+        <w:t>è l</w:t>
+      </w:r>
+      <w:r>
+        <w:rPr>
+          <w:rFonts w:ascii="Times New Roman" w:hAnsi="Times New Roman" w:cs="Times New Roman"/>
+          <w:sz w:val="28"/>
+          <w:szCs w:val="28"/>
+        </w:rPr>
+        <w:t xml:space="preserve">o standard </w:t>
+      </w:r>
+      <w:r>
+        <w:rPr>
+          <w:rFonts w:ascii="Times New Roman" w:hAnsi="Times New Roman" w:cs="Times New Roman"/>
+          <w:sz w:val="28"/>
+          <w:szCs w:val="28"/>
+        </w:rPr>
+        <w:t>su cui si basa il</w:t>
+      </w:r>
+      <w:r>
+        <w:rPr>
+          <w:rFonts w:ascii="Times New Roman" w:hAnsi="Times New Roman" w:cs="Times New Roman"/>
+          <w:sz w:val="28"/>
+          <w:szCs w:val="28"/>
+        </w:rPr>
+        <w:t xml:space="preserve"> protocollo di comunicazione </w:t>
+      </w:r>
+      <w:r>
+        <w:rPr>
+          <w:rFonts w:ascii="Times New Roman" w:hAnsi="Times New Roman" w:cs="Times New Roman"/>
+          <w:sz w:val="28"/>
+          <w:szCs w:val="28"/>
+        </w:rPr>
+        <w:t xml:space="preserve">e trasmissione dati </w:t>
+      </w:r>
+      <w:r>
+        <w:rPr>
+          <w:rFonts w:ascii="Times New Roman" w:hAnsi="Times New Roman" w:cs="Times New Roman"/>
+          <w:sz w:val="28"/>
+          <w:szCs w:val="28"/>
+        </w:rPr>
+        <w:t xml:space="preserve">comunemente utilizzato dagli </w:t>
       </w:r>
       <w:r>
         <w:rPr>
@@ -6952,7 +9003,6 @@
           <w:sz w:val="44"/>
           <w:szCs w:val="44"/>
         </w:rPr>
-        <w:lastRenderedPageBreak/>
         <w:t>Progetto</w:t>
       </w:r>
     </w:p>
@@ -7030,7 +9080,7 @@
           <w:szCs w:val="28"/>
           <w:lang w:val="es-ES"/>
         </w:rPr>
-        <w:t xml:space="preserve">che è stato realizzato a partire dall’analisi delle specifiche dei requisiti e descrive tutti gli scenari di interazione degli attori con il sistema. </w:t>
+        <w:t xml:space="preserve">realizzato a partire dall’analisi delle specifiche dei requisiti e descrive tutti gli scenari di interazione degli attori con il sistema. </w:t>
       </w:r>
     </w:p>
     <w:p>
@@ -7063,6 +9113,82 @@
           <w:lang w:val="es-ES"/>
         </w:rPr>
       </w:pPr>
+      <w:r>
+        <w:rPr>
+          <w:rFonts w:ascii="Times New Roman" w:hAnsi="Times New Roman" w:cs="Times New Roman"/>
+          <w:sz w:val="28"/>
+          <w:szCs w:val="28"/>
+          <w:lang w:val="es-ES"/>
+        </w:rPr>
+        <w:t xml:space="preserve"> </w:t>
+      </w:r>
+      <w:r>
+        <w:rPr>
+          <w:rFonts w:ascii="Times New Roman" w:hAnsi="Times New Roman" w:cs="Times New Roman"/>
+          <w:noProof/>
+          <w:sz w:val="28"/>
+          <w:szCs w:val="28"/>
+          <w:lang w:val="es-ES"/>
+        </w:rPr>
+        <mc:AlternateContent>
+          <mc:Choice Requires="wps">
+            <w:drawing>
+              <wp:anchor distT="0" distB="0" distL="114300" distR="114300" simplePos="0" relativeHeight="251668480" behindDoc="0" locked="0" layoutInCell="1" allowOverlap="1" wp14:anchorId="4B2551DC" wp14:editId="70CB8BAE">
+                <wp:simplePos x="0" y="0"/>
+                <wp:positionH relativeFrom="column">
+                  <wp:posOffset>2365016</wp:posOffset>
+                </wp:positionH>
+                <wp:positionV relativeFrom="paragraph">
+                  <wp:posOffset>623515</wp:posOffset>
+                </wp:positionV>
+                <wp:extent cx="1916264" cy="644055"/>
+                <wp:effectExtent l="0" t="0" r="27305" b="22860"/>
+                <wp:wrapNone/>
+                <wp:docPr id="8" name="Connettore diritto 8"/>
+                <wp:cNvGraphicFramePr/>
+                <a:graphic xmlns:a="http://schemas.openxmlformats.org/drawingml/2006/main">
+                  <a:graphicData uri="http://schemas.microsoft.com/office/word/2010/wordprocessingShape">
+                    <wps:wsp>
+                      <wps:cNvCnPr/>
+                      <wps:spPr>
+                        <a:xfrm>
+                          <a:off x="0" y="0"/>
+                          <a:ext cx="1916264" cy="644055"/>
+                        </a:xfrm>
+                        <a:prstGeom prst="line">
+                          <a:avLst/>
+                        </a:prstGeom>
+                      </wps:spPr>
+                      <wps:style>
+                        <a:lnRef idx="2">
+                          <a:schemeClr val="accent2"/>
+                        </a:lnRef>
+                        <a:fillRef idx="0">
+                          <a:schemeClr val="accent2"/>
+                        </a:fillRef>
+                        <a:effectRef idx="1">
+                          <a:schemeClr val="accent2"/>
+                        </a:effectRef>
+                        <a:fontRef idx="minor">
+                          <a:schemeClr val="tx1"/>
+                        </a:fontRef>
+                      </wps:style>
+                      <wps:bodyPr/>
+                    </wps:wsp>
+                  </a:graphicData>
+                </a:graphic>
+              </wp:anchor>
+            </w:drawing>
+          </mc:Choice>
+          <mc:Fallback>
+            <w:pict>
+              <v:line w14:anchorId="1A4BEAD0" id="Connettore diritto 8" o:spid="_x0000_s1026" style="position:absolute;z-index:251668480;visibility:visible;mso-wrap-style:square;mso-wrap-distance-left:9pt;mso-wrap-distance-top:0;mso-wrap-distance-right:9pt;mso-wrap-distance-bottom:0;mso-position-horizontal:absolute;mso-position-horizontal-relative:text;mso-position-vertical:absolute;mso-position-vertical-relative:text" from="186.2pt,49.1pt" to="337.1pt,99.8pt" o:gfxdata="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" strokecolor="#ed7d31 [3205]" strokeweight="1pt">
+                <v:stroke joinstyle="miter"/>
+              </v:line>
+            </w:pict>
+          </mc:Fallback>
+        </mc:AlternateContent>
+      </w:r>
       <w:r>
         <w:rPr>
           <w:rFonts w:ascii="Times New Roman" w:hAnsi="Times New Roman" w:cs="Times New Roman"/>
@@ -7095,7 +9221,7 @@
                     <pic:cNvPicPr/>
                   </pic:nvPicPr>
                   <pic:blipFill>
-                    <a:blip r:embed="rId7">
+                    <a:blip r:embed="rId8">
                       <a:extLst>
                         <a:ext uri="{28A0092B-C50C-407E-A947-70E740481C1C}">
                           <a14:useLocalDpi xmlns:a14="http://schemas.microsoft.com/office/drawing/2010/main" val="0"/>
@@ -7200,7 +9326,7 @@
                     <pic:cNvPicPr/>
                   </pic:nvPicPr>
                   <pic:blipFill>
-                    <a:blip r:embed="rId8" cstate="print">
+                    <a:blip r:embed="rId9" cstate="print">
                       <a:extLst>
                         <a:ext uri="{28A0092B-C50C-407E-A947-70E740481C1C}">
                           <a14:useLocalDpi xmlns:a14="http://schemas.microsoft.com/office/drawing/2010/main" val="0"/>
@@ -11544,7 +13670,7 @@
                     <pic:cNvPicPr/>
                   </pic:nvPicPr>
                   <pic:blipFill>
-                    <a:blip r:embed="rId9">
+                    <a:blip r:embed="rId10">
                       <a:extLst>
                         <a:ext uri="{28A0092B-C50C-407E-A947-70E740481C1C}">
                           <a14:useLocalDpi xmlns:a14="http://schemas.microsoft.com/office/drawing/2010/main" val="0"/>
@@ -11680,7 +13806,7 @@
                     <pic:cNvPicPr/>
                   </pic:nvPicPr>
                   <pic:blipFill>
-                    <a:blip r:embed="rId10" cstate="print">
+                    <a:blip r:embed="rId11" cstate="print">
                       <a:extLst>
                         <a:ext uri="{28A0092B-C50C-407E-A947-70E740481C1C}">
                           <a14:useLocalDpi xmlns:a14="http://schemas.microsoft.com/office/drawing/2010/main" val="0"/>
@@ -11764,7 +13890,7 @@
                     <pic:cNvPicPr/>
                   </pic:nvPicPr>
                   <pic:blipFill>
-                    <a:blip r:embed="rId11" cstate="print">
+                    <a:blip r:embed="rId12" cstate="print">
                       <a:extLst>
                         <a:ext uri="{28A0092B-C50C-407E-A947-70E740481C1C}">
                           <a14:useLocalDpi xmlns:a14="http://schemas.microsoft.com/office/drawing/2010/main" val="0"/>
@@ -11830,208 +13956,57 @@
     </w:p>
     <w:p>
       <w:pPr>
-        <w:jc w:val="center"/>
         <w:rPr>
           <w:rFonts w:ascii="Times New Roman" w:hAnsi="Times New Roman" w:cs="Times New Roman"/>
           <w:b/>
           <w:bCs/>
           <w:sz w:val="44"/>
           <w:szCs w:val="44"/>
-          <w:lang w:val="es-ES"/>
-        </w:rPr>
+        </w:rPr>
+        <w:sectPr>
+          <w:footerReference w:type="default" r:id="rId13"/>
+          <w:pgSz w:w="11906" w:h="16838"/>
+          <w:pgMar w:top="1417" w:right="1134" w:bottom="1134" w:left="1134" w:header="708" w:footer="708" w:gutter="0"/>
+          <w:cols w:space="708"/>
+          <w:docGrid w:linePitch="360"/>
+        </w:sectPr>
       </w:pPr>
     </w:p>
     <w:p>
       <w:pPr>
         <w:jc w:val="center"/>
+        <w:rPr>
+          <w:noProof/>
+        </w:rPr>
+      </w:pPr>
+      <w:r>
         <w:rPr>
           <w:rFonts w:ascii="Times New Roman" w:hAnsi="Times New Roman" w:cs="Times New Roman"/>
           <w:b/>
           <w:bCs/>
           <w:sz w:val="44"/>
           <w:szCs w:val="44"/>
-          <w:lang w:val="es-ES"/>
-        </w:rPr>
-      </w:pPr>
-    </w:p>
-    <w:p>
-      <w:pPr>
-        <w:jc w:val="center"/>
-        <w:rPr>
-          <w:rFonts w:ascii="Times New Roman" w:hAnsi="Times New Roman" w:cs="Times New Roman"/>
-          <w:b/>
-          <w:bCs/>
-          <w:sz w:val="44"/>
-          <w:szCs w:val="44"/>
-          <w:lang w:val="es-ES"/>
-        </w:rPr>
-      </w:pPr>
-    </w:p>
-    <w:p>
-      <w:pPr>
-        <w:jc w:val="center"/>
-        <w:rPr>
-          <w:rFonts w:ascii="Times New Roman" w:hAnsi="Times New Roman" w:cs="Times New Roman"/>
-          <w:b/>
-          <w:bCs/>
-          <w:sz w:val="44"/>
-          <w:szCs w:val="44"/>
-          <w:lang w:val="es-ES"/>
-        </w:rPr>
-      </w:pPr>
-    </w:p>
-    <w:p>
-      <w:pPr>
-        <w:jc w:val="center"/>
-        <w:rPr>
-          <w:rFonts w:ascii="Times New Roman" w:hAnsi="Times New Roman" w:cs="Times New Roman"/>
-          <w:b/>
-          <w:bCs/>
-          <w:sz w:val="44"/>
-          <w:szCs w:val="44"/>
-          <w:lang w:val="es-ES"/>
-        </w:rPr>
-      </w:pPr>
-    </w:p>
-    <w:p>
-      <w:pPr>
-        <w:jc w:val="center"/>
-        <w:rPr>
-          <w:rFonts w:ascii="Times New Roman" w:hAnsi="Times New Roman" w:cs="Times New Roman"/>
-          <w:b/>
-          <w:bCs/>
-          <w:sz w:val="44"/>
-          <w:szCs w:val="44"/>
-          <w:lang w:val="es-ES"/>
-        </w:rPr>
-      </w:pPr>
-    </w:p>
-    <w:p>
-      <w:pPr>
-        <w:jc w:val="center"/>
-        <w:rPr>
-          <w:rFonts w:ascii="Times New Roman" w:hAnsi="Times New Roman" w:cs="Times New Roman"/>
-          <w:b/>
-          <w:bCs/>
-          <w:sz w:val="44"/>
-          <w:szCs w:val="44"/>
-          <w:lang w:val="es-ES"/>
-        </w:rPr>
-      </w:pPr>
-    </w:p>
-    <w:p>
-      <w:pPr>
-        <w:jc w:val="center"/>
-        <w:rPr>
-          <w:rFonts w:ascii="Times New Roman" w:hAnsi="Times New Roman" w:cs="Times New Roman"/>
-          <w:b/>
-          <w:bCs/>
-          <w:sz w:val="44"/>
-          <w:szCs w:val="44"/>
-          <w:lang w:val="es-ES"/>
-        </w:rPr>
-      </w:pPr>
-    </w:p>
-    <w:p>
-      <w:pPr>
-        <w:jc w:val="center"/>
-        <w:rPr>
-          <w:rFonts w:ascii="Times New Roman" w:hAnsi="Times New Roman" w:cs="Times New Roman"/>
-          <w:b/>
-          <w:bCs/>
-          <w:sz w:val="44"/>
-          <w:szCs w:val="44"/>
-          <w:lang w:val="es-ES"/>
-        </w:rPr>
-      </w:pPr>
-    </w:p>
-    <w:p>
-      <w:pPr>
-        <w:jc w:val="center"/>
-        <w:rPr>
-          <w:rFonts w:ascii="Times New Roman" w:hAnsi="Times New Roman" w:cs="Times New Roman"/>
-          <w:b/>
-          <w:bCs/>
-          <w:sz w:val="44"/>
-          <w:szCs w:val="44"/>
-          <w:lang w:val="es-ES"/>
-        </w:rPr>
-      </w:pPr>
-      <w:r>
-        <w:rPr>
-          <w:rFonts w:ascii="Times New Roman" w:hAnsi="Times New Roman" w:cs="Times New Roman"/>
-          <w:b/>
-          <w:bCs/>
-          <w:sz w:val="44"/>
-          <w:szCs w:val="44"/>
-          <w:lang w:val="es-ES"/>
         </w:rPr>
         <w:lastRenderedPageBreak/>
-        <w:t>V</w:t>
-      </w:r>
-      <w:r>
-        <w:rPr>
-          <w:rFonts w:ascii="Times New Roman" w:hAnsi="Times New Roman" w:cs="Times New Roman"/>
-          <w:b/>
-          <w:bCs/>
-          <w:sz w:val="44"/>
-          <w:szCs w:val="44"/>
-          <w:lang w:val="es-ES"/>
-        </w:rPr>
-        <w:t>alidazi</w:t>
-      </w:r>
-      <w:r>
-        <w:rPr>
-          <w:rFonts w:ascii="Times New Roman" w:hAnsi="Times New Roman" w:cs="Times New Roman"/>
-          <w:b/>
-          <w:bCs/>
-          <w:sz w:val="44"/>
-          <w:szCs w:val="44"/>
-          <w:lang w:val="es-ES"/>
-        </w:rPr>
-        <w:t>one</w:t>
-      </w:r>
-    </w:p>
-    <w:p>
-      <w:pPr>
-        <w:jc w:val="center"/>
-        <w:rPr>
-          <w:rFonts w:ascii="Times New Roman" w:hAnsi="Times New Roman" w:cs="Times New Roman"/>
-          <w:b/>
-          <w:bCs/>
-          <w:sz w:val="44"/>
-          <w:szCs w:val="44"/>
-          <w:lang w:val="es-ES"/>
-        </w:rPr>
-      </w:pPr>
-    </w:p>
-    <w:p>
-      <w:pPr>
-        <w:jc w:val="center"/>
-        <w:rPr>
-          <w:rFonts w:ascii="Times New Roman" w:hAnsi="Times New Roman" w:cs="Times New Roman"/>
-          <w:b/>
-          <w:bCs/>
-          <w:sz w:val="44"/>
-          <w:szCs w:val="44"/>
-          <w:lang w:val="es-ES"/>
-        </w:rPr>
-      </w:pPr>
-      <w:r>
-        <w:rPr>
-          <w:rFonts w:ascii="Times New Roman" w:hAnsi="Times New Roman" w:cs="Times New Roman"/>
-          <w:b/>
-          <w:bCs/>
-          <w:noProof/>
-          <w:sz w:val="44"/>
-          <w:szCs w:val="44"/>
-          <w:lang w:val="es-ES"/>
-        </w:rPr>
         <w:drawing>
-          <wp:inline distT="0" distB="0" distL="0" distR="0" wp14:anchorId="39FB31D8" wp14:editId="19F91275">
-            <wp:extent cx="6120130" cy="5001260"/>
-            <wp:effectExtent l="0" t="0" r="0" b="8890"/>
-            <wp:docPr id="10" name="Immagine 10" descr="Immagine che contiene screenshot&#10;&#10;Descrizione generata automaticamente"/>
+          <wp:anchor distT="0" distB="0" distL="114300" distR="114300" simplePos="0" relativeHeight="251669504" behindDoc="0" locked="0" layoutInCell="1" allowOverlap="1" wp14:anchorId="3240200C" wp14:editId="203EEAE4">
+            <wp:simplePos x="0" y="0"/>
+            <wp:positionH relativeFrom="margin">
+              <wp:align>center</wp:align>
+            </wp:positionH>
+            <wp:positionV relativeFrom="paragraph">
+              <wp:posOffset>332105</wp:posOffset>
+            </wp:positionV>
+            <wp:extent cx="7042150" cy="3556000"/>
+            <wp:effectExtent l="0" t="0" r="6350" b="6350"/>
+            <wp:wrapSquare wrapText="bothSides"/>
+            <wp:docPr id="9" name="Immagine 8" descr="Immagine che contiene screenshot, nero, monitor, schermo&#10;&#10;Descrizione generata automaticamente">
+              <a:extLst xmlns:a="http://schemas.openxmlformats.org/drawingml/2006/main">
+                <a:ext uri="{FF2B5EF4-FFF2-40B4-BE49-F238E27FC236}">
+                  <a16:creationId xmlns:a16="http://schemas.microsoft.com/office/drawing/2014/main" id="{54BF28B1-10AE-4D87-9DFB-EB2FCB4EE870}"/>
+                </a:ext>
+              </a:extLst>
+            </wp:docPr>
             <wp:cNvGraphicFramePr>
               <a:graphicFrameLocks xmlns:a="http://schemas.openxmlformats.org/drawingml/2006/main" noChangeAspect="1"/>
             </wp:cNvGraphicFramePr>
@@ -12039,11 +14014,19 @@
               <a:graphicData uri="http://schemas.openxmlformats.org/drawingml/2006/picture">
                 <pic:pic xmlns:pic="http://schemas.openxmlformats.org/drawingml/2006/picture">
                   <pic:nvPicPr>
-                    <pic:cNvPr id="10" name="COMMCODE1.PNG"/>
-                    <pic:cNvPicPr/>
+                    <pic:cNvPr id="9" name="Immagine 8" descr="Immagine che contiene screenshot, nero, monitor, schermo&#10;&#10;Descrizione generata automaticamente">
+                      <a:extLst>
+                        <a:ext uri="{FF2B5EF4-FFF2-40B4-BE49-F238E27FC236}">
+                          <a16:creationId xmlns:a16="http://schemas.microsoft.com/office/drawing/2014/main" id="{54BF28B1-10AE-4D87-9DFB-EB2FCB4EE870}"/>
+                        </a:ext>
+                      </a:extLst>
+                    </pic:cNvPr>
+                    <pic:cNvPicPr>
+                      <a:picLocks noChangeAspect="1"/>
+                    </pic:cNvPicPr>
                   </pic:nvPicPr>
                   <pic:blipFill>
-                    <a:blip r:embed="rId12">
+                    <a:blip r:embed="rId14" cstate="print">
                       <a:extLst>
                         <a:ext uri="{28A0092B-C50C-407E-A947-70E740481C1C}">
                           <a14:useLocalDpi xmlns:a14="http://schemas.microsoft.com/office/drawing/2010/main" val="0"/>
@@ -12057,306 +14040,7 @@
                   <pic:spPr>
                     <a:xfrm>
                       <a:off x="0" y="0"/>
-                      <a:ext cx="6120130" cy="5001260"/>
-                    </a:xfrm>
-                    <a:prstGeom prst="rect">
-                      <a:avLst/>
-                    </a:prstGeom>
-                  </pic:spPr>
-                </pic:pic>
-              </a:graphicData>
-            </a:graphic>
-          </wp:inline>
-        </w:drawing>
-      </w:r>
-    </w:p>
-    <w:p>
-      <w:pPr>
-        <w:jc w:val="center"/>
-        <w:rPr>
-          <w:rFonts w:ascii="Times New Roman" w:hAnsi="Times New Roman" w:cs="Times New Roman"/>
-          <w:b/>
-          <w:bCs/>
-          <w:sz w:val="44"/>
-          <w:szCs w:val="44"/>
-          <w:lang w:val="es-ES"/>
-        </w:rPr>
-      </w:pPr>
-    </w:p>
-    <w:p>
-      <w:pPr>
-        <w:rPr>
-          <w:rFonts w:ascii="Times New Roman" w:hAnsi="Times New Roman" w:cs="Times New Roman"/>
-          <w:b/>
-          <w:bCs/>
-          <w:sz w:val="44"/>
-          <w:szCs w:val="44"/>
-          <w:lang w:val="es-ES"/>
-        </w:rPr>
-      </w:pPr>
-    </w:p>
-    <w:p>
-      <w:pPr>
-        <w:jc w:val="center"/>
-        <w:rPr>
-          <w:rFonts w:ascii="Times New Roman" w:hAnsi="Times New Roman" w:cs="Times New Roman"/>
-          <w:b/>
-          <w:bCs/>
-          <w:sz w:val="44"/>
-          <w:szCs w:val="44"/>
-          <w:lang w:val="es-ES"/>
-        </w:rPr>
-      </w:pPr>
-      <w:r>
-        <w:rPr>
-          <w:rFonts w:ascii="Times New Roman" w:hAnsi="Times New Roman" w:cs="Times New Roman"/>
-          <w:b/>
-          <w:bCs/>
-          <w:noProof/>
-          <w:sz w:val="44"/>
-          <w:szCs w:val="44"/>
-          <w:lang w:val="es-ES"/>
-        </w:rPr>
-        <w:lastRenderedPageBreak/>
-        <w:drawing>
-          <wp:inline distT="0" distB="0" distL="0" distR="0" wp14:anchorId="516B5697" wp14:editId="75781DB3">
-            <wp:extent cx="6119471" cy="7095066"/>
-            <wp:effectExtent l="0" t="0" r="0" b="0"/>
-            <wp:docPr id="11" name="Immagine 11" descr="Immagine che contiene screenshot&#10;&#10;Descrizione generata automaticamente"/>
-            <wp:cNvGraphicFramePr>
-              <a:graphicFrameLocks xmlns:a="http://schemas.openxmlformats.org/drawingml/2006/main" noChangeAspect="1"/>
-            </wp:cNvGraphicFramePr>
-            <a:graphic xmlns:a="http://schemas.openxmlformats.org/drawingml/2006/main">
-              <a:graphicData uri="http://schemas.openxmlformats.org/drawingml/2006/picture">
-                <pic:pic xmlns:pic="http://schemas.openxmlformats.org/drawingml/2006/picture">
-                  <pic:nvPicPr>
-                    <pic:cNvPr id="11" name="COMMCODE2.PNG"/>
-                    <pic:cNvPicPr/>
-                  </pic:nvPicPr>
-                  <pic:blipFill>
-                    <a:blip r:embed="rId13">
-                      <a:extLst>
-                        <a:ext uri="{28A0092B-C50C-407E-A947-70E740481C1C}">
-                          <a14:useLocalDpi xmlns:a14="http://schemas.microsoft.com/office/drawing/2010/main" val="0"/>
-                        </a:ext>
-                      </a:extLst>
-                    </a:blip>
-                    <a:stretch>
-                      <a:fillRect/>
-                    </a:stretch>
-                  </pic:blipFill>
-                  <pic:spPr>
-                    <a:xfrm>
-                      <a:off x="0" y="0"/>
-                      <a:ext cx="6144538" cy="7124129"/>
-                    </a:xfrm>
-                    <a:prstGeom prst="rect">
-                      <a:avLst/>
-                    </a:prstGeom>
-                  </pic:spPr>
-                </pic:pic>
-              </a:graphicData>
-            </a:graphic>
-          </wp:inline>
-        </w:drawing>
-      </w:r>
-      <w:r>
-        <w:rPr>
-          <w:rFonts w:ascii="Times New Roman" w:hAnsi="Times New Roman" w:cs="Times New Roman"/>
-          <w:b/>
-          <w:bCs/>
-          <w:noProof/>
-          <w:sz w:val="44"/>
-          <w:szCs w:val="44"/>
-          <w:lang w:val="es-ES"/>
-        </w:rPr>
-        <w:lastRenderedPageBreak/>
-        <w:drawing>
-          <wp:inline distT="0" distB="0" distL="0" distR="0" wp14:anchorId="01CAC890" wp14:editId="1BEB8727">
-            <wp:extent cx="5909310" cy="7518400"/>
-            <wp:effectExtent l="0" t="0" r="0" b="6350"/>
-            <wp:docPr id="12" name="Immagine 12" descr="Immagine che contiene screenshot&#10;&#10;Descrizione generata automaticamente"/>
-            <wp:cNvGraphicFramePr>
-              <a:graphicFrameLocks xmlns:a="http://schemas.openxmlformats.org/drawingml/2006/main" noChangeAspect="1"/>
-            </wp:cNvGraphicFramePr>
-            <a:graphic xmlns:a="http://schemas.openxmlformats.org/drawingml/2006/main">
-              <a:graphicData uri="http://schemas.openxmlformats.org/drawingml/2006/picture">
-                <pic:pic xmlns:pic="http://schemas.openxmlformats.org/drawingml/2006/picture">
-                  <pic:nvPicPr>
-                    <pic:cNvPr id="12" name="COMMCODE3.PNG"/>
-                    <pic:cNvPicPr/>
-                  </pic:nvPicPr>
-                  <pic:blipFill>
-                    <a:blip r:embed="rId14">
-                      <a:extLst>
-                        <a:ext uri="{28A0092B-C50C-407E-A947-70E740481C1C}">
-                          <a14:useLocalDpi xmlns:a14="http://schemas.microsoft.com/office/drawing/2010/main" val="0"/>
-                        </a:ext>
-                      </a:extLst>
-                    </a:blip>
-                    <a:stretch>
-                      <a:fillRect/>
-                    </a:stretch>
-                  </pic:blipFill>
-                  <pic:spPr>
-                    <a:xfrm>
-                      <a:off x="0" y="0"/>
-                      <a:ext cx="5913053" cy="7523162"/>
-                    </a:xfrm>
-                    <a:prstGeom prst="rect">
-                      <a:avLst/>
-                    </a:prstGeom>
-                  </pic:spPr>
-                </pic:pic>
-              </a:graphicData>
-            </a:graphic>
-          </wp:inline>
-        </w:drawing>
-      </w:r>
-      <w:r>
-        <w:rPr>
-          <w:rFonts w:ascii="Times New Roman" w:hAnsi="Times New Roman" w:cs="Times New Roman"/>
-          <w:b/>
-          <w:bCs/>
-          <w:noProof/>
-          <w:sz w:val="44"/>
-          <w:szCs w:val="44"/>
-          <w:lang w:val="es-ES"/>
-        </w:rPr>
-        <w:lastRenderedPageBreak/>
-        <w:drawing>
-          <wp:inline distT="0" distB="0" distL="0" distR="0" wp14:anchorId="0C5F2C0C" wp14:editId="335D53A2">
-            <wp:extent cx="6120130" cy="7772400"/>
-            <wp:effectExtent l="0" t="0" r="0" b="0"/>
-            <wp:docPr id="13" name="Immagine 13" descr="Immagine che contiene screenshot, testo&#10;&#10;Descrizione generata automaticamente"/>
-            <wp:cNvGraphicFramePr>
-              <a:graphicFrameLocks xmlns:a="http://schemas.openxmlformats.org/drawingml/2006/main" noChangeAspect="1"/>
-            </wp:cNvGraphicFramePr>
-            <a:graphic xmlns:a="http://schemas.openxmlformats.org/drawingml/2006/main">
-              <a:graphicData uri="http://schemas.openxmlformats.org/drawingml/2006/picture">
-                <pic:pic xmlns:pic="http://schemas.openxmlformats.org/drawingml/2006/picture">
-                  <pic:nvPicPr>
-                    <pic:cNvPr id="13" name="COMMCODE4.PNG"/>
-                    <pic:cNvPicPr/>
-                  </pic:nvPicPr>
-                  <pic:blipFill>
-                    <a:blip r:embed="rId15">
-                      <a:extLst>
-                        <a:ext uri="{28A0092B-C50C-407E-A947-70E740481C1C}">
-                          <a14:useLocalDpi xmlns:a14="http://schemas.microsoft.com/office/drawing/2010/main" val="0"/>
-                        </a:ext>
-                      </a:extLst>
-                    </a:blip>
-                    <a:stretch>
-                      <a:fillRect/>
-                    </a:stretch>
-                  </pic:blipFill>
-                  <pic:spPr>
-                    <a:xfrm>
-                      <a:off x="0" y="0"/>
-                      <a:ext cx="6123138" cy="7776220"/>
-                    </a:xfrm>
-                    <a:prstGeom prst="rect">
-                      <a:avLst/>
-                    </a:prstGeom>
-                  </pic:spPr>
-                </pic:pic>
-              </a:graphicData>
-            </a:graphic>
-          </wp:inline>
-        </w:drawing>
-      </w:r>
-    </w:p>
-    <w:p>
-      <w:pPr>
-        <w:jc w:val="both"/>
-        <w:rPr>
-          <w:rFonts w:ascii="Times New Roman" w:hAnsi="Times New Roman" w:cs="Times New Roman"/>
-          <w:sz w:val="28"/>
-          <w:szCs w:val="28"/>
-          <w:lang w:val="es-ES"/>
-        </w:rPr>
-      </w:pPr>
-    </w:p>
-    <w:p>
-      <w:pPr>
-        <w:jc w:val="both"/>
-        <w:rPr>
-          <w:rFonts w:ascii="Times New Roman" w:hAnsi="Times New Roman" w:cs="Times New Roman"/>
-          <w:sz w:val="28"/>
-          <w:szCs w:val="28"/>
-          <w:lang w:val="es-ES"/>
-        </w:rPr>
-      </w:pPr>
-    </w:p>
-    <w:p>
-      <w:pPr>
-        <w:jc w:val="both"/>
-        <w:rPr>
-          <w:rFonts w:ascii="Times New Roman" w:hAnsi="Times New Roman" w:cs="Times New Roman"/>
-          <w:sz w:val="28"/>
-          <w:szCs w:val="28"/>
-          <w:lang w:val="es-ES"/>
-        </w:rPr>
-      </w:pPr>
-      <w:r>
-        <w:rPr>
-          <w:rFonts w:ascii="Times New Roman" w:hAnsi="Times New Roman" w:cs="Times New Roman"/>
-          <w:b/>
-          <w:bCs/>
-          <w:noProof/>
-          <w:sz w:val="44"/>
-          <w:szCs w:val="44"/>
-          <w:lang w:val="es-ES"/>
-        </w:rPr>
-        <w:lastRenderedPageBreak/>
-        <w:drawing>
-          <wp:anchor distT="0" distB="0" distL="114300" distR="114300" simplePos="0" relativeHeight="251665408" behindDoc="1" locked="0" layoutInCell="1" allowOverlap="1" wp14:anchorId="00A23C69" wp14:editId="352D62FA">
-            <wp:simplePos x="0" y="0"/>
-            <wp:positionH relativeFrom="page">
-              <wp:posOffset>575732</wp:posOffset>
-            </wp:positionH>
-            <wp:positionV relativeFrom="page">
-              <wp:posOffset>406400</wp:posOffset>
-            </wp:positionV>
-            <wp:extent cx="6434667" cy="9174480"/>
-            <wp:effectExtent l="0" t="0" r="4445" b="7620"/>
-            <wp:wrapTight wrapText="bothSides">
-              <wp:wrapPolygon edited="0">
-                <wp:start x="0" y="0"/>
-                <wp:lineTo x="0" y="21573"/>
-                <wp:lineTo x="21551" y="21573"/>
-                <wp:lineTo x="21551" y="0"/>
-                <wp:lineTo x="0" y="0"/>
-              </wp:wrapPolygon>
-            </wp:wrapTight>
-            <wp:docPr id="9" name="Immagine 9" descr="Immagine che contiene screenshot&#10;&#10;Descrizione generata automaticamente"/>
-            <wp:cNvGraphicFramePr>
-              <a:graphicFrameLocks xmlns:a="http://schemas.openxmlformats.org/drawingml/2006/main" noChangeAspect="1"/>
-            </wp:cNvGraphicFramePr>
-            <a:graphic xmlns:a="http://schemas.openxmlformats.org/drawingml/2006/main">
-              <a:graphicData uri="http://schemas.openxmlformats.org/drawingml/2006/picture">
-                <pic:pic xmlns:pic="http://schemas.openxmlformats.org/drawingml/2006/picture">
-                  <pic:nvPicPr>
-                    <pic:cNvPr id="9" name="COMMCODE3.PNG"/>
-                    <pic:cNvPicPr/>
-                  </pic:nvPicPr>
-                  <pic:blipFill>
-                    <a:blip r:embed="rId16">
-                      <a:extLst>
-                        <a:ext uri="{28A0092B-C50C-407E-A947-70E740481C1C}">
-                          <a14:useLocalDpi xmlns:a14="http://schemas.microsoft.com/office/drawing/2010/main" val="0"/>
-                        </a:ext>
-                      </a:extLst>
-                    </a:blip>
-                    <a:stretch>
-                      <a:fillRect/>
-                    </a:stretch>
-                  </pic:blipFill>
-                  <pic:spPr>
-                    <a:xfrm>
-                      <a:off x="0" y="0"/>
-                      <a:ext cx="6434667" cy="9174480"/>
+                      <a:ext cx="7042150" cy="3556000"/>
                     </a:xfrm>
                     <a:prstGeom prst="rect">
                       <a:avLst/>
@@ -12374,9 +14058,7 @@
           </wp:anchor>
         </w:drawing>
       </w:r>
-    </w:p>
-    <w:p>
-      <w:pPr>
+      <w:r>
         <w:rPr>
           <w:rFonts w:ascii="Times New Roman" w:hAnsi="Times New Roman" w:cs="Times New Roman"/>
           <w:b/>
@@ -12384,20 +14066,61 @@
           <w:sz w:val="44"/>
           <w:szCs w:val="44"/>
         </w:rPr>
-      </w:pPr>
-    </w:p>
-    <w:p>
-      <w:pPr>
-        <w:jc w:val="center"/>
-        <w:rPr>
-          <w:rFonts w:ascii="Times New Roman" w:hAnsi="Times New Roman" w:cs="Times New Roman"/>
-          <w:sz w:val="24"/>
-          <w:szCs w:val="24"/>
-        </w:rPr>
-      </w:pPr>
+        <w:t>Validazione</w:t>
+      </w:r>
+      <w:r>
+        <w:rPr>
+          <w:noProof/>
+        </w:rPr>
+        <w:t xml:space="preserve"> </w:t>
+      </w:r>
+    </w:p>
+    <w:p>
+      <w:pPr>
+        <w:pStyle w:val="Nessunaspaziatura"/>
+      </w:pPr>
+    </w:p>
+    <w:p>
+      <w:pPr>
+        <w:pStyle w:val="Nessunaspaziatura"/>
+        <w:rPr>
+          <w:sz w:val="28"/>
+          <w:szCs w:val="28"/>
+          <w:u w:val="single"/>
+        </w:rPr>
+        <w:sectPr>
+          <w:pgSz w:w="11906" w:h="16838"/>
+          <w:pgMar w:top="1417" w:right="1134" w:bottom="1134" w:left="1134" w:header="708" w:footer="708" w:gutter="0"/>
+          <w:cols w:space="708"/>
+          <w:docGrid w:linePitch="360"/>
+        </w:sectPr>
+      </w:pPr>
+      <w:r>
+        <w:rPr>
+          <w:sz w:val="28"/>
+          <w:szCs w:val="28"/>
+        </w:rPr>
+        <w:t>L’</w:t>
+      </w:r>
+      <w:r>
+        <w:rPr>
+          <w:sz w:val="28"/>
+          <w:szCs w:val="28"/>
+        </w:rPr>
+        <w:t>a</w:t>
+      </w:r>
+      <w:r>
+        <w:rPr>
+          <w:sz w:val="28"/>
+          <w:szCs w:val="28"/>
+        </w:rPr>
+        <w:t>rchitettura</w:t>
+      </w:r>
       <w:bookmarkStart w:id="0" w:name="_GoBack"/>
       <w:bookmarkEnd w:id="0"/>
-      <w:r>
+    </w:p>
+    <w:p>
+      <w:pPr>
         <w:rPr>
           <w:rFonts w:ascii="Times New Roman" w:hAnsi="Times New Roman" w:cs="Times New Roman"/>
           <w:b/>
@@ -12405,8 +14128,17 @@
           <w:sz w:val="44"/>
           <w:szCs w:val="44"/>
         </w:rPr>
-        <w:t>C</w:t>
-      </w:r>
+      </w:pPr>
+    </w:p>
+    <w:p>
+      <w:pPr>
+        <w:jc w:val="center"/>
+        <w:rPr>
+          <w:rFonts w:ascii="Times New Roman" w:hAnsi="Times New Roman" w:cs="Times New Roman"/>
+          <w:sz w:val="24"/>
+          <w:szCs w:val="24"/>
+        </w:rPr>
+      </w:pPr>
       <w:r>
         <w:rPr>
           <w:rFonts w:ascii="Times New Roman" w:hAnsi="Times New Roman" w:cs="Times New Roman"/>
@@ -12415,12 +14147,9 @@
           <w:sz w:val="44"/>
           <w:szCs w:val="44"/>
         </w:rPr>
-        <w:t>onclusioni</w:t>
-      </w:r>
-    </w:p>
-    <w:p>
-      <w:pPr>
-        <w:jc w:val="center"/>
+        <w:t>C</w:t>
+      </w:r>
+      <w:r>
         <w:rPr>
           <w:rFonts w:ascii="Times New Roman" w:hAnsi="Times New Roman" w:cs="Times New Roman"/>
           <w:b/>
@@ -12428,6 +14157,19 @@
           <w:sz w:val="44"/>
           <w:szCs w:val="44"/>
         </w:rPr>
+        <w:t>onclusioni</w:t>
+      </w:r>
+    </w:p>
+    <w:p>
+      <w:pPr>
+        <w:jc w:val="center"/>
+        <w:rPr>
+          <w:rFonts w:ascii="Times New Roman" w:hAnsi="Times New Roman" w:cs="Times New Roman"/>
+          <w:b/>
+          <w:bCs/>
+          <w:sz w:val="44"/>
+          <w:szCs w:val="44"/>
+        </w:rPr>
       </w:pPr>
     </w:p>
     <w:p>
@@ -12609,13 +14351,23 @@
         </w:rPr>
         <w:t xml:space="preserve">, </w:t>
       </w:r>
-      <w:r>
-        <w:rPr>
-          <w:rFonts w:ascii="Times New Roman" w:hAnsi="Times New Roman" w:cs="Times New Roman"/>
-          <w:sz w:val="28"/>
-          <w:szCs w:val="28"/>
-        </w:rPr>
-        <w:t>il team si ritiene soddisfatto per i risultati ottenuti</w:t>
+      <w:proofErr w:type="gramStart"/>
+      <w:r>
+        <w:rPr>
+          <w:rFonts w:ascii="Times New Roman" w:hAnsi="Times New Roman" w:cs="Times New Roman"/>
+          <w:sz w:val="28"/>
+          <w:szCs w:val="28"/>
+        </w:rPr>
+        <w:t>il team</w:t>
+      </w:r>
+      <w:proofErr w:type="gramEnd"/>
+      <w:r>
+        <w:rPr>
+          <w:rFonts w:ascii="Times New Roman" w:hAnsi="Times New Roman" w:cs="Times New Roman"/>
+          <w:sz w:val="28"/>
+          <w:szCs w:val="28"/>
+        </w:rPr>
+        <w:t xml:space="preserve"> si ritiene soddisfatto per i risultati ottenuti</w:t>
       </w:r>
       <w:r>
         <w:rPr>
@@ -12687,7 +14439,25 @@
           <w:sz w:val="28"/>
           <w:szCs w:val="28"/>
         </w:rPr>
-        <w:t xml:space="preserve"> mettere in pratica le conoscenze possedute attraverso il corso di ingegneria del software in un progetto concreto, favorendo anche il miglioramento delle capacità di team working.</w:t>
+        <w:t xml:space="preserve"> mettere in pratica le conoscenze possedute attraverso il corso di ingegneria del software in un progetto concreto, favorendo anche il miglioramento delle capacità di team </w:t>
+      </w:r>
+      <w:proofErr w:type="spellStart"/>
+      <w:r>
+        <w:rPr>
+          <w:rFonts w:ascii="Times New Roman" w:hAnsi="Times New Roman" w:cs="Times New Roman"/>
+          <w:sz w:val="28"/>
+          <w:szCs w:val="28"/>
+        </w:rPr>
+        <w:t>working</w:t>
+      </w:r>
+      <w:proofErr w:type="spellEnd"/>
+      <w:r>
+        <w:rPr>
+          <w:rFonts w:ascii="Times New Roman" w:hAnsi="Times New Roman" w:cs="Times New Roman"/>
+          <w:sz w:val="28"/>
+          <w:szCs w:val="28"/>
+        </w:rPr>
+        <w:t>.</w:t>
       </w:r>
     </w:p>
     <w:p>
@@ -12779,7 +14549,43 @@
           <w:sz w:val="28"/>
           <w:szCs w:val="28"/>
         </w:rPr>
-        <w:t>Primo fra tutti il meccanismo di parsing dell’orario che consentirebbe di prelevare dal sito ufficiale del Politecnico di Bari il file pdf selezionato dall’utente e fare il parsing del pdf in file .xml</w:t>
+        <w:t xml:space="preserve">Primo fra tutti il meccanismo di </w:t>
+      </w:r>
+      <w:proofErr w:type="spellStart"/>
+      <w:r>
+        <w:rPr>
+          <w:rFonts w:ascii="Times New Roman" w:hAnsi="Times New Roman" w:cs="Times New Roman"/>
+          <w:sz w:val="28"/>
+          <w:szCs w:val="28"/>
+        </w:rPr>
+        <w:t>parsing</w:t>
+      </w:r>
+      <w:proofErr w:type="spellEnd"/>
+      <w:r>
+        <w:rPr>
+          <w:rFonts w:ascii="Times New Roman" w:hAnsi="Times New Roman" w:cs="Times New Roman"/>
+          <w:sz w:val="28"/>
+          <w:szCs w:val="28"/>
+        </w:rPr>
+        <w:t xml:space="preserve"> dell’orario che consentirebbe di prelevare dal sito ufficiale del Politecnico di Bari il file pdf selezionato dall’utente e fare il </w:t>
+      </w:r>
+      <w:proofErr w:type="spellStart"/>
+      <w:r>
+        <w:rPr>
+          <w:rFonts w:ascii="Times New Roman" w:hAnsi="Times New Roman" w:cs="Times New Roman"/>
+          <w:sz w:val="28"/>
+          <w:szCs w:val="28"/>
+        </w:rPr>
+        <w:t>parsing</w:t>
+      </w:r>
+      <w:proofErr w:type="spellEnd"/>
+      <w:r>
+        <w:rPr>
+          <w:rFonts w:ascii="Times New Roman" w:hAnsi="Times New Roman" w:cs="Times New Roman"/>
+          <w:sz w:val="28"/>
+          <w:szCs w:val="28"/>
+        </w:rPr>
+        <w:t xml:space="preserve"> del pdf in file .xml</w:t>
       </w:r>
       <w:r>
         <w:rPr>
@@ -12870,7 +14676,6 @@
       </w:pPr>
     </w:p>
     <w:sectPr>
-      <w:footerReference w:type="default" r:id="rId17"/>
       <w:pgSz w:w="11906" w:h="16838"/>
       <w:pgMar w:top="1417" w:right="1134" w:bottom="1134" w:left="1134" w:header="708" w:footer="708" w:gutter="0"/>
       <w:cols w:space="708"/>
@@ -12881,7 +14686,7 @@
 </file>
 
 <file path=word/endnotes.xml><?xml version="1.0" encoding="utf-8"?>
-<w:endnotes xmlns:wpc="http://schemas.microsoft.com/office/word/2010/wordprocessingCanvas" xmlns:cx="http://schemas.microsoft.com/office/drawing/2014/chartex" xmlns:cx1="http://schemas.microsoft.com/office/drawing/2015/9/8/chartex" xmlns:cx2="http://schemas.microsoft.com/office/drawing/2015/10/21/chartex" xmlns:cx3="http://schemas.microsoft.com/office/drawing/2016/5/9/chartex" xmlns:cx4="http://schemas.microsoft.com/office/drawing/2016/5/10/chartex" xmlns:cx5="http://schemas.microsoft.com/office/drawing/2016/5/11/chartex" xmlns:cx6="http://schemas.microsoft.com/office/drawing/2016/5/12/chartex" xmlns:cx7="http://schemas.microsoft.com/office/drawing/2016/5/13/chartex" xmlns:cx8="http://schemas.microsoft.com/office/drawing/2016/5/14/chartex" xmlns:mc="http://schemas.openxmlformats.org/markup-compatibility/2006" xmlns:aink="http://schemas.microsoft.com/office/drawing/2016/ink" xmlns:am3d="http://schemas.microsoft.com/office/drawing/2017/model3d" xmlns:o="urn:schemas-microsoft-com:office:office" xmlns:r="http://schemas.openxmlformats.org/officeDocument/2006/relationships" xmlns:m="http://schemas.openxmlformats.org/officeDocument/2006/math" xmlns:v="urn:schemas-microsoft-com:vml" xmlns:wp14="http://schemas.microsoft.com/office/word/2010/wordprocessingDrawing" xmlns:wp="http://schemas.openxmlformats.org/drawingml/2006/wordprocessingDrawing" xmlns:w10="urn:schemas-microsoft-com:office:word" xmlns:w="http://schemas.openxmlformats.org/wordprocessingml/2006/main" xmlns:w14="http://schemas.microsoft.com/office/word/2010/wordml" xmlns:w15="http://schemas.microsoft.com/office/word/2012/wordml" xmlns:w16cid="http://schemas.microsoft.com/office/word/2016/wordml/cid" xmlns:w16se="http://schemas.microsoft.com/office/word/2015/wordml/symex" xmlns:wpg="http://schemas.microsoft.com/office/word/2010/wordprocessingGroup" xmlns:wpi="http://schemas.microsoft.com/office/word/2010/wordprocessingInk" xmlns:wne="http://schemas.microsoft.com/office/word/2006/wordml" xmlns:wps="http://schemas.microsoft.com/office/word/2010/wordprocessingShape" mc:Ignorable="w14 w15 w16se w16cid wp14">
+<w:endnotes xmlns:wpc="http://schemas.microsoft.com/office/word/2010/wordprocessingCanvas" xmlns:cx="http://schemas.microsoft.com/office/drawing/2014/chartex" xmlns:cx1="http://schemas.microsoft.com/office/drawing/2015/9/8/chartex" xmlns:cx2="http://schemas.microsoft.com/office/drawing/2015/10/21/chartex" xmlns:cx3="http://schemas.microsoft.com/office/drawing/2016/5/9/chartex" xmlns:cx4="http://schemas.microsoft.com/office/drawing/2016/5/10/chartex" xmlns:cx5="http://schemas.microsoft.com/office/drawing/2016/5/11/chartex" xmlns:cx6="http://schemas.microsoft.com/office/drawing/2016/5/12/chartex" xmlns:cx7="http://schemas.microsoft.com/office/drawing/2016/5/13/chartex" xmlns:cx8="http://schemas.microsoft.com/office/drawing/2016/5/14/chartex" xmlns:mc="http://schemas.openxmlformats.org/markup-compatibility/2006" xmlns:aink="http://schemas.microsoft.com/office/drawing/2016/ink" xmlns:am3d="http://schemas.microsoft.com/office/drawing/2017/model3d" xmlns:o="urn:schemas-microsoft-com:office:office" xmlns:r="http://schemas.openxmlformats.org/officeDocument/2006/relationships" xmlns:m="http://schemas.openxmlformats.org/officeDocument/2006/math" xmlns:v="urn:schemas-microsoft-com:vml" xmlns:wp14="http://schemas.microsoft.com/office/word/2010/wordprocessingDrawing" xmlns:wp="http://schemas.openxmlformats.org/drawingml/2006/wordprocessingDrawing" xmlns:w10="urn:schemas-microsoft-com:office:word" xmlns:w="http://schemas.openxmlformats.org/wordprocessingml/2006/main" xmlns:w14="http://schemas.microsoft.com/office/word/2010/wordml" xmlns:w15="http://schemas.microsoft.com/office/word/2012/wordml" xmlns:w16cex="http://schemas.microsoft.com/office/word/2018/wordml/cex" xmlns:w16cid="http://schemas.microsoft.com/office/word/2016/wordml/cid" xmlns:w16="http://schemas.microsoft.com/office/word/2018/wordml" xmlns:w16se="http://schemas.microsoft.com/office/word/2015/wordml/symex" xmlns:wpg="http://schemas.microsoft.com/office/word/2010/wordprocessingGroup" xmlns:wpi="http://schemas.microsoft.com/office/word/2010/wordprocessingInk" xmlns:wne="http://schemas.microsoft.com/office/word/2006/wordml" xmlns:wps="http://schemas.microsoft.com/office/word/2010/wordprocessingShape" mc:Ignorable="w14 w15 w16se w16cid w16 w16cex wp14">
   <w:endnote w:type="separator" w:id="-1">
     <w:p>
       <w:pPr>
@@ -12906,7 +14711,7 @@
 </file>
 
 <file path=word/footer1.xml><?xml version="1.0" encoding="utf-8"?>
-<w:ftr xmlns:wpc="http://schemas.microsoft.com/office/word/2010/wordprocessingCanvas" xmlns:cx="http://schemas.microsoft.com/office/drawing/2014/chartex" xmlns:cx1="http://schemas.microsoft.com/office/drawing/2015/9/8/chartex" xmlns:cx2="http://schemas.microsoft.com/office/drawing/2015/10/21/chartex" xmlns:cx3="http://schemas.microsoft.com/office/drawing/2016/5/9/chartex" xmlns:cx4="http://schemas.microsoft.com/office/drawing/2016/5/10/chartex" xmlns:cx5="http://schemas.microsoft.com/office/drawing/2016/5/11/chartex" xmlns:cx6="http://schemas.microsoft.com/office/drawing/2016/5/12/chartex" xmlns:cx7="http://schemas.microsoft.com/office/drawing/2016/5/13/chartex" xmlns:cx8="http://schemas.microsoft.com/office/drawing/2016/5/14/chartex" xmlns:mc="http://schemas.openxmlformats.org/markup-compatibility/2006" xmlns:aink="http://schemas.microsoft.com/office/drawing/2016/ink" xmlns:am3d="http://schemas.microsoft.com/office/drawing/2017/model3d" xmlns:o="urn:schemas-microsoft-com:office:office" xmlns:r="http://schemas.openxmlformats.org/officeDocument/2006/relationships" xmlns:m="http://schemas.openxmlformats.org/officeDocument/2006/math" xmlns:v="urn:schemas-microsoft-com:vml" xmlns:wp14="http://schemas.microsoft.com/office/word/2010/wordprocessingDrawing" xmlns:wp="http://schemas.openxmlformats.org/drawingml/2006/wordprocessingDrawing" xmlns:w10="urn:schemas-microsoft-com:office:word" xmlns:w="http://schemas.openxmlformats.org/wordprocessingml/2006/main" xmlns:w14="http://schemas.microsoft.com/office/word/2010/wordml" xmlns:w15="http://schemas.microsoft.com/office/word/2012/wordml" xmlns:w16cid="http://schemas.microsoft.com/office/word/2016/wordml/cid" xmlns:w16se="http://schemas.microsoft.com/office/word/2015/wordml/symex" xmlns:wpg="http://schemas.microsoft.com/office/word/2010/wordprocessingGroup" xmlns:wpi="http://schemas.microsoft.com/office/word/2010/wordprocessingInk" xmlns:wne="http://schemas.microsoft.com/office/word/2006/wordml" xmlns:wps="http://schemas.microsoft.com/office/word/2010/wordprocessingShape" mc:Ignorable="w14 w15 w16se w16cid wp14">
+<w:ftr xmlns:wpc="http://schemas.microsoft.com/office/word/2010/wordprocessingCanvas" xmlns:cx="http://schemas.microsoft.com/office/drawing/2014/chartex" xmlns:cx1="http://schemas.microsoft.com/office/drawing/2015/9/8/chartex" xmlns:cx2="http://schemas.microsoft.com/office/drawing/2015/10/21/chartex" xmlns:cx3="http://schemas.microsoft.com/office/drawing/2016/5/9/chartex" xmlns:cx4="http://schemas.microsoft.com/office/drawing/2016/5/10/chartex" xmlns:cx5="http://schemas.microsoft.com/office/drawing/2016/5/11/chartex" xmlns:cx6="http://schemas.microsoft.com/office/drawing/2016/5/12/chartex" xmlns:cx7="http://schemas.microsoft.com/office/drawing/2016/5/13/chartex" xmlns:cx8="http://schemas.microsoft.com/office/drawing/2016/5/14/chartex" xmlns:mc="http://schemas.openxmlformats.org/markup-compatibility/2006" xmlns:aink="http://schemas.microsoft.com/office/drawing/2016/ink" xmlns:am3d="http://schemas.microsoft.com/office/drawing/2017/model3d" xmlns:o="urn:schemas-microsoft-com:office:office" xmlns:r="http://schemas.openxmlformats.org/officeDocument/2006/relationships" xmlns:m="http://schemas.openxmlformats.org/officeDocument/2006/math" xmlns:v="urn:schemas-microsoft-com:vml" xmlns:wp14="http://schemas.microsoft.com/office/word/2010/wordprocessingDrawing" xmlns:wp="http://schemas.openxmlformats.org/drawingml/2006/wordprocessingDrawing" xmlns:w10="urn:schemas-microsoft-com:office:word" xmlns:w="http://schemas.openxmlformats.org/wordprocessingml/2006/main" xmlns:w14="http://schemas.microsoft.com/office/word/2010/wordml" xmlns:w15="http://schemas.microsoft.com/office/word/2012/wordml" xmlns:w16cex="http://schemas.microsoft.com/office/word/2018/wordml/cex" xmlns:w16cid="http://schemas.microsoft.com/office/word/2016/wordml/cid" xmlns:w16="http://schemas.microsoft.com/office/word/2018/wordml" xmlns:w16se="http://schemas.microsoft.com/office/word/2015/wordml/symex" xmlns:wpg="http://schemas.microsoft.com/office/word/2010/wordprocessingGroup" xmlns:wpi="http://schemas.microsoft.com/office/word/2010/wordprocessingInk" xmlns:wne="http://schemas.microsoft.com/office/word/2006/wordml" xmlns:wps="http://schemas.microsoft.com/office/word/2010/wordprocessingShape" mc:Ignorable="w14 w15 w16se w16cid w16 w16cex wp14">
   <w:sdt>
     <w:sdtPr>
       <w:id w:val="-788658960"/>
@@ -12950,7 +14755,7 @@
 </file>
 
 <file path=word/footnotes.xml><?xml version="1.0" encoding="utf-8"?>
-<w:footnotes xmlns:wpc="http://schemas.microsoft.com/office/word/2010/wordprocessingCanvas" xmlns:cx="http://schemas.microsoft.com/office/drawing/2014/chartex" xmlns:cx1="http://schemas.microsoft.com/office/drawing/2015/9/8/chartex" xmlns:cx2="http://schemas.microsoft.com/office/drawing/2015/10/21/chartex" xmlns:cx3="http://schemas.microsoft.com/office/drawing/2016/5/9/chartex" xmlns:cx4="http://schemas.microsoft.com/office/drawing/2016/5/10/chartex" xmlns:cx5="http://schemas.microsoft.com/office/drawing/2016/5/11/chartex" xmlns:cx6="http://schemas.microsoft.com/office/drawing/2016/5/12/chartex" xmlns:cx7="http://schemas.microsoft.com/office/drawing/2016/5/13/chartex" xmlns:cx8="http://schemas.microsoft.com/office/drawing/2016/5/14/chartex" xmlns:mc="http://schemas.openxmlformats.org/markup-compatibility/2006" xmlns:aink="http://schemas.microsoft.com/office/drawing/2016/ink" xmlns:am3d="http://schemas.microsoft.com/office/drawing/2017/model3d" xmlns:o="urn:schemas-microsoft-com:office:office" xmlns:r="http://schemas.openxmlformats.org/officeDocument/2006/relationships" xmlns:m="http://schemas.openxmlformats.org/officeDocument/2006/math" xmlns:v="urn:schemas-microsoft-com:vml" xmlns:wp14="http://schemas.microsoft.com/office/word/2010/wordprocessingDrawing" xmlns:wp="http://schemas.openxmlformats.org/drawingml/2006/wordprocessingDrawing" xmlns:w10="urn:schemas-microsoft-com:office:word" xmlns:w="http://schemas.openxmlformats.org/wordprocessingml/2006/main" xmlns:w14="http://schemas.microsoft.com/office/word/2010/wordml" xmlns:w15="http://schemas.microsoft.com/office/word/2012/wordml" xmlns:w16cid="http://schemas.microsoft.com/office/word/2016/wordml/cid" xmlns:w16se="http://schemas.microsoft.com/office/word/2015/wordml/symex" xmlns:wpg="http://schemas.microsoft.com/office/word/2010/wordprocessingGroup" xmlns:wpi="http://schemas.microsoft.com/office/word/2010/wordprocessingInk" xmlns:wne="http://schemas.microsoft.com/office/word/2006/wordml" xmlns:wps="http://schemas.microsoft.com/office/word/2010/wordprocessingShape" mc:Ignorable="w14 w15 w16se w16cid wp14">
+<w:footnotes xmlns:wpc="http://schemas.microsoft.com/office/word/2010/wordprocessingCanvas" xmlns:cx="http://schemas.microsoft.com/office/drawing/2014/chartex" xmlns:cx1="http://schemas.microsoft.com/office/drawing/2015/9/8/chartex" xmlns:cx2="http://schemas.microsoft.com/office/drawing/2015/10/21/chartex" xmlns:cx3="http://schemas.microsoft.com/office/drawing/2016/5/9/chartex" xmlns:cx4="http://schemas.microsoft.com/office/drawing/2016/5/10/chartex" xmlns:cx5="http://schemas.microsoft.com/office/drawing/2016/5/11/chartex" xmlns:cx6="http://schemas.microsoft.com/office/drawing/2016/5/12/chartex" xmlns:cx7="http://schemas.microsoft.com/office/drawing/2016/5/13/chartex" xmlns:cx8="http://schemas.microsoft.com/office/drawing/2016/5/14/chartex" xmlns:mc="http://schemas.openxmlformats.org/markup-compatibility/2006" xmlns:aink="http://schemas.microsoft.com/office/drawing/2016/ink" xmlns:am3d="http://schemas.microsoft.com/office/drawing/2017/model3d" xmlns:o="urn:schemas-microsoft-com:office:office" xmlns:r="http://schemas.openxmlformats.org/officeDocument/2006/relationships" xmlns:m="http://schemas.openxmlformats.org/officeDocument/2006/math" xmlns:v="urn:schemas-microsoft-com:vml" xmlns:wp14="http://schemas.microsoft.com/office/word/2010/wordprocessingDrawing" xmlns:wp="http://schemas.openxmlformats.org/drawingml/2006/wordprocessingDrawing" xmlns:w10="urn:schemas-microsoft-com:office:word" xmlns:w="http://schemas.openxmlformats.org/wordprocessingml/2006/main" xmlns:w14="http://schemas.microsoft.com/office/word/2010/wordml" xmlns:w15="http://schemas.microsoft.com/office/word/2012/wordml" xmlns:w16cex="http://schemas.microsoft.com/office/word/2018/wordml/cex" xmlns:w16cid="http://schemas.microsoft.com/office/word/2016/wordml/cid" xmlns:w16="http://schemas.microsoft.com/office/word/2018/wordml" xmlns:w16se="http://schemas.microsoft.com/office/word/2015/wordml/symex" xmlns:wpg="http://schemas.microsoft.com/office/word/2010/wordprocessingGroup" xmlns:wpi="http://schemas.microsoft.com/office/word/2010/wordprocessingInk" xmlns:wne="http://schemas.microsoft.com/office/word/2006/wordml" xmlns:wps="http://schemas.microsoft.com/office/word/2010/wordprocessingShape" mc:Ignorable="w14 w15 w16se w16cid w16 w16cex wp14">
   <w:footnote w:type="separator" w:id="-1">
     <w:p>
       <w:pPr>
@@ -12975,7 +14780,7 @@
 </file>
 
 <file path=word/numbering.xml><?xml version="1.0" encoding="utf-8"?>
-<w:numbering xmlns:wpc="http://schemas.microsoft.com/office/word/2010/wordprocessingCanvas" xmlns:cx="http://schemas.microsoft.com/office/drawing/2014/chartex" xmlns:cx1="http://schemas.microsoft.com/office/drawing/2015/9/8/chartex" xmlns:cx2="http://schemas.microsoft.com/office/drawing/2015/10/21/chartex" xmlns:cx3="http://schemas.microsoft.com/office/drawing/2016/5/9/chartex" xmlns:cx4="http://schemas.microsoft.com/office/drawing/2016/5/10/chartex" xmlns:cx5="http://schemas.microsoft.com/office/drawing/2016/5/11/chartex" xmlns:cx6="http://schemas.microsoft.com/office/drawing/2016/5/12/chartex" xmlns:cx7="http://schemas.microsoft.com/office/drawing/2016/5/13/chartex" xmlns:cx8="http://schemas.microsoft.com/office/drawing/2016/5/14/chartex" xmlns:mc="http://schemas.openxmlformats.org/markup-compatibility/2006" xmlns:aink="http://schemas.microsoft.com/office/drawing/2016/ink" xmlns:am3d="http://schemas.microsoft.com/office/drawing/2017/model3d" xmlns:o="urn:schemas-microsoft-com:office:office" xmlns:r="http://schemas.openxmlformats.org/officeDocument/2006/relationships" xmlns:m="http://schemas.openxmlformats.org/officeDocument/2006/math" xmlns:v="urn:schemas-microsoft-com:vml" xmlns:wp14="http://schemas.microsoft.com/office/word/2010/wordprocessingDrawing" xmlns:wp="http://schemas.openxmlformats.org/drawingml/2006/wordprocessingDrawing" xmlns:w10="urn:schemas-microsoft-com:office:word" xmlns:w="http://schemas.openxmlformats.org/wordprocessingml/2006/main" xmlns:w14="http://schemas.microsoft.com/office/word/2010/wordml" xmlns:w15="http://schemas.microsoft.com/office/word/2012/wordml" xmlns:w16cid="http://schemas.microsoft.com/office/word/2016/wordml/cid" xmlns:w16se="http://schemas.microsoft.com/office/word/2015/wordml/symex" xmlns:wpg="http://schemas.microsoft.com/office/word/2010/wordprocessingGroup" xmlns:wpi="http://schemas.microsoft.com/office/word/2010/wordprocessingInk" xmlns:wne="http://schemas.microsoft.com/office/word/2006/wordml" xmlns:wps="http://schemas.microsoft.com/office/word/2010/wordprocessingShape" mc:Ignorable="w14 w15 w16se w16cid wp14">
+<w:numbering xmlns:wpc="http://schemas.microsoft.com/office/word/2010/wordprocessingCanvas" xmlns:cx="http://schemas.microsoft.com/office/drawing/2014/chartex" xmlns:cx1="http://schemas.microsoft.com/office/drawing/2015/9/8/chartex" xmlns:cx2="http://schemas.microsoft.com/office/drawing/2015/10/21/chartex" xmlns:cx3="http://schemas.microsoft.com/office/drawing/2016/5/9/chartex" xmlns:cx4="http://schemas.microsoft.com/office/drawing/2016/5/10/chartex" xmlns:cx5="http://schemas.microsoft.com/office/drawing/2016/5/11/chartex" xmlns:cx6="http://schemas.microsoft.com/office/drawing/2016/5/12/chartex" xmlns:cx7="http://schemas.microsoft.com/office/drawing/2016/5/13/chartex" xmlns:cx8="http://schemas.microsoft.com/office/drawing/2016/5/14/chartex" xmlns:mc="http://schemas.openxmlformats.org/markup-compatibility/2006" xmlns:aink="http://schemas.microsoft.com/office/drawing/2016/ink" xmlns:am3d="http://schemas.microsoft.com/office/drawing/2017/model3d" xmlns:o="urn:schemas-microsoft-com:office:office" xmlns:r="http://schemas.openxmlformats.org/officeDocument/2006/relationships" xmlns:m="http://schemas.openxmlformats.org/officeDocument/2006/math" xmlns:v="urn:schemas-microsoft-com:vml" xmlns:wp14="http://schemas.microsoft.com/office/word/2010/wordprocessingDrawing" xmlns:wp="http://schemas.openxmlformats.org/drawingml/2006/wordprocessingDrawing" xmlns:w10="urn:schemas-microsoft-com:office:word" xmlns:w="http://schemas.openxmlformats.org/wordprocessingml/2006/main" xmlns:w14="http://schemas.microsoft.com/office/word/2010/wordml" xmlns:w15="http://schemas.microsoft.com/office/word/2012/wordml" xmlns:w16cex="http://schemas.microsoft.com/office/word/2018/wordml/cex" xmlns:w16cid="http://schemas.microsoft.com/office/word/2016/wordml/cid" xmlns:w16="http://schemas.microsoft.com/office/word/2018/wordml" xmlns:w16se="http://schemas.microsoft.com/office/word/2015/wordml/symex" xmlns:wpg="http://schemas.microsoft.com/office/word/2010/wordprocessingGroup" xmlns:wpi="http://schemas.microsoft.com/office/word/2010/wordprocessingInk" xmlns:wne="http://schemas.microsoft.com/office/word/2006/wordml" xmlns:wps="http://schemas.microsoft.com/office/word/2010/wordprocessingShape" mc:Ignorable="w14 w15 w16se w16cid w16 w16cex wp14">
   <w:abstractNum w:abstractNumId="0" w15:restartNumberingAfterBreak="0">
     <w:nsid w:val="01F01576"/>
     <w:multiLevelType w:val="hybridMultilevel"/>
@@ -13429,6 +15234,94 @@
     </w:lvl>
   </w:abstractNum>
   <w:abstractNum w:abstractNumId="4" w15:restartNumberingAfterBreak="0">
+    <w:nsid w:val="42254C44"/>
+    <w:multiLevelType w:val="hybridMultilevel"/>
+    <w:tmpl w:val="7C7052BA"/>
+    <w:lvl w:ilvl="0" w:tplc="0410000F">
+      <w:numFmt w:val="decimal"/>
+      <w:lvlText w:val="%1."/>
+      <w:lvlJc w:val="left"/>
+      <w:pPr>
+        <w:ind w:left="720" w:hanging="360"/>
+      </w:pPr>
+      <w:rPr>
+        <w:rFonts w:hint="default"/>
+      </w:rPr>
+    </w:lvl>
+    <w:lvl w:ilvl="1" w:tplc="04100019" w:tentative="1">
+      <w:start w:val="1"/>
+      <w:numFmt w:val="lowerLetter"/>
+      <w:lvlText w:val="%2."/>
+      <w:lvlJc w:val="left"/>
+      <w:pPr>
+        <w:ind w:left="1440" w:hanging="360"/>
+      </w:pPr>
+    </w:lvl>
+    <w:lvl w:ilvl="2" w:tplc="0410001B" w:tentative="1">
+      <w:start w:val="1"/>
+      <w:numFmt w:val="lowerRoman"/>
+      <w:lvlText w:val="%3."/>
+      <w:lvlJc w:val="right"/>
+      <w:pPr>
+        <w:ind w:left="2160" w:hanging="180"/>
+      </w:pPr>
+    </w:lvl>
+    <w:lvl w:ilvl="3" w:tplc="0410000F" w:tentative="1">
+      <w:start w:val="1"/>
+      <w:numFmt w:val="decimal"/>
+      <w:lvlText w:val="%4."/>
+      <w:lvlJc w:val="left"/>
+      <w:pPr>
+        <w:ind w:left="2880" w:hanging="360"/>
+      </w:pPr>
+    </w:lvl>
+    <w:lvl w:ilvl="4" w:tplc="04100019" w:tentative="1">
+      <w:start w:val="1"/>
+      <w:numFmt w:val="lowerLetter"/>
+      <w:lvlText w:val="%5."/>
+      <w:lvlJc w:val="left"/>
+      <w:pPr>
+        <w:ind w:left="3600" w:hanging="360"/>
+      </w:pPr>
+    </w:lvl>
+    <w:lvl w:ilvl="5" w:tplc="0410001B" w:tentative="1">
+      <w:start w:val="1"/>
+      <w:numFmt w:val="lowerRoman"/>
+      <w:lvlText w:val="%6."/>
+      <w:lvlJc w:val="right"/>
+      <w:pPr>
+        <w:ind w:left="4320" w:hanging="180"/>
+      </w:pPr>
+    </w:lvl>
+    <w:lvl w:ilvl="6" w:tplc="0410000F" w:tentative="1">
+      <w:start w:val="1"/>
+      <w:numFmt w:val="decimal"/>
+      <w:lvlText w:val="%7."/>
+      <w:lvlJc w:val="left"/>
+      <w:pPr>
+        <w:ind w:left="5040" w:hanging="360"/>
+      </w:pPr>
+    </w:lvl>
+    <w:lvl w:ilvl="7" w:tplc="04100019" w:tentative="1">
+      <w:start w:val="1"/>
+      <w:numFmt w:val="lowerLetter"/>
+      <w:lvlText w:val="%8."/>
+      <w:lvlJc w:val="left"/>
+      <w:pPr>
+        <w:ind w:left="5760" w:hanging="360"/>
+      </w:pPr>
+    </w:lvl>
+    <w:lvl w:ilvl="8" w:tplc="0410001B" w:tentative="1">
+      <w:start w:val="1"/>
+      <w:numFmt w:val="lowerRoman"/>
+      <w:lvlText w:val="%9."/>
+      <w:lvlJc w:val="right"/>
+      <w:pPr>
+        <w:ind w:left="6480" w:hanging="180"/>
+      </w:pPr>
+    </w:lvl>
+  </w:abstractNum>
+  <w:abstractNum w:abstractNumId="5" w15:restartNumberingAfterBreak="0">
     <w:nsid w:val="423822F0"/>
     <w:multiLevelType w:val="hybridMultilevel"/>
     <w:tmpl w:val="32404E48"/>
@@ -13541,7 +15434,7 @@
       </w:rPr>
     </w:lvl>
   </w:abstractNum>
-  <w:abstractNum w:abstractNumId="5" w15:restartNumberingAfterBreak="0">
+  <w:abstractNum w:abstractNumId="6" w15:restartNumberingAfterBreak="0">
     <w:nsid w:val="42DC4243"/>
     <w:multiLevelType w:val="hybridMultilevel"/>
     <w:tmpl w:val="AACE42B2"/>
@@ -13654,7 +15547,7 @@
       </w:rPr>
     </w:lvl>
   </w:abstractNum>
-  <w:abstractNum w:abstractNumId="6" w15:restartNumberingAfterBreak="0">
+  <w:abstractNum w:abstractNumId="7" w15:restartNumberingAfterBreak="0">
     <w:nsid w:val="5046474F"/>
     <w:multiLevelType w:val="hybridMultilevel"/>
     <w:tmpl w:val="D9C27538"/>
@@ -13767,7 +15660,7 @@
       </w:rPr>
     </w:lvl>
   </w:abstractNum>
-  <w:abstractNum w:abstractNumId="7" w15:restartNumberingAfterBreak="0">
+  <w:abstractNum w:abstractNumId="8" w15:restartNumberingAfterBreak="0">
     <w:nsid w:val="51F74A1C"/>
     <w:multiLevelType w:val="hybridMultilevel"/>
     <w:tmpl w:val="C2781F44"/>
@@ -13880,7 +15773,7 @@
       </w:rPr>
     </w:lvl>
   </w:abstractNum>
-  <w:abstractNum w:abstractNumId="8" w15:restartNumberingAfterBreak="0">
+  <w:abstractNum w:abstractNumId="9" w15:restartNumberingAfterBreak="0">
     <w:nsid w:val="5567070F"/>
     <w:multiLevelType w:val="hybridMultilevel"/>
     <w:tmpl w:val="DDE2D890"/>
@@ -13966,7 +15859,7 @@
       </w:pPr>
     </w:lvl>
   </w:abstractNum>
-  <w:abstractNum w:abstractNumId="9" w15:restartNumberingAfterBreak="0">
+  <w:abstractNum w:abstractNumId="10" w15:restartNumberingAfterBreak="0">
     <w:nsid w:val="5CE87765"/>
     <w:multiLevelType w:val="multilevel"/>
     <w:tmpl w:val="7DF23F46"/>
@@ -14079,7 +15972,7 @@
       </w:rPr>
     </w:lvl>
   </w:abstractNum>
-  <w:abstractNum w:abstractNumId="10" w15:restartNumberingAfterBreak="0">
+  <w:abstractNum w:abstractNumId="11" w15:restartNumberingAfterBreak="0">
     <w:nsid w:val="64F83CF7"/>
     <w:multiLevelType w:val="hybridMultilevel"/>
     <w:tmpl w:val="08888E5C"/>
@@ -14192,7 +16085,7 @@
       </w:rPr>
     </w:lvl>
   </w:abstractNum>
-  <w:abstractNum w:abstractNumId="11" w15:restartNumberingAfterBreak="0">
+  <w:abstractNum w:abstractNumId="12" w15:restartNumberingAfterBreak="0">
     <w:nsid w:val="76FF54C0"/>
     <w:multiLevelType w:val="hybridMultilevel"/>
     <w:tmpl w:val="08669D62"/>
@@ -14306,10 +16199,10 @@
     </w:lvl>
   </w:abstractNum>
   <w:num w:numId="1">
-    <w:abstractNumId w:val="9"/>
+    <w:abstractNumId w:val="10"/>
   </w:num>
   <w:num w:numId="2">
-    <w:abstractNumId w:val="8"/>
+    <w:abstractNumId w:val="9"/>
   </w:num>
   <w:num w:numId="3">
     <w:abstractNumId w:val="0"/>
@@ -14324,28 +16217,31 @@
     <w:abstractNumId w:val="1"/>
   </w:num>
   <w:num w:numId="7">
-    <w:abstractNumId w:val="10"/>
+    <w:abstractNumId w:val="11"/>
   </w:num>
   <w:num w:numId="8">
-    <w:abstractNumId w:val="11"/>
+    <w:abstractNumId w:val="12"/>
   </w:num>
   <w:num w:numId="9">
+    <w:abstractNumId w:val="8"/>
+  </w:num>
+  <w:num w:numId="10">
     <w:abstractNumId w:val="7"/>
   </w:num>
-  <w:num w:numId="10">
+  <w:num w:numId="11">
     <w:abstractNumId w:val="6"/>
   </w:num>
-  <w:num w:numId="11">
+  <w:num w:numId="12">
     <w:abstractNumId w:val="5"/>
   </w:num>
-  <w:num w:numId="12">
+  <w:num w:numId="13">
     <w:abstractNumId w:val="4"/>
   </w:num>
 </w:numbering>
 </file>
 
 <file path=word/styles.xml><?xml version="1.0" encoding="utf-8"?>
-<w:styles xmlns:mc="http://schemas.openxmlformats.org/markup-compatibility/2006" xmlns:r="http://schemas.openxmlformats.org/officeDocument/2006/relationships" xmlns:w="http://schemas.openxmlformats.org/wordprocessingml/2006/main" xmlns:w14="http://schemas.microsoft.com/office/word/2010/wordml" xmlns:w15="http://schemas.microsoft.com/office/word/2012/wordml" xmlns:w16cid="http://schemas.microsoft.com/office/word/2016/wordml/cid" xmlns:w16se="http://schemas.microsoft.com/office/word/2015/wordml/symex" mc:Ignorable="w14 w15 w16se w16cid">
+<w:styles xmlns:mc="http://schemas.openxmlformats.org/markup-compatibility/2006" xmlns:r="http://schemas.openxmlformats.org/officeDocument/2006/relationships" xmlns:w="http://schemas.openxmlformats.org/wordprocessingml/2006/main" xmlns:w14="http://schemas.microsoft.com/office/word/2010/wordml" xmlns:w15="http://schemas.microsoft.com/office/word/2012/wordml" xmlns:w16cex="http://schemas.microsoft.com/office/word/2018/wordml/cex" xmlns:w16cid="http://schemas.microsoft.com/office/word/2016/wordml/cid" xmlns:w16="http://schemas.microsoft.com/office/word/2018/wordml" xmlns:w16se="http://schemas.microsoft.com/office/word/2015/wordml/symex" mc:Ignorable="w14 w15 w16se w16cid w16 w16cex">
   <w:docDefaults>
     <w:rPrDefault>
       <w:rPr>
@@ -14746,7 +16642,6 @@
   <w:style w:type="character" w:default="1" w:styleId="Carpredefinitoparagrafo">
     <w:name w:val="Default Paragraph Font"/>
     <w:uiPriority w:val="1"/>
-    <w:semiHidden/>
     <w:unhideWhenUsed/>
   </w:style>
   <w:style w:type="table" w:default="1" w:styleId="Tabellanormale">
@@ -14874,6 +16769,15 @@
     <w:link w:val="Pidipagina"/>
     <w:uiPriority w:val="99"/>
     <w:rsid w:val="0077724F"/>
+  </w:style>
+  <w:style w:type="paragraph" w:styleId="Nessunaspaziatura">
+    <w:name w:val="No Spacing"/>
+    <w:uiPriority w:val="1"/>
+    <w:qFormat/>
+    <w:rsid w:val="00C3635F"/>
+    <w:pPr>
+      <w:spacing w:after="0" w:line="240" w:lineRule="auto"/>
+    </w:pPr>
   </w:style>
 </w:styles>
 </file>

</xml_diff>